<commit_message>
I know i fixed this
</commit_message>
<xml_diff>
--- a/MAMBA2 User Guide.docx
+++ b/MAMBA2 User Guide.docx
@@ -21,8 +21,6 @@
         <w:tab/>
         <w:t xml:space="preserve">MAMBA 2 represents a substantial improvement in the flexibility and scalability of the original MAMBA, enabling the use on datasets beyond the Census’ Business Register, using Natural Language Processing techniques to stem and clean textual data, and allow for comparisons of different match metrics in the same model.  </w:t>
       </w:r>
-      <w:bookmarkStart w:id="0" w:name="_GoBack"/>
-      <w:bookmarkEnd w:id="0"/>
       <w:r>
         <w:t>It also selects the best performing model from a list of Machine Learning algorithms.</w:t>
       </w:r>
@@ -551,7 +549,12 @@
       </w:r>
       <w:proofErr w:type="spellEnd"/>
       <w:r>
-        <w:t xml:space="preserve"> formula.  Using this type requires that each dataset has a latitude and longitude </w:t>
+        <w:t xml:space="preserve"> formula.  Using this type req</w:t>
+      </w:r>
+      <w:bookmarkStart w:id="0" w:name="_GoBack"/>
+      <w:bookmarkEnd w:id="0"/>
+      <w:r>
+        <w:t xml:space="preserve">uires that each dataset has a latitude and longitude </w:t>
       </w:r>
       <w:r>
         <w:t>variable, and this column is completely filled for all observations</w:t>
@@ -569,7 +572,21 @@
         </w:numPr>
       </w:pPr>
       <w:r>
-        <w:t xml:space="preserve">All of these variables will be fed into the Random Forest to generate matches.  </w:t>
+        <w:t xml:space="preserve">All of these variables </w:t>
+      </w:r>
+      <w:proofErr w:type="gramStart"/>
+      <w:r>
+        <w:t>will be fed</w:t>
+      </w:r>
+      <w:proofErr w:type="gramEnd"/>
+      <w:r>
+        <w:t xml:space="preserve"> into the </w:t>
+      </w:r>
+      <w:r>
+        <w:t>MAMBA models</w:t>
+      </w:r>
+      <w:r>
+        <w:t xml:space="preserve"> to generate matches.  </w:t>
       </w:r>
     </w:p>
     <w:p>

</xml_diff>

<commit_message>
Adding in Date comparison
Added a new variable type 'date', which takes the edit distance between a date-like string.
</commit_message>
<xml_diff>
--- a/MAMBA2 User Guide.docx
+++ b/MAMBA2 User Guide.docx
@@ -1,6 +1,6 @@
 
 <file path=word/document.xml><?xml version="1.0" encoding="utf-8"?>
-<w:document xmlns:wpc="http://schemas.microsoft.com/office/word/2010/wordprocessingCanvas" xmlns:cx="http://schemas.microsoft.com/office/drawing/2014/chartex" xmlns:cx1="http://schemas.microsoft.com/office/drawing/2015/9/8/chartex" xmlns:mc="http://schemas.openxmlformats.org/markup-compatibility/2006" xmlns:o="urn:schemas-microsoft-com:office:office" xmlns:r="http://schemas.openxmlformats.org/officeDocument/2006/relationships" xmlns:m="http://schemas.openxmlformats.org/officeDocument/2006/math" xmlns:v="urn:schemas-microsoft-com:vml" xmlns:wp14="http://schemas.microsoft.com/office/word/2010/wordprocessingDrawing" xmlns:wp="http://schemas.openxmlformats.org/drawingml/2006/wordprocessingDrawing" xmlns:w10="urn:schemas-microsoft-com:office:word" xmlns:w="http://schemas.openxmlformats.org/wordprocessingml/2006/main" xmlns:w14="http://schemas.microsoft.com/office/word/2010/wordml" xmlns:w15="http://schemas.microsoft.com/office/word/2012/wordml" xmlns:w16se="http://schemas.microsoft.com/office/word/2015/wordml/symex" xmlns:wpg="http://schemas.microsoft.com/office/word/2010/wordprocessingGroup" xmlns:wpi="http://schemas.microsoft.com/office/word/2010/wordprocessingInk" xmlns:wne="http://schemas.microsoft.com/office/word/2006/wordml" xmlns:wps="http://schemas.microsoft.com/office/word/2010/wordprocessingShape" mc:Ignorable="w14 w15 w16se wp14">
+<w:document xmlns:wpc="http://schemas.microsoft.com/office/word/2010/wordprocessingCanvas" xmlns:cx="http://schemas.microsoft.com/office/drawing/2014/chartex" xmlns:cx1="http://schemas.microsoft.com/office/drawing/2015/9/8/chartex" xmlns:cx2="http://schemas.microsoft.com/office/drawing/2015/10/21/chartex" xmlns:cx3="http://schemas.microsoft.com/office/drawing/2016/5/9/chartex" xmlns:cx4="http://schemas.microsoft.com/office/drawing/2016/5/10/chartex" xmlns:cx5="http://schemas.microsoft.com/office/drawing/2016/5/11/chartex" xmlns:cx6="http://schemas.microsoft.com/office/drawing/2016/5/12/chartex" xmlns:cx7="http://schemas.microsoft.com/office/drawing/2016/5/13/chartex" xmlns:cx8="http://schemas.microsoft.com/office/drawing/2016/5/14/chartex" xmlns:mc="http://schemas.openxmlformats.org/markup-compatibility/2006" xmlns:aink="http://schemas.microsoft.com/office/drawing/2016/ink" xmlns:am3d="http://schemas.microsoft.com/office/drawing/2017/model3d" xmlns:o="urn:schemas-microsoft-com:office:office" xmlns:r="http://schemas.openxmlformats.org/officeDocument/2006/relationships" xmlns:m="http://schemas.openxmlformats.org/officeDocument/2006/math" xmlns:v="urn:schemas-microsoft-com:vml" xmlns:wp14="http://schemas.microsoft.com/office/word/2010/wordprocessingDrawing" xmlns:wp="http://schemas.openxmlformats.org/drawingml/2006/wordprocessingDrawing" xmlns:w10="urn:schemas-microsoft-com:office:word" xmlns:w="http://schemas.openxmlformats.org/wordprocessingml/2006/main" xmlns:w14="http://schemas.microsoft.com/office/word/2010/wordml" xmlns:w15="http://schemas.microsoft.com/office/word/2012/wordml" xmlns:w16cex="http://schemas.microsoft.com/office/word/2018/wordml/cex" xmlns:w16cid="http://schemas.microsoft.com/office/word/2016/wordml/cid" xmlns:w16="http://schemas.microsoft.com/office/word/2018/wordml" xmlns:w16se="http://schemas.microsoft.com/office/word/2015/wordml/symex" xmlns:wpg="http://schemas.microsoft.com/office/word/2010/wordprocessingGroup" xmlns:wpi="http://schemas.microsoft.com/office/word/2010/wordprocessingInk" xmlns:wne="http://schemas.microsoft.com/office/word/2006/wordml" xmlns:wps="http://schemas.microsoft.com/office/word/2010/wordprocessingShape" mc:Ignorable="w14 w15 w16se w16cid w16 w16cex wp14">
   <w:body>
     <w:p>
       <w:r>
@@ -74,15 +74,7 @@
         </w:numPr>
       </w:pPr>
       <w:r>
-        <w:t xml:space="preserve">MAMBA is going to match two </w:t>
-      </w:r>
-      <w:proofErr w:type="spellStart"/>
-      <w:r>
-        <w:t>datafiles</w:t>
-      </w:r>
-      <w:proofErr w:type="spellEnd"/>
-      <w:r>
-        <w:t xml:space="preserve">.  You can call them whatever you want, and save the names of the .csv files (without the .csv ending) in the </w:t>
+        <w:t xml:space="preserve">MAMBA is going to match two datafiles.  You can call them whatever you want, and save the names of the .csv files (without the .csv ending) in the </w:t>
       </w:r>
       <w:proofErr w:type="spellStart"/>
       <w:r>
@@ -200,13 +192,8 @@
           <w:numId w:val="2"/>
         </w:numPr>
       </w:pPr>
-      <w:proofErr w:type="gramStart"/>
-      <w:r>
-        <w:t>order</w:t>
-      </w:r>
-      <w:proofErr w:type="gramEnd"/>
-      <w:r>
-        <w:t>: which order (1 being the lowest level) you want the blocks run in.  If a record on</w:t>
+      <w:r>
+        <w:t>order: which order (1 being the lowest level) you want the blocks run in.  If a record on</w:t>
       </w:r>
       <w:r>
         <w:t xml:space="preserve"> a dataset is matched in a block</w:t>
@@ -323,7 +310,7 @@
         </w:rPr>
         <w:lastRenderedPageBreak/>
         <w:drawing>
-          <wp:inline distT="0" distB="0" distL="0" distR="0" wp14:anchorId="5162D76E" wp14:editId="17A1DBD4">
+          <wp:inline distT="0" distB="0" distL="0" distR="0" wp14:anchorId="12997A14" wp14:editId="24ED0664">
             <wp:extent cx="5562600" cy="1562100"/>
             <wp:effectExtent l="0" t="0" r="0" b="0"/>
             <wp:docPr id="2" name="Picture 2"/>
@@ -518,13 +505,16 @@
           <w:numId w:val="2"/>
         </w:numPr>
       </w:pPr>
+      <w:r>
+        <w:t xml:space="preserve">exact: If the two values </w:t>
+      </w:r>
       <w:proofErr w:type="gramStart"/>
       <w:r>
-        <w:t>exact</w:t>
+        <w:t>match</w:t>
       </w:r>
       <w:proofErr w:type="gramEnd"/>
       <w:r>
-        <w:t>: If the two values match, scored as a 1, otherwise scored as a 0.</w:t>
+        <w:t>, scored as a 1, otherwise scored as a 0.</w:t>
       </w:r>
     </w:p>
     <w:p>
@@ -541,18 +531,18 @@
       </w:r>
       <w:proofErr w:type="spellEnd"/>
       <w:r>
-        <w:t xml:space="preserve">: Distance between two points (in kilometers) based on </w:t>
-      </w:r>
-      <w:proofErr w:type="spellStart"/>
-      <w:r>
-        <w:t>Haversine</w:t>
-      </w:r>
-      <w:proofErr w:type="spellEnd"/>
-      <w:r>
-        <w:t xml:space="preserve"> formula.  Using this type requires that each dataset has a latitude and longitude </w:t>
-      </w:r>
-      <w:r>
-        <w:t>variable, and this column is completely filled for all observations</w:t>
+        <w:t xml:space="preserve">: Distance between two points (in kilometers) based on Haversine formula.  Using this type requires that each dataset has a latitude and longitude </w:t>
+      </w:r>
+      <w:r>
+        <w:t xml:space="preserve">variable, and this column is </w:t>
+      </w:r>
+      <w:proofErr w:type="gramStart"/>
+      <w:r>
+        <w:t>completely filled</w:t>
+      </w:r>
+      <w:proofErr w:type="gramEnd"/>
+      <w:r>
+        <w:t xml:space="preserve"> for all observations</w:t>
       </w:r>
       <w:r>
         <w:t>.</w:t>
@@ -562,20 +552,62 @@
       <w:pPr>
         <w:pStyle w:val="ListParagraph"/>
         <w:numPr>
-          <w:ilvl w:val="2"/>
-          <w:numId w:val="2"/>
-        </w:numPr>
-      </w:pPr>
-      <w:r>
-        <w:t xml:space="preserve">All of these variables </w:t>
+          <w:ilvl w:val="4"/>
+          <w:numId w:val="2"/>
+        </w:numPr>
+      </w:pPr>
+      <w:r>
+        <w:t>Date: Date variables following the format ‘</w:t>
+      </w:r>
+      <w:proofErr w:type="spellStart"/>
+      <w:r>
+        <w:t>D</w:t>
+      </w:r>
+      <w:r>
+        <w:t>ate_Format</w:t>
+      </w:r>
+      <w:proofErr w:type="spellEnd"/>
+      <w:r>
+        <w:t>’</w:t>
+      </w:r>
+      <w:r>
+        <w:t xml:space="preserve"> entered in the .bash file.  This type of date variable will be compared using the </w:t>
+      </w:r>
+      <w:proofErr w:type="spellStart"/>
+      <w:r>
+        <w:t>Levenstein</w:t>
+      </w:r>
+      <w:proofErr w:type="spellEnd"/>
+      <w:r>
+        <w:t xml:space="preserve"> (edit) distance between the two strings.  If either value is missing, returns 0.</w:t>
+      </w:r>
+      <w:r>
+        <w:t xml:space="preserve">  We just use the edit distance here because it provides an informative view of the number of edits and substitutions required to make the strings match.  This is preferred over a strict subtraction of dates.  For example, 1/1/2021 and 1/1/1011 is most likely a clerical error and requires only one substitution would match, but a simple distance calculation would give these two dates as a </w:t>
       </w:r>
       <w:proofErr w:type="gramStart"/>
       <w:r>
-        <w:t>will be fed</w:t>
+        <w:t>millennia</w:t>
       </w:r>
       <w:proofErr w:type="gramEnd"/>
       <w:r>
-        <w:t xml:space="preserve"> into the </w:t>
+        <w:t xml:space="preserve"> apart.</w:t>
+      </w:r>
+    </w:p>
+    <w:p>
+      <w:pPr>
+        <w:pStyle w:val="ListParagraph"/>
+        <w:numPr>
+          <w:ilvl w:val="2"/>
+          <w:numId w:val="2"/>
+        </w:numPr>
+      </w:pPr>
+      <w:proofErr w:type="gramStart"/>
+      <w:r>
+        <w:t>All of</w:t>
+      </w:r>
+      <w:proofErr w:type="gramEnd"/>
+      <w:r>
+        <w:t xml:space="preserve"> these variables will be fed into the </w:t>
       </w:r>
       <w:r>
         <w:t>MAMBA models</w:t>
@@ -617,6 +649,7 @@
         </w:numPr>
       </w:pPr>
       <w:r>
+        <w:lastRenderedPageBreak/>
         <w:t>*data1_name*_id: the id for the record in the first dataset</w:t>
       </w:r>
     </w:p>
@@ -640,132 +673,568 @@
           <w:numId w:val="2"/>
         </w:numPr>
       </w:pPr>
+      <w:r>
+        <w:t>match: 1 if the pair is a match, 0 otherwise.</w:t>
+      </w:r>
+    </w:p>
+    <w:p>
+      <w:pPr>
+        <w:pStyle w:val="ListParagraph"/>
+        <w:numPr>
+          <w:ilvl w:val="0"/>
+          <w:numId w:val="2"/>
+        </w:numPr>
+      </w:pPr>
+      <w:proofErr w:type="spellStart"/>
+      <w:r>
+        <w:t>Run_match.bash</w:t>
+      </w:r>
+      <w:proofErr w:type="spellEnd"/>
+    </w:p>
+    <w:p>
+      <w:pPr>
+        <w:pStyle w:val="ListParagraph"/>
+        <w:numPr>
+          <w:ilvl w:val="1"/>
+          <w:numId w:val="2"/>
+        </w:numPr>
+      </w:pPr>
+      <w:r>
+        <w:t>This is the actual .bash file you need to edit to run MAMBA.  It contains the following variables:</w:t>
+      </w:r>
+    </w:p>
+    <w:p>
+      <w:pPr>
+        <w:pStyle w:val="ListParagraph"/>
+        <w:numPr>
+          <w:ilvl w:val="2"/>
+          <w:numId w:val="2"/>
+        </w:numPr>
+      </w:pPr>
+      <w:r>
+        <w:t>Data1_name</w:t>
+      </w:r>
+    </w:p>
+    <w:p>
+      <w:pPr>
+        <w:pStyle w:val="ListParagraph"/>
+        <w:numPr>
+          <w:ilvl w:val="3"/>
+          <w:numId w:val="2"/>
+        </w:numPr>
+      </w:pPr>
+      <w:r>
+        <w:t>The name of the first dataset.  Exclude the ‘.csv’ ending.</w:t>
+      </w:r>
+    </w:p>
+    <w:p>
+      <w:pPr>
+        <w:pStyle w:val="ListParagraph"/>
+        <w:numPr>
+          <w:ilvl w:val="2"/>
+          <w:numId w:val="2"/>
+        </w:numPr>
+      </w:pPr>
+      <w:r>
+        <w:t>data2_name</w:t>
+      </w:r>
+    </w:p>
+    <w:p>
+      <w:pPr>
+        <w:pStyle w:val="ListParagraph"/>
+        <w:numPr>
+          <w:ilvl w:val="3"/>
+          <w:numId w:val="2"/>
+        </w:numPr>
+      </w:pPr>
+      <w:r>
+        <w:t>The name of the second dataset.  Exclude the ‘.csv’ ending.</w:t>
+      </w:r>
+    </w:p>
+    <w:p>
+      <w:pPr>
+        <w:pStyle w:val="ListParagraph"/>
+        <w:numPr>
+          <w:ilvl w:val="2"/>
+          <w:numId w:val="2"/>
+        </w:numPr>
+      </w:pPr>
+      <w:proofErr w:type="spellStart"/>
+      <w:r>
+        <w:t>db_name</w:t>
+      </w:r>
+      <w:proofErr w:type="spellEnd"/>
+    </w:p>
+    <w:p>
+      <w:pPr>
+        <w:pStyle w:val="ListParagraph"/>
+        <w:numPr>
+          <w:ilvl w:val="3"/>
+          <w:numId w:val="2"/>
+        </w:numPr>
+      </w:pPr>
+      <w:r>
+        <w:t>The name you want to give your database.  Exclude the ‘.db. ending</w:t>
+      </w:r>
+    </w:p>
+    <w:p>
+      <w:pPr>
+        <w:pStyle w:val="ListParagraph"/>
+        <w:numPr>
+          <w:ilvl w:val="2"/>
+          <w:numId w:val="2"/>
+        </w:numPr>
+      </w:pPr>
+      <w:proofErr w:type="spellStart"/>
+      <w:r>
+        <w:t>outputPath</w:t>
+      </w:r>
+      <w:proofErr w:type="spellEnd"/>
+      <w:r>
+        <w:t>:</w:t>
+      </w:r>
+    </w:p>
+    <w:p>
+      <w:pPr>
+        <w:pStyle w:val="ListParagraph"/>
+        <w:numPr>
+          <w:ilvl w:val="3"/>
+          <w:numId w:val="2"/>
+        </w:numPr>
+      </w:pPr>
+      <w:r>
+        <w:t>The output directory you want to use</w:t>
+      </w:r>
+    </w:p>
+    <w:p>
+      <w:pPr>
+        <w:pStyle w:val="ListParagraph"/>
+        <w:numPr>
+          <w:ilvl w:val="2"/>
+          <w:numId w:val="2"/>
+        </w:numPr>
+      </w:pPr>
+      <w:proofErr w:type="spellStart"/>
+      <w:r>
+        <w:t>Debugmode</w:t>
+      </w:r>
+      <w:proofErr w:type="spellEnd"/>
+    </w:p>
+    <w:p>
+      <w:pPr>
+        <w:pStyle w:val="ListParagraph"/>
+        <w:numPr>
+          <w:ilvl w:val="3"/>
+          <w:numId w:val="2"/>
+        </w:numPr>
+      </w:pPr>
+      <w:r>
+        <w:t xml:space="preserve">True/False that skips </w:t>
+      </w:r>
       <w:proofErr w:type="gramStart"/>
       <w:r>
-        <w:t>match</w:t>
+        <w:t>the majority of</w:t>
       </w:r>
       <w:proofErr w:type="gramEnd"/>
       <w:r>
-        <w:t>: 1 if the pair is a match, 0 otherwise.</w:t>
-      </w:r>
-    </w:p>
-    <w:p>
-      <w:pPr>
-        <w:pStyle w:val="ListParagraph"/>
-        <w:numPr>
-          <w:ilvl w:val="0"/>
-          <w:numId w:val="2"/>
-        </w:numPr>
-      </w:pPr>
-      <w:proofErr w:type="spellStart"/>
-      <w:r>
-        <w:t>Run_match.bash</w:t>
-      </w:r>
-      <w:proofErr w:type="spellEnd"/>
-    </w:p>
-    <w:p>
-      <w:pPr>
-        <w:pStyle w:val="ListParagraph"/>
-        <w:numPr>
-          <w:ilvl w:val="1"/>
-          <w:numId w:val="2"/>
-        </w:numPr>
-      </w:pPr>
+        <w:t xml:space="preserve"> matches if used.  Set to False</w:t>
+      </w:r>
+    </w:p>
+    <w:p>
+      <w:pPr>
+        <w:pStyle w:val="ListParagraph"/>
+        <w:numPr>
+          <w:ilvl w:val="2"/>
+          <w:numId w:val="2"/>
+        </w:numPr>
+      </w:pPr>
+      <w:proofErr w:type="spellStart"/>
+      <w:r>
+        <w:t>block_file_name</w:t>
+      </w:r>
+      <w:proofErr w:type="spellEnd"/>
+      <w:r>
+        <w:t>:</w:t>
+      </w:r>
+    </w:p>
+    <w:p>
+      <w:pPr>
+        <w:pStyle w:val="ListParagraph"/>
+        <w:numPr>
+          <w:ilvl w:val="3"/>
+          <w:numId w:val="2"/>
+        </w:numPr>
+      </w:pPr>
+      <w:r>
+        <w:t>the name of the file that you are using to define the blocks.</w:t>
+      </w:r>
+    </w:p>
+    <w:p>
+      <w:pPr>
+        <w:pStyle w:val="ListParagraph"/>
+        <w:numPr>
+          <w:ilvl w:val="2"/>
+          <w:numId w:val="2"/>
+        </w:numPr>
+      </w:pPr>
+      <w:proofErr w:type="spellStart"/>
+      <w:r>
+        <w:t>create_db_chunksize</w:t>
+      </w:r>
+      <w:proofErr w:type="spellEnd"/>
+      <w:r>
+        <w:t>:</w:t>
+      </w:r>
+    </w:p>
+    <w:p>
+      <w:pPr>
+        <w:pStyle w:val="ListParagraph"/>
+        <w:numPr>
+          <w:ilvl w:val="3"/>
+          <w:numId w:val="2"/>
+        </w:numPr>
+      </w:pPr>
+      <w:r>
+        <w:t xml:space="preserve">A variable to set how big of a ‘chunk’ you push to your </w:t>
+      </w:r>
+      <w:proofErr w:type="spellStart"/>
+      <w:r>
+        <w:t>db</w:t>
+      </w:r>
+      <w:proofErr w:type="spellEnd"/>
+      <w:r>
+        <w:t xml:space="preserve"> at once.  </w:t>
+      </w:r>
+    </w:p>
+    <w:p>
+      <w:pPr>
+        <w:pStyle w:val="ListParagraph"/>
+        <w:numPr>
+          <w:ilvl w:val="2"/>
+          <w:numId w:val="2"/>
+        </w:numPr>
+      </w:pPr>
+      <w:proofErr w:type="spellStart"/>
+      <w:r>
+        <w:t>inputPath</w:t>
+      </w:r>
+      <w:proofErr w:type="spellEnd"/>
+      <w:r>
+        <w:t>:</w:t>
+      </w:r>
+    </w:p>
+    <w:p>
+      <w:pPr>
+        <w:pStyle w:val="ListParagraph"/>
+        <w:numPr>
+          <w:ilvl w:val="3"/>
+          <w:numId w:val="2"/>
+        </w:numPr>
+      </w:pPr>
+      <w:r>
+        <w:t>Path to the datasets you want to match.</w:t>
+      </w:r>
+    </w:p>
+    <w:p>
+      <w:pPr>
+        <w:pStyle w:val="ListParagraph"/>
+        <w:numPr>
+          <w:ilvl w:val="2"/>
+          <w:numId w:val="2"/>
+        </w:numPr>
+      </w:pPr>
+      <w:proofErr w:type="spellStart"/>
+      <w:r>
+        <w:t>Training_data_name</w:t>
+      </w:r>
+      <w:proofErr w:type="spellEnd"/>
+      <w:r>
+        <w:t xml:space="preserve">: </w:t>
+      </w:r>
+    </w:p>
+    <w:p>
+      <w:pPr>
+        <w:pStyle w:val="ListParagraph"/>
+        <w:numPr>
+          <w:ilvl w:val="3"/>
+          <w:numId w:val="2"/>
+        </w:numPr>
+      </w:pPr>
+      <w:r>
+        <w:t>The name of the training data you are using.  Exclude the ‘.csv’ ending</w:t>
+      </w:r>
+    </w:p>
+    <w:p>
+      <w:pPr>
+        <w:pStyle w:val="ListParagraph"/>
+        <w:numPr>
+          <w:ilvl w:val="2"/>
+          <w:numId w:val="2"/>
+        </w:numPr>
+      </w:pPr>
+      <w:proofErr w:type="spellStart"/>
+      <w:r>
+        <w:t>Rf_jobs</w:t>
+      </w:r>
+      <w:proofErr w:type="spellEnd"/>
+      <w:r>
+        <w:t>:</w:t>
+      </w:r>
+    </w:p>
+    <w:p>
+      <w:pPr>
+        <w:pStyle w:val="ListParagraph"/>
+        <w:numPr>
+          <w:ilvl w:val="3"/>
+          <w:numId w:val="2"/>
+        </w:numPr>
+      </w:pPr>
+      <w:r>
+        <w:t>Number of jobs you want to calculate the random forest on.  Note, for python you want to have one job per CPU for reasons I don’t entirely understand.</w:t>
+      </w:r>
+    </w:p>
+    <w:p>
+      <w:pPr>
+        <w:pStyle w:val="ListParagraph"/>
+        <w:numPr>
+          <w:ilvl w:val="2"/>
+          <w:numId w:val="2"/>
+        </w:numPr>
+      </w:pPr>
+      <w:proofErr w:type="spellStart"/>
+      <w:r>
+        <w:t>clerical_review_candidates</w:t>
+      </w:r>
+      <w:proofErr w:type="spellEnd"/>
+      <w:r>
+        <w:t>:</w:t>
+      </w:r>
+    </w:p>
+    <w:p>
+      <w:pPr>
+        <w:pStyle w:val="ListParagraph"/>
+        <w:numPr>
+          <w:ilvl w:val="3"/>
+          <w:numId w:val="2"/>
+        </w:numPr>
+      </w:pPr>
+      <w:r>
+        <w:t>Boolean.  If True, then python generates clerical review candidates for you to do further training data creation.</w:t>
+      </w:r>
+    </w:p>
+    <w:p>
+      <w:pPr>
+        <w:pStyle w:val="ListParagraph"/>
+        <w:numPr>
+          <w:ilvl w:val="2"/>
+          <w:numId w:val="2"/>
+        </w:numPr>
+      </w:pPr>
+      <w:proofErr w:type="spellStart"/>
+      <w:r>
+        <w:t>clerical_review_threshold</w:t>
+      </w:r>
+      <w:proofErr w:type="spellEnd"/>
+      <w:r>
+        <w:t>:</w:t>
+      </w:r>
+    </w:p>
+    <w:p>
+      <w:pPr>
+        <w:pStyle w:val="ListParagraph"/>
+        <w:numPr>
+          <w:ilvl w:val="3"/>
+          <w:numId w:val="2"/>
+        </w:numPr>
+      </w:pPr>
+      <w:r>
+        <w:t>What predicted probability do you want to limit clerical review candidates to? Generally, you want this to be closer to .5 and 0, as low probability matches won’t help the model determine harder cases.</w:t>
+      </w:r>
+    </w:p>
+    <w:p>
+      <w:pPr>
+        <w:pStyle w:val="ListParagraph"/>
+        <w:numPr>
+          <w:ilvl w:val="2"/>
+          <w:numId w:val="2"/>
+        </w:numPr>
+      </w:pPr>
+      <w:proofErr w:type="spellStart"/>
+      <w:r>
+        <w:t>match_threshold</w:t>
+      </w:r>
+      <w:proofErr w:type="spellEnd"/>
+      <w:r>
+        <w:t>:</w:t>
+      </w:r>
+    </w:p>
+    <w:p>
+      <w:pPr>
+        <w:pStyle w:val="ListParagraph"/>
+        <w:numPr>
+          <w:ilvl w:val="3"/>
+          <w:numId w:val="2"/>
+        </w:numPr>
+      </w:pPr>
+      <w:r>
+        <w:t>what is the threshold you want to consider a ‘match</w:t>
+      </w:r>
       <w:proofErr w:type="gramStart"/>
       <w:r>
-        <w:t>This is the actual .bash file you need to edit to run MAMBA.</w:t>
+        <w:t>’.</w:t>
       </w:r>
       <w:proofErr w:type="gramEnd"/>
-      <w:r>
-        <w:t xml:space="preserve">  It contains the following variables:</w:t>
-      </w:r>
-    </w:p>
-    <w:p>
-      <w:pPr>
-        <w:pStyle w:val="ListParagraph"/>
-        <w:numPr>
-          <w:ilvl w:val="2"/>
-          <w:numId w:val="2"/>
-        </w:numPr>
-      </w:pPr>
-      <w:r>
-        <w:t>Data1_name</w:t>
-      </w:r>
-    </w:p>
-    <w:p>
-      <w:pPr>
-        <w:pStyle w:val="ListParagraph"/>
-        <w:numPr>
-          <w:ilvl w:val="3"/>
-          <w:numId w:val="2"/>
-        </w:numPr>
-      </w:pPr>
-      <w:r>
-        <w:t>The name of the first dataset.  Exclude the ‘.csv’ ending.</w:t>
-      </w:r>
-    </w:p>
-    <w:p>
-      <w:pPr>
-        <w:pStyle w:val="ListParagraph"/>
-        <w:numPr>
-          <w:ilvl w:val="2"/>
-          <w:numId w:val="2"/>
-        </w:numPr>
-      </w:pPr>
-      <w:r>
-        <w:t>data2_name</w:t>
-      </w:r>
-    </w:p>
-    <w:p>
-      <w:pPr>
-        <w:pStyle w:val="ListParagraph"/>
-        <w:numPr>
-          <w:ilvl w:val="3"/>
-          <w:numId w:val="2"/>
-        </w:numPr>
-      </w:pPr>
-      <w:r>
-        <w:t>The name of the second dataset.  Exclude the ‘.csv’ ending.</w:t>
-      </w:r>
-    </w:p>
-    <w:p>
-      <w:pPr>
-        <w:pStyle w:val="ListParagraph"/>
-        <w:numPr>
-          <w:ilvl w:val="2"/>
-          <w:numId w:val="2"/>
-        </w:numPr>
-      </w:pPr>
-      <w:proofErr w:type="spellStart"/>
+    </w:p>
+    <w:p>
+      <w:pPr>
+        <w:pStyle w:val="ListParagraph"/>
+        <w:numPr>
+          <w:ilvl w:val="2"/>
+          <w:numId w:val="2"/>
+        </w:numPr>
+      </w:pPr>
+      <w:proofErr w:type="spellStart"/>
+      <w:r>
+        <w:t>chatty_logger</w:t>
+      </w:r>
+      <w:proofErr w:type="spellEnd"/>
+      <w:r>
+        <w:t>:</w:t>
+      </w:r>
+    </w:p>
+    <w:p>
+      <w:pPr>
+        <w:pStyle w:val="ListParagraph"/>
+        <w:numPr>
+          <w:ilvl w:val="3"/>
+          <w:numId w:val="2"/>
+        </w:numPr>
+      </w:pPr>
+      <w:r>
+        <w:t>If True, logger returns an entry after every block matched.</w:t>
+      </w:r>
+    </w:p>
+    <w:p>
+      <w:pPr>
+        <w:pStyle w:val="ListParagraph"/>
+        <w:numPr>
+          <w:ilvl w:val="2"/>
+          <w:numId w:val="2"/>
+        </w:numPr>
+      </w:pPr>
+      <w:proofErr w:type="spellStart"/>
+      <w:r>
+        <w:t>Log_file_name</w:t>
+      </w:r>
+      <w:proofErr w:type="spellEnd"/>
+      <w:r>
+        <w:t>:</w:t>
+      </w:r>
+    </w:p>
+    <w:p>
+      <w:pPr>
+        <w:pStyle w:val="ListParagraph"/>
+        <w:numPr>
+          <w:ilvl w:val="3"/>
+          <w:numId w:val="2"/>
+        </w:numPr>
+      </w:pPr>
+      <w:r>
+        <w:t>Name of the .log file you want to use. Exclude ‘.log’ from the name</w:t>
+      </w:r>
+    </w:p>
+    <w:p>
+      <w:pPr>
+        <w:pStyle w:val="ListParagraph"/>
+        <w:numPr>
+          <w:ilvl w:val="2"/>
+          <w:numId w:val="2"/>
+        </w:numPr>
+      </w:pPr>
+      <w:proofErr w:type="spellStart"/>
+      <w:r>
+        <w:t>numWorkers</w:t>
+      </w:r>
+      <w:proofErr w:type="spellEnd"/>
+      <w:r>
+        <w:t>:</w:t>
+      </w:r>
+    </w:p>
+    <w:p>
+      <w:pPr>
+        <w:pStyle w:val="ListParagraph"/>
+        <w:numPr>
+          <w:ilvl w:val="3"/>
+          <w:numId w:val="2"/>
+        </w:numPr>
+      </w:pPr>
       <w:r>
         <w:lastRenderedPageBreak/>
-        <w:t>db_name</w:t>
-      </w:r>
-      <w:proofErr w:type="spellEnd"/>
-    </w:p>
-    <w:p>
-      <w:pPr>
-        <w:pStyle w:val="ListParagraph"/>
-        <w:numPr>
-          <w:ilvl w:val="3"/>
-          <w:numId w:val="2"/>
-        </w:numPr>
-      </w:pPr>
-      <w:r>
-        <w:t>The name you want to give your database.  Exclude the ‘.db. ending</w:t>
-      </w:r>
-    </w:p>
-    <w:p>
-      <w:pPr>
-        <w:pStyle w:val="ListParagraph"/>
-        <w:numPr>
-          <w:ilvl w:val="2"/>
-          <w:numId w:val="2"/>
-        </w:numPr>
-      </w:pPr>
-      <w:proofErr w:type="spellStart"/>
-      <w:r>
-        <w:t>outputPath</w:t>
+        <w:t xml:space="preserve">number of workers you want to run the matching on.  As with </w:t>
+      </w:r>
+      <w:proofErr w:type="spellStart"/>
+      <w:r>
+        <w:t>rf_jobs</w:t>
+      </w:r>
+      <w:proofErr w:type="spellEnd"/>
+      <w:r>
+        <w:t>, assume one job per CPU you are utilizing.</w:t>
+      </w:r>
+    </w:p>
+    <w:p>
+      <w:pPr>
+        <w:pStyle w:val="ListParagraph"/>
+        <w:numPr>
+          <w:ilvl w:val="2"/>
+          <w:numId w:val="2"/>
+        </w:numPr>
+      </w:pPr>
+      <w:r>
+        <w:t>Prediction:</w:t>
+      </w:r>
+    </w:p>
+    <w:p>
+      <w:pPr>
+        <w:pStyle w:val="ListParagraph"/>
+        <w:numPr>
+          <w:ilvl w:val="3"/>
+          <w:numId w:val="2"/>
+        </w:numPr>
+      </w:pPr>
+      <w:r>
+        <w:t>Do you want MAMBA to predict</w:t>
+      </w:r>
+      <w:r>
+        <w:t xml:space="preserve"> </w:t>
+      </w:r>
+      <w:proofErr w:type="gramStart"/>
+      <w:r>
+        <w:t>matches.</w:t>
+      </w:r>
+      <w:proofErr w:type="gramEnd"/>
+      <w:r>
+        <w:t xml:space="preserve">  If set to False, then you can generate clerical review candidates only (if </w:t>
+      </w:r>
+      <w:proofErr w:type="spellStart"/>
+      <w:r>
+        <w:t>clerical_review_candidates</w:t>
+      </w:r>
+      <w:proofErr w:type="spellEnd"/>
+      <w:r>
+        <w:t>=True)</w:t>
+      </w:r>
+    </w:p>
+    <w:p>
+      <w:pPr>
+        <w:pStyle w:val="ListParagraph"/>
+        <w:numPr>
+          <w:ilvl w:val="2"/>
+          <w:numId w:val="2"/>
+        </w:numPr>
+      </w:pPr>
+      <w:proofErr w:type="spellStart"/>
+      <w:r>
+        <w:t>Scoringcriteria</w:t>
       </w:r>
       <w:proofErr w:type="spellEnd"/>
       <w:r>
@@ -781,490 +1250,11 @@
         </w:numPr>
       </w:pPr>
       <w:r>
-        <w:t>The output directory you want to use</w:t>
-      </w:r>
-    </w:p>
-    <w:p>
-      <w:pPr>
-        <w:pStyle w:val="ListParagraph"/>
-        <w:numPr>
-          <w:ilvl w:val="2"/>
-          <w:numId w:val="2"/>
-        </w:numPr>
-      </w:pPr>
-      <w:proofErr w:type="spellStart"/>
-      <w:r>
-        <w:t>Debugmode</w:t>
-      </w:r>
-      <w:proofErr w:type="spellEnd"/>
-    </w:p>
-    <w:p>
-      <w:pPr>
-        <w:pStyle w:val="ListParagraph"/>
-        <w:numPr>
-          <w:ilvl w:val="3"/>
-          <w:numId w:val="2"/>
-        </w:numPr>
-      </w:pPr>
-      <w:proofErr w:type="gramStart"/>
-      <w:r>
-        <w:t>True/False</w:t>
-      </w:r>
-      <w:proofErr w:type="gramEnd"/>
-      <w:r>
-        <w:t xml:space="preserve"> that skips the majority of matches if used.  Set to False</w:t>
-      </w:r>
-    </w:p>
-    <w:p>
-      <w:pPr>
-        <w:pStyle w:val="ListParagraph"/>
-        <w:numPr>
-          <w:ilvl w:val="2"/>
-          <w:numId w:val="2"/>
-        </w:numPr>
-      </w:pPr>
-      <w:proofErr w:type="spellStart"/>
-      <w:r>
-        <w:t>block_file_name</w:t>
-      </w:r>
-      <w:proofErr w:type="spellEnd"/>
-      <w:r>
-        <w:t>:</w:t>
-      </w:r>
-    </w:p>
-    <w:p>
-      <w:pPr>
-        <w:pStyle w:val="ListParagraph"/>
-        <w:numPr>
-          <w:ilvl w:val="3"/>
-          <w:numId w:val="2"/>
-        </w:numPr>
-      </w:pPr>
-      <w:proofErr w:type="gramStart"/>
-      <w:r>
-        <w:t>the</w:t>
-      </w:r>
-      <w:proofErr w:type="gramEnd"/>
-      <w:r>
-        <w:t xml:space="preserve"> name of the file that you are using to define the blocks.</w:t>
-      </w:r>
-    </w:p>
-    <w:p>
-      <w:pPr>
-        <w:pStyle w:val="ListParagraph"/>
-        <w:numPr>
-          <w:ilvl w:val="2"/>
-          <w:numId w:val="2"/>
-        </w:numPr>
-      </w:pPr>
-      <w:proofErr w:type="spellStart"/>
-      <w:r>
-        <w:t>create_db_chunksize</w:t>
-      </w:r>
-      <w:proofErr w:type="spellEnd"/>
-      <w:r>
-        <w:t>:</w:t>
-      </w:r>
-    </w:p>
-    <w:p>
-      <w:pPr>
-        <w:pStyle w:val="ListParagraph"/>
-        <w:numPr>
-          <w:ilvl w:val="3"/>
-          <w:numId w:val="2"/>
-        </w:numPr>
-      </w:pPr>
-      <w:r>
-        <w:t xml:space="preserve">A variable to set how big of a ‘chunk’ you push to your </w:t>
-      </w:r>
-      <w:proofErr w:type="spellStart"/>
-      <w:r>
-        <w:t>db</w:t>
-      </w:r>
-      <w:proofErr w:type="spellEnd"/>
-      <w:r>
-        <w:t xml:space="preserve"> at once.  </w:t>
-      </w:r>
-    </w:p>
-    <w:p>
-      <w:pPr>
-        <w:pStyle w:val="ListParagraph"/>
-        <w:numPr>
-          <w:ilvl w:val="2"/>
-          <w:numId w:val="2"/>
-        </w:numPr>
-      </w:pPr>
-      <w:proofErr w:type="spellStart"/>
-      <w:r>
-        <w:t>inputPath</w:t>
-      </w:r>
-      <w:proofErr w:type="spellEnd"/>
-      <w:r>
-        <w:t>:</w:t>
-      </w:r>
-    </w:p>
-    <w:p>
-      <w:pPr>
-        <w:pStyle w:val="ListParagraph"/>
-        <w:numPr>
-          <w:ilvl w:val="3"/>
-          <w:numId w:val="2"/>
-        </w:numPr>
-      </w:pPr>
-      <w:r>
-        <w:t>Path to the datasets you want to match.</w:t>
-      </w:r>
-    </w:p>
-    <w:p>
-      <w:pPr>
-        <w:pStyle w:val="ListParagraph"/>
-        <w:numPr>
-          <w:ilvl w:val="2"/>
-          <w:numId w:val="2"/>
-        </w:numPr>
-      </w:pPr>
-      <w:bookmarkStart w:id="0" w:name="_GoBack"/>
-      <w:bookmarkEnd w:id="0"/>
-      <w:proofErr w:type="spellStart"/>
-      <w:r>
-        <w:t>Training_data_name</w:t>
-      </w:r>
-      <w:proofErr w:type="spellEnd"/>
-      <w:r>
-        <w:t xml:space="preserve">: </w:t>
-      </w:r>
-    </w:p>
-    <w:p>
-      <w:pPr>
-        <w:pStyle w:val="ListParagraph"/>
-        <w:numPr>
-          <w:ilvl w:val="3"/>
-          <w:numId w:val="2"/>
-        </w:numPr>
-      </w:pPr>
-      <w:r>
-        <w:t>The name of the training data you are using.  Exclude the ‘.csv’ ending</w:t>
-      </w:r>
-    </w:p>
-    <w:p>
-      <w:pPr>
-        <w:pStyle w:val="ListParagraph"/>
-        <w:numPr>
-          <w:ilvl w:val="2"/>
-          <w:numId w:val="2"/>
-        </w:numPr>
-      </w:pPr>
-      <w:proofErr w:type="spellStart"/>
-      <w:r>
-        <w:t>Rf_jobs</w:t>
-      </w:r>
-      <w:proofErr w:type="spellEnd"/>
-      <w:r>
-        <w:t>:</w:t>
-      </w:r>
-    </w:p>
-    <w:p>
-      <w:pPr>
-        <w:pStyle w:val="ListParagraph"/>
-        <w:numPr>
-          <w:ilvl w:val="3"/>
-          <w:numId w:val="2"/>
-        </w:numPr>
-      </w:pPr>
-      <w:r>
-        <w:t xml:space="preserve">Number of jobs you want to calculate the random forest on.  Note, for python you want to have one job per CPU for reasons I </w:t>
-      </w:r>
-      <w:proofErr w:type="gramStart"/>
-      <w:r>
-        <w:t>don’t</w:t>
-      </w:r>
-      <w:proofErr w:type="gramEnd"/>
-      <w:r>
-        <w:t xml:space="preserve"> entirely understand.</w:t>
-      </w:r>
-    </w:p>
-    <w:p>
-      <w:pPr>
-        <w:pStyle w:val="ListParagraph"/>
-        <w:numPr>
-          <w:ilvl w:val="2"/>
-          <w:numId w:val="2"/>
-        </w:numPr>
-      </w:pPr>
-      <w:proofErr w:type="spellStart"/>
-      <w:r>
-        <w:t>clerical_review_candidates</w:t>
-      </w:r>
-      <w:proofErr w:type="spellEnd"/>
-      <w:r>
-        <w:t>:</w:t>
-      </w:r>
-    </w:p>
-    <w:p>
-      <w:pPr>
-        <w:pStyle w:val="ListParagraph"/>
-        <w:numPr>
-          <w:ilvl w:val="3"/>
-          <w:numId w:val="2"/>
-        </w:numPr>
-      </w:pPr>
-      <w:r>
-        <w:t>Boolean.  If True, then python generates clerical review candidates for you to do further training data creation.</w:t>
-      </w:r>
-    </w:p>
-    <w:p>
-      <w:pPr>
-        <w:pStyle w:val="ListParagraph"/>
-        <w:numPr>
-          <w:ilvl w:val="2"/>
-          <w:numId w:val="2"/>
-        </w:numPr>
-      </w:pPr>
-      <w:proofErr w:type="spellStart"/>
-      <w:r>
-        <w:t>clerical_review_threshold</w:t>
-      </w:r>
-      <w:proofErr w:type="spellEnd"/>
-      <w:r>
-        <w:t>:</w:t>
-      </w:r>
-    </w:p>
-    <w:p>
-      <w:pPr>
-        <w:pStyle w:val="ListParagraph"/>
-        <w:numPr>
-          <w:ilvl w:val="3"/>
-          <w:numId w:val="2"/>
-        </w:numPr>
-      </w:pPr>
-      <w:r>
-        <w:t xml:space="preserve">What predicted probability do you want to limit clerical review candidates to? Generally, you want this to be closer to .5 and 0, as low probability matches </w:t>
-      </w:r>
-      <w:proofErr w:type="gramStart"/>
-      <w:r>
-        <w:t>won’t</w:t>
-      </w:r>
-      <w:proofErr w:type="gramEnd"/>
-      <w:r>
-        <w:t xml:space="preserve"> help the model determine harder cases.</w:t>
-      </w:r>
-    </w:p>
-    <w:p>
-      <w:pPr>
-        <w:pStyle w:val="ListParagraph"/>
-        <w:numPr>
-          <w:ilvl w:val="2"/>
-          <w:numId w:val="2"/>
-        </w:numPr>
-      </w:pPr>
-      <w:proofErr w:type="spellStart"/>
-      <w:r>
-        <w:t>match_threshold</w:t>
-      </w:r>
-      <w:proofErr w:type="spellEnd"/>
-      <w:r>
-        <w:t>:</w:t>
-      </w:r>
-    </w:p>
-    <w:p>
-      <w:pPr>
-        <w:pStyle w:val="ListParagraph"/>
-        <w:numPr>
-          <w:ilvl w:val="3"/>
-          <w:numId w:val="2"/>
-        </w:numPr>
-      </w:pPr>
-      <w:proofErr w:type="gramStart"/>
-      <w:r>
-        <w:t>what</w:t>
-      </w:r>
-      <w:proofErr w:type="gramEnd"/>
-      <w:r>
-        <w:t xml:space="preserve"> is the threshold you want to consider a ‘match’.</w:t>
-      </w:r>
-    </w:p>
-    <w:p>
-      <w:pPr>
-        <w:pStyle w:val="ListParagraph"/>
-        <w:numPr>
-          <w:ilvl w:val="2"/>
-          <w:numId w:val="2"/>
-        </w:numPr>
-      </w:pPr>
-      <w:proofErr w:type="spellStart"/>
-      <w:r>
-        <w:t>chatty_logger</w:t>
-      </w:r>
-      <w:proofErr w:type="spellEnd"/>
-      <w:r>
-        <w:t>:</w:t>
-      </w:r>
-    </w:p>
-    <w:p>
-      <w:pPr>
-        <w:pStyle w:val="ListParagraph"/>
-        <w:numPr>
-          <w:ilvl w:val="3"/>
-          <w:numId w:val="2"/>
-        </w:numPr>
-      </w:pPr>
-      <w:r>
-        <w:t xml:space="preserve">If </w:t>
-      </w:r>
-      <w:proofErr w:type="gramStart"/>
-      <w:r>
-        <w:t>True</w:t>
-      </w:r>
-      <w:proofErr w:type="gramEnd"/>
-      <w:r>
-        <w:t>, logger returns an entry after every block matched.</w:t>
-      </w:r>
-    </w:p>
-    <w:p>
-      <w:pPr>
-        <w:pStyle w:val="ListParagraph"/>
-        <w:numPr>
-          <w:ilvl w:val="2"/>
-          <w:numId w:val="2"/>
-        </w:numPr>
-      </w:pPr>
-      <w:proofErr w:type="spellStart"/>
-      <w:r>
-        <w:t>Log_file_name</w:t>
-      </w:r>
-      <w:proofErr w:type="spellEnd"/>
-      <w:r>
-        <w:t>:</w:t>
-      </w:r>
-    </w:p>
-    <w:p>
-      <w:pPr>
-        <w:pStyle w:val="ListParagraph"/>
-        <w:numPr>
-          <w:ilvl w:val="3"/>
-          <w:numId w:val="2"/>
-        </w:numPr>
-      </w:pPr>
-      <w:r>
-        <w:t>Name of the .log file you want to use. Exclude ‘.log’ from the name</w:t>
-      </w:r>
-    </w:p>
-    <w:p>
-      <w:pPr>
-        <w:pStyle w:val="ListParagraph"/>
-        <w:numPr>
-          <w:ilvl w:val="2"/>
-          <w:numId w:val="2"/>
-        </w:numPr>
-      </w:pPr>
-      <w:proofErr w:type="spellStart"/>
-      <w:r>
-        <w:t>numWorkers</w:t>
-      </w:r>
-      <w:proofErr w:type="spellEnd"/>
-      <w:r>
-        <w:t>:</w:t>
-      </w:r>
-    </w:p>
-    <w:p>
-      <w:pPr>
-        <w:pStyle w:val="ListParagraph"/>
-        <w:numPr>
-          <w:ilvl w:val="3"/>
-          <w:numId w:val="2"/>
-        </w:numPr>
-      </w:pPr>
-      <w:proofErr w:type="gramStart"/>
-      <w:r>
-        <w:t>number</w:t>
-      </w:r>
-      <w:proofErr w:type="gramEnd"/>
-      <w:r>
-        <w:t xml:space="preserve"> of workers you want to run the matching on.  As with </w:t>
-      </w:r>
-      <w:proofErr w:type="spellStart"/>
-      <w:r>
-        <w:t>rf_jobs</w:t>
-      </w:r>
-      <w:proofErr w:type="spellEnd"/>
-      <w:r>
-        <w:t>, assume one job per CPU you are utilizing.</w:t>
-      </w:r>
-    </w:p>
-    <w:p>
-      <w:pPr>
-        <w:pStyle w:val="ListParagraph"/>
-        <w:numPr>
-          <w:ilvl w:val="2"/>
-          <w:numId w:val="2"/>
-        </w:numPr>
-      </w:pPr>
-      <w:r>
-        <w:t>Prediction:</w:t>
-      </w:r>
-    </w:p>
-    <w:p>
-      <w:pPr>
-        <w:pStyle w:val="ListParagraph"/>
-        <w:numPr>
-          <w:ilvl w:val="3"/>
-          <w:numId w:val="2"/>
-        </w:numPr>
-      </w:pPr>
-      <w:r>
-        <w:t>Do you want MAMBA to predict</w:t>
-      </w:r>
-      <w:r>
-        <w:t xml:space="preserve"> </w:t>
-      </w:r>
-      <w:proofErr w:type="gramStart"/>
-      <w:r>
-        <w:t>matches.</w:t>
-      </w:r>
-      <w:proofErr w:type="gramEnd"/>
-      <w:r>
-        <w:t xml:space="preserve">  If set to False, then you can generate clerical review candidates only (if </w:t>
-      </w:r>
-      <w:proofErr w:type="spellStart"/>
-      <w:r>
-        <w:t>clerical_review_candidates</w:t>
-      </w:r>
-      <w:proofErr w:type="spellEnd"/>
-      <w:r>
-        <w:t>=True)</w:t>
-      </w:r>
-    </w:p>
-    <w:p>
-      <w:pPr>
-        <w:pStyle w:val="ListParagraph"/>
-        <w:numPr>
-          <w:ilvl w:val="2"/>
-          <w:numId w:val="2"/>
-        </w:numPr>
-      </w:pPr>
-      <w:proofErr w:type="spellStart"/>
-      <w:r>
-        <w:t>Scoringcriteria</w:t>
-      </w:r>
-      <w:proofErr w:type="spellEnd"/>
-      <w:r>
-        <w:t>:</w:t>
-      </w:r>
-    </w:p>
-    <w:p>
-      <w:pPr>
-        <w:pStyle w:val="ListParagraph"/>
-        <w:numPr>
-          <w:ilvl w:val="3"/>
-          <w:numId w:val="2"/>
-        </w:numPr>
-      </w:pPr>
-      <w:r>
-        <w:t xml:space="preserve">A scoring criteria selected from </w:t>
-      </w:r>
-      <w:proofErr w:type="spellStart"/>
-      <w:r>
-        <w:t>scikit-learn’s</w:t>
+        <w:t>A scoring criteria selected from scikit-</w:t>
+      </w:r>
+      <w:proofErr w:type="spellStart"/>
+      <w:r>
+        <w:t>learn’s</w:t>
       </w:r>
       <w:proofErr w:type="spellEnd"/>
       <w:r>
@@ -1305,7 +1295,6 @@
         </w:numPr>
       </w:pPr>
       <w:r>
-        <w:lastRenderedPageBreak/>
         <w:t>Boolean.  If True, assumes that you are attempting to de-duplicate the same file, and thus does not compare records with matching ID variables.  If False, then compares all records as normal.</w:t>
       </w:r>
     </w:p>
@@ -1335,31 +1324,91 @@
         </w:numPr>
       </w:pPr>
       <w:r>
-        <w:t xml:space="preserve">Boolean.  If </w:t>
+        <w:t xml:space="preserve">Boolean.  If True, run a logit and set </w:t>
+      </w:r>
+      <w:proofErr w:type="spellStart"/>
+      <w:r>
+        <w:t>scoringcriteria</w:t>
+      </w:r>
+      <w:proofErr w:type="spellEnd"/>
+      <w:r>
+        <w:t xml:space="preserve"> to accuracy.  Logger will return a warning message about collinearity if it’s bad.  If False, doesn’t run a logit.</w:t>
+      </w:r>
+    </w:p>
+    <w:p>
+      <w:pPr>
+        <w:pStyle w:val="ListParagraph"/>
+        <w:numPr>
+          <w:ilvl w:val="2"/>
+          <w:numId w:val="2"/>
+        </w:numPr>
+      </w:pPr>
+      <w:proofErr w:type="spellStart"/>
+      <w:r>
+        <w:t>d</w:t>
+      </w:r>
+      <w:r>
+        <w:t>ate_</w:t>
+      </w:r>
+      <w:r>
+        <w:t>f</w:t>
+      </w:r>
+      <w:r>
+        <w:t>ormat</w:t>
+      </w:r>
+      <w:proofErr w:type="spellEnd"/>
+      <w:r>
+        <w:t>:</w:t>
+      </w:r>
+    </w:p>
+    <w:p>
+      <w:pPr>
+        <w:pStyle w:val="ListParagraph"/>
+        <w:numPr>
+          <w:ilvl w:val="3"/>
+          <w:numId w:val="2"/>
+        </w:numPr>
+      </w:pPr>
+      <w:r>
+        <w:t xml:space="preserve">The format of the date columns in your .csv files.  For example, </w:t>
+      </w:r>
+      <w:r>
+        <w:t xml:space="preserve">’09-01-2020’ would </w:t>
       </w:r>
       <w:proofErr w:type="gramStart"/>
       <w:r>
-        <w:t>True</w:t>
+        <w:t>be</w:t>
+      </w:r>
+      <w:r>
+        <w:t xml:space="preserve"> ’</w:t>
       </w:r>
       <w:proofErr w:type="gramEnd"/>
       <w:r>
-        <w:t xml:space="preserve">, run a logit and set </w:t>
-      </w:r>
-      <w:proofErr w:type="spellStart"/>
-      <w:r>
-        <w:t>scoringcriteria</w:t>
-      </w:r>
-      <w:proofErr w:type="spellEnd"/>
-      <w:r>
-        <w:t xml:space="preserve"> to accuracy.  Logger will return a warning message about collinearity if </w:t>
-      </w:r>
-      <w:proofErr w:type="gramStart"/>
-      <w:r>
-        <w:t>it’s</w:t>
-      </w:r>
-      <w:proofErr w:type="gramEnd"/>
-      <w:r>
-        <w:t xml:space="preserve"> bad.  If False, doesn’t run a logit.</w:t>
+        <w:t>%m</w:t>
+      </w:r>
+      <w:r>
+        <w:t>-</w:t>
+      </w:r>
+      <w:r>
+        <w:t>%d</w:t>
+      </w:r>
+      <w:r>
+        <w:t>-</w:t>
+      </w:r>
+      <w:r>
+        <w:t>%Y</w:t>
+      </w:r>
+      <w:r>
+        <w:t>’</w:t>
+      </w:r>
+      <w:r>
+        <w:t>.</w:t>
+      </w:r>
+      <w:r>
+        <w:t xml:space="preserve">  See format codes here </w:t>
+      </w:r>
+      <w:r>
+        <w:t>https://docs.python.org/3/library/datetime.html</w:t>
       </w:r>
     </w:p>
     <w:p>
@@ -1395,7 +1444,7 @@
 </file>
 
 <file path=word/numbering.xml><?xml version="1.0" encoding="utf-8"?>
-<w:numbering xmlns:wpc="http://schemas.microsoft.com/office/word/2010/wordprocessingCanvas" xmlns:cx="http://schemas.microsoft.com/office/drawing/2014/chartex" xmlns:cx1="http://schemas.microsoft.com/office/drawing/2015/9/8/chartex" xmlns:mc="http://schemas.openxmlformats.org/markup-compatibility/2006" xmlns:o="urn:schemas-microsoft-com:office:office" xmlns:r="http://schemas.openxmlformats.org/officeDocument/2006/relationships" xmlns:m="http://schemas.openxmlformats.org/officeDocument/2006/math" xmlns:v="urn:schemas-microsoft-com:vml" xmlns:wp14="http://schemas.microsoft.com/office/word/2010/wordprocessingDrawing" xmlns:wp="http://schemas.openxmlformats.org/drawingml/2006/wordprocessingDrawing" xmlns:w10="urn:schemas-microsoft-com:office:word" xmlns:w="http://schemas.openxmlformats.org/wordprocessingml/2006/main" xmlns:w14="http://schemas.microsoft.com/office/word/2010/wordml" xmlns:w15="http://schemas.microsoft.com/office/word/2012/wordml" xmlns:w16se="http://schemas.microsoft.com/office/word/2015/wordml/symex" xmlns:wpg="http://schemas.microsoft.com/office/word/2010/wordprocessingGroup" xmlns:wpi="http://schemas.microsoft.com/office/word/2010/wordprocessingInk" xmlns:wne="http://schemas.microsoft.com/office/word/2006/wordml" xmlns:wps="http://schemas.microsoft.com/office/word/2010/wordprocessingShape" mc:Ignorable="w14 w15 w16se wp14">
+<w:numbering xmlns:wpc="http://schemas.microsoft.com/office/word/2010/wordprocessingCanvas" xmlns:cx="http://schemas.microsoft.com/office/drawing/2014/chartex" xmlns:cx1="http://schemas.microsoft.com/office/drawing/2015/9/8/chartex" xmlns:cx2="http://schemas.microsoft.com/office/drawing/2015/10/21/chartex" xmlns:cx3="http://schemas.microsoft.com/office/drawing/2016/5/9/chartex" xmlns:cx4="http://schemas.microsoft.com/office/drawing/2016/5/10/chartex" xmlns:cx5="http://schemas.microsoft.com/office/drawing/2016/5/11/chartex" xmlns:cx6="http://schemas.microsoft.com/office/drawing/2016/5/12/chartex" xmlns:cx7="http://schemas.microsoft.com/office/drawing/2016/5/13/chartex" xmlns:cx8="http://schemas.microsoft.com/office/drawing/2016/5/14/chartex" xmlns:mc="http://schemas.openxmlformats.org/markup-compatibility/2006" xmlns:aink="http://schemas.microsoft.com/office/drawing/2016/ink" xmlns:am3d="http://schemas.microsoft.com/office/drawing/2017/model3d" xmlns:o="urn:schemas-microsoft-com:office:office" xmlns:r="http://schemas.openxmlformats.org/officeDocument/2006/relationships" xmlns:m="http://schemas.openxmlformats.org/officeDocument/2006/math" xmlns:v="urn:schemas-microsoft-com:vml" xmlns:wp14="http://schemas.microsoft.com/office/word/2010/wordprocessingDrawing" xmlns:wp="http://schemas.openxmlformats.org/drawingml/2006/wordprocessingDrawing" xmlns:w10="urn:schemas-microsoft-com:office:word" xmlns:w="http://schemas.openxmlformats.org/wordprocessingml/2006/main" xmlns:w14="http://schemas.microsoft.com/office/word/2010/wordml" xmlns:w15="http://schemas.microsoft.com/office/word/2012/wordml" xmlns:w16cex="http://schemas.microsoft.com/office/word/2018/wordml/cex" xmlns:w16cid="http://schemas.microsoft.com/office/word/2016/wordml/cid" xmlns:w16="http://schemas.microsoft.com/office/word/2018/wordml" xmlns:w16se="http://schemas.microsoft.com/office/word/2015/wordml/symex" xmlns:wpg="http://schemas.microsoft.com/office/word/2010/wordprocessingGroup" xmlns:wpi="http://schemas.microsoft.com/office/word/2010/wordprocessingInk" xmlns:wne="http://schemas.microsoft.com/office/word/2006/wordml" xmlns:wps="http://schemas.microsoft.com/office/word/2010/wordprocessingShape" mc:Ignorable="w14 w15 w16se w16cid w16 w16cex wp14">
   <w:abstractNum w:abstractNumId="0" w15:restartNumberingAfterBreak="0">
     <w:nsid w:val="201E6842"/>
     <w:multiLevelType w:val="hybridMultilevel"/>
@@ -1748,7 +1797,7 @@
 </file>
 
 <file path=word/styles.xml><?xml version="1.0" encoding="utf-8"?>
-<w:styles xmlns:mc="http://schemas.openxmlformats.org/markup-compatibility/2006" xmlns:r="http://schemas.openxmlformats.org/officeDocument/2006/relationships" xmlns:w="http://schemas.openxmlformats.org/wordprocessingml/2006/main" xmlns:w14="http://schemas.microsoft.com/office/word/2010/wordml" xmlns:w15="http://schemas.microsoft.com/office/word/2012/wordml" xmlns:w16se="http://schemas.microsoft.com/office/word/2015/wordml/symex" mc:Ignorable="w14 w15 w16se">
+<w:styles xmlns:mc="http://schemas.openxmlformats.org/markup-compatibility/2006" xmlns:r="http://schemas.openxmlformats.org/officeDocument/2006/relationships" xmlns:w="http://schemas.openxmlformats.org/wordprocessingml/2006/main" xmlns:w14="http://schemas.microsoft.com/office/word/2010/wordml" xmlns:w15="http://schemas.microsoft.com/office/word/2012/wordml" xmlns:w16cex="http://schemas.microsoft.com/office/word/2018/wordml/cex" xmlns:w16cid="http://schemas.microsoft.com/office/word/2016/wordml/cid" xmlns:w16="http://schemas.microsoft.com/office/word/2018/wordml" xmlns:w16se="http://schemas.microsoft.com/office/word/2015/wordml/symex" mc:Ignorable="w14 w15 w16se w16cid w16 w16cex">
   <w:docDefaults>
     <w:rPrDefault>
       <w:rPr>
@@ -1764,7 +1813,7 @@
       </w:pPr>
     </w:pPrDefault>
   </w:docDefaults>
-  <w:latentStyles w:defLockedState="0" w:defUIPriority="99" w:defSemiHidden="0" w:defUnhideWhenUsed="0" w:defQFormat="0" w:count="371">
+  <w:latentStyles w:defLockedState="0" w:defUIPriority="99" w:defSemiHidden="0" w:defUnhideWhenUsed="0" w:defQFormat="0" w:count="376">
     <w:lsdException w:name="Normal" w:uiPriority="0" w:qFormat="1"/>
     <w:lsdException w:name="heading 1" w:uiPriority="9" w:qFormat="1"/>
     <w:lsdException w:name="heading 2" w:semiHidden="1" w:uiPriority="9" w:unhideWhenUsed="1" w:qFormat="1"/>
@@ -1870,7 +1919,6 @@
     <w:lsdException w:name="HTML Sample" w:semiHidden="1" w:unhideWhenUsed="1"/>
     <w:lsdException w:name="HTML Typewriter" w:semiHidden="1" w:unhideWhenUsed="1"/>
     <w:lsdException w:name="HTML Variable" w:semiHidden="1" w:unhideWhenUsed="1"/>
-    <w:lsdException w:name="Normal Table" w:semiHidden="1" w:unhideWhenUsed="1"/>
     <w:lsdException w:name="annotation subject" w:semiHidden="1" w:unhideWhenUsed="1"/>
     <w:lsdException w:name="No List" w:semiHidden="1" w:unhideWhenUsed="1"/>
     <w:lsdException w:name="Outline List 1" w:semiHidden="1" w:unhideWhenUsed="1"/>
@@ -1913,11 +1961,8 @@
     <w:lsdException w:name="Table Contemporary" w:semiHidden="1" w:unhideWhenUsed="1"/>
     <w:lsdException w:name="Table Elegant" w:semiHidden="1" w:unhideWhenUsed="1"/>
     <w:lsdException w:name="Table Professional" w:semiHidden="1" w:unhideWhenUsed="1"/>
-    <w:lsdException w:name="Table Subtle 1" w:semiHidden="1" w:unhideWhenUsed="1"/>
     <w:lsdException w:name="Table Subtle 2" w:semiHidden="1" w:unhideWhenUsed="1"/>
     <w:lsdException w:name="Table Web 1" w:semiHidden="1" w:unhideWhenUsed="1"/>
-    <w:lsdException w:name="Table Web 2" w:semiHidden="1" w:unhideWhenUsed="1"/>
-    <w:lsdException w:name="Table Web 3" w:semiHidden="1" w:unhideWhenUsed="1"/>
     <w:lsdException w:name="Balloon Text" w:semiHidden="1" w:unhideWhenUsed="1"/>
     <w:lsdException w:name="Table Grid" w:uiPriority="39"/>
     <w:lsdException w:name="Table Theme" w:semiHidden="1" w:unhideWhenUsed="1"/>
@@ -2136,6 +2181,11 @@
     <w:lsdException w:name="List Table 5 Dark Accent 6" w:uiPriority="50"/>
     <w:lsdException w:name="List Table 6 Colorful Accent 6" w:uiPriority="51"/>
     <w:lsdException w:name="List Table 7 Colorful Accent 6" w:uiPriority="52"/>
+    <w:lsdException w:name="Mention" w:semiHidden="1" w:unhideWhenUsed="1"/>
+    <w:lsdException w:name="Smart Hyperlink" w:semiHidden="1" w:unhideWhenUsed="1"/>
+    <w:lsdException w:name="Hashtag" w:semiHidden="1" w:unhideWhenUsed="1"/>
+    <w:lsdException w:name="Unresolved Mention" w:semiHidden="1" w:unhideWhenUsed="1"/>
+    <w:lsdException w:name="Smart Link" w:semiHidden="1" w:unhideWhenUsed="1"/>
   </w:latentStyles>
   <w:style w:type="paragraph" w:default="1" w:styleId="Normal">
     <w:name w:val="Normal"/>

</xml_diff>

<commit_message>
Starting updates to add usaddress functionality in
Mostly on the create_db_helpers side so far.
</commit_message>
<xml_diff>
--- a/MAMBA2 User Guide.docx
+++ b/MAMBA2 User Guide.docx
@@ -272,6 +272,88 @@
       <w:pPr>
         <w:pStyle w:val="ListParagraph"/>
         <w:numPr>
+          <w:ilvl w:val="2"/>
+          <w:numId w:val="2"/>
+        </w:numPr>
+      </w:pPr>
+      <w:r>
+        <w:t>NOTE ON PARSE_ADDRESS AND BLOCKS</w:t>
+      </w:r>
+    </w:p>
+    <w:p>
+      <w:pPr>
+        <w:pStyle w:val="ListParagraph"/>
+        <w:numPr>
+          <w:ilvl w:val="3"/>
+          <w:numId w:val="2"/>
+        </w:numPr>
+      </w:pPr>
+      <w:r>
+        <w:t xml:space="preserve">If you are using the </w:t>
+      </w:r>
+      <w:proofErr w:type="spellStart"/>
+      <w:r>
+        <w:t>parse_address</w:t>
+      </w:r>
+      <w:proofErr w:type="spellEnd"/>
+      <w:r>
+        <w:t xml:space="preserve"> function and want to include outputs from the parsed addresses as block (e.g. you want to use the city and zip code) you must use the exact names from the </w:t>
+      </w:r>
+      <w:r>
+        <w:rPr>
+          <w:i/>
+          <w:iCs/>
+        </w:rPr>
+        <w:t>address_component_matching.csv</w:t>
+      </w:r>
+      <w:r>
+        <w:t xml:space="preserve"> file for the block name, </w:t>
+      </w:r>
+      <w:r>
+        <w:lastRenderedPageBreak/>
+        <w:t xml:space="preserve">*data1_name* and *data2_name* column, and enter 1 in the </w:t>
+      </w:r>
+      <w:proofErr w:type="spellStart"/>
+      <w:r>
+        <w:t>parsed_block</w:t>
+      </w:r>
+      <w:proofErr w:type="spellEnd"/>
+      <w:r>
+        <w:t xml:space="preserve"> column (Column E).  Enter 0 otherwise.</w:t>
+      </w:r>
+    </w:p>
+    <w:p>
+      <w:pPr>
+        <w:pStyle w:val="ListParagraph"/>
+        <w:numPr>
+          <w:ilvl w:val="3"/>
+          <w:numId w:val="2"/>
+        </w:numPr>
+      </w:pPr>
+      <w:r>
+        <w:t xml:space="preserve">You can reduce the </w:t>
+      </w:r>
+      <w:proofErr w:type="spellStart"/>
+      <w:r>
+        <w:t>ZipCode</w:t>
+      </w:r>
+      <w:proofErr w:type="spellEnd"/>
+      <w:r>
+        <w:t xml:space="preserve"> variable to any number of digits by including the digit at the end of </w:t>
+      </w:r>
+      <w:proofErr w:type="spellStart"/>
+      <w:r>
+        <w:t>ZipCode</w:t>
+      </w:r>
+      <w:proofErr w:type="spellEnd"/>
+      <w:r>
+        <w:t>. For example, to block by 3-digit zip code, include a block that has ‘ZipCode3’ as its name.</w:t>
+      </w:r>
+    </w:p>
+    <w:p>
+      <w:pPr>
+        <w:pStyle w:val="ListParagraph"/>
+        <w:numPr>
           <w:ilvl w:val="1"/>
           <w:numId w:val="2"/>
         </w:numPr>
@@ -308,10 +390,9 @@
         <w:rPr>
           <w:noProof/>
         </w:rPr>
-        <w:lastRenderedPageBreak/>
         <w:drawing>
-          <wp:inline distT="0" distB="0" distL="0" distR="0" wp14:anchorId="12997A14" wp14:editId="24ED0664">
-            <wp:extent cx="5562600" cy="1562100"/>
+          <wp:inline distT="0" distB="0" distL="0" distR="0" wp14:anchorId="12997A14" wp14:editId="23E2C570">
+            <wp:extent cx="5562600" cy="1114170"/>
             <wp:effectExtent l="0" t="0" r="0" b="0"/>
             <wp:docPr id="2" name="Picture 2"/>
             <wp:cNvGraphicFramePr>
@@ -321,11 +402,17 @@
               <a:graphicData uri="http://schemas.openxmlformats.org/drawingml/2006/picture">
                 <pic:pic xmlns:pic="http://schemas.openxmlformats.org/drawingml/2006/picture">
                   <pic:nvPicPr>
-                    <pic:cNvPr id="1" name=""/>
+                    <pic:cNvPr id="2" name="Picture 2"/>
                     <pic:cNvPicPr/>
                   </pic:nvPicPr>
                   <pic:blipFill>
-                    <a:blip r:embed="rId6"/>
+                    <a:blip r:embed="rId6">
+                      <a:extLst>
+                        <a:ext uri="{28A0092B-C50C-407E-A947-70E740481C1C}">
+                          <a14:useLocalDpi xmlns:a14="http://schemas.microsoft.com/office/drawing/2010/main" val="0"/>
+                        </a:ext>
+                      </a:extLst>
+                    </a:blip>
                     <a:stretch>
                       <a:fillRect/>
                     </a:stretch>
@@ -333,7 +420,7 @@
                   <pic:spPr>
                     <a:xfrm>
                       <a:off x="0" y="0"/>
-                      <a:ext cx="5562600" cy="1562100"/>
+                      <a:ext cx="5562600" cy="1114170"/>
                     </a:xfrm>
                     <a:prstGeom prst="rect">
                       <a:avLst/>
@@ -597,6 +684,62 @@
       <w:pPr>
         <w:pStyle w:val="ListParagraph"/>
         <w:numPr>
+          <w:ilvl w:val="3"/>
+          <w:numId w:val="2"/>
+        </w:numPr>
+      </w:pPr>
+      <w:proofErr w:type="spellStart"/>
+      <w:r>
+        <w:lastRenderedPageBreak/>
+        <w:t>Parsed_variable</w:t>
+      </w:r>
+      <w:proofErr w:type="spellEnd"/>
+    </w:p>
+    <w:p>
+      <w:pPr>
+        <w:pStyle w:val="ListParagraph"/>
+        <w:numPr>
+          <w:ilvl w:val="4"/>
+          <w:numId w:val="2"/>
+        </w:numPr>
+      </w:pPr>
+      <w:r>
+        <w:t>Is the variable an output from parsing an address? If so, 1, otherwise 0</w:t>
+      </w:r>
+    </w:p>
+    <w:p>
+      <w:pPr>
+        <w:pStyle w:val="ListParagraph"/>
+        <w:numPr>
+          <w:ilvl w:val="4"/>
+          <w:numId w:val="2"/>
+        </w:numPr>
+      </w:pPr>
+      <w:r>
+        <w:t xml:space="preserve">NOTE ON PARSED_VARIABLES: </w:t>
+      </w:r>
+      <w:r>
+        <w:t xml:space="preserve">Ensure that </w:t>
+      </w:r>
+      <w:proofErr w:type="spellStart"/>
+      <w:r>
+        <w:t>variable_name</w:t>
+      </w:r>
+      <w:proofErr w:type="spellEnd"/>
+      <w:r>
+        <w:t xml:space="preserve">, *data1_name* and *data2_name* are all filled out with the exact </w:t>
+      </w:r>
+      <w:proofErr w:type="spellStart"/>
+      <w:r>
+        <w:t>address_component</w:t>
+      </w:r>
+      <w:proofErr w:type="spellEnd"/>
+    </w:p>
+    <w:p/>
+    <w:p>
+      <w:pPr>
+        <w:pStyle w:val="ListParagraph"/>
+        <w:numPr>
           <w:ilvl w:val="2"/>
           <w:numId w:val="2"/>
         </w:numPr>
@@ -649,145 +792,390 @@
         </w:numPr>
       </w:pPr>
       <w:r>
+        <w:t>*data1_name*_id: the id for the record in the first dataset</w:t>
+      </w:r>
+    </w:p>
+    <w:p>
+      <w:pPr>
+        <w:pStyle w:val="ListParagraph"/>
+        <w:numPr>
+          <w:ilvl w:val="3"/>
+          <w:numId w:val="2"/>
+        </w:numPr>
+      </w:pPr>
+      <w:r>
+        <w:t>*data2_name*_id: the id for the record in the second dataset</w:t>
+      </w:r>
+    </w:p>
+    <w:p>
+      <w:pPr>
+        <w:pStyle w:val="ListParagraph"/>
+        <w:numPr>
+          <w:ilvl w:val="3"/>
+          <w:numId w:val="2"/>
+        </w:numPr>
+      </w:pPr>
+      <w:r>
+        <w:t>match: 1 if the pair is a match, 0 otherwise.</w:t>
+      </w:r>
+    </w:p>
+    <w:p>
+      <w:pPr>
+        <w:pStyle w:val="ListParagraph"/>
+        <w:numPr>
+          <w:ilvl w:val="0"/>
+          <w:numId w:val="2"/>
+        </w:numPr>
+      </w:pPr>
+      <w:proofErr w:type="spellStart"/>
+      <w:r>
+        <w:t>Run_match.bash</w:t>
+      </w:r>
+      <w:proofErr w:type="spellEnd"/>
+    </w:p>
+    <w:p>
+      <w:pPr>
+        <w:pStyle w:val="ListParagraph"/>
+        <w:numPr>
+          <w:ilvl w:val="1"/>
+          <w:numId w:val="2"/>
+        </w:numPr>
+      </w:pPr>
+      <w:r>
+        <w:t>This is the actual .bash file you need to edit to run MAMBA.  It contains the following variables:</w:t>
+      </w:r>
+    </w:p>
+    <w:p>
+      <w:pPr>
+        <w:pStyle w:val="ListParagraph"/>
+        <w:numPr>
+          <w:ilvl w:val="2"/>
+          <w:numId w:val="2"/>
+        </w:numPr>
+      </w:pPr>
+      <w:r>
+        <w:t>Data1_name</w:t>
+      </w:r>
+    </w:p>
+    <w:p>
+      <w:pPr>
+        <w:pStyle w:val="ListParagraph"/>
+        <w:numPr>
+          <w:ilvl w:val="3"/>
+          <w:numId w:val="2"/>
+        </w:numPr>
+      </w:pPr>
+      <w:r>
+        <w:t>The name of the first dataset.  Exclude the ‘.csv’ ending.</w:t>
+      </w:r>
+    </w:p>
+    <w:p>
+      <w:pPr>
+        <w:pStyle w:val="ListParagraph"/>
+        <w:numPr>
+          <w:ilvl w:val="2"/>
+          <w:numId w:val="2"/>
+        </w:numPr>
+      </w:pPr>
+      <w:r>
+        <w:t>data2_name</w:t>
+      </w:r>
+    </w:p>
+    <w:p>
+      <w:pPr>
+        <w:pStyle w:val="ListParagraph"/>
+        <w:numPr>
+          <w:ilvl w:val="3"/>
+          <w:numId w:val="2"/>
+        </w:numPr>
+      </w:pPr>
+      <w:r>
+        <w:t>The name of the second dataset.  Exclude the ‘.csv’ ending.</w:t>
+      </w:r>
+    </w:p>
+    <w:p>
+      <w:pPr>
+        <w:pStyle w:val="ListParagraph"/>
+        <w:numPr>
+          <w:ilvl w:val="2"/>
+          <w:numId w:val="2"/>
+        </w:numPr>
+      </w:pPr>
+      <w:proofErr w:type="spellStart"/>
+      <w:r>
+        <w:t>db_name</w:t>
+      </w:r>
+      <w:proofErr w:type="spellEnd"/>
+    </w:p>
+    <w:p>
+      <w:pPr>
+        <w:pStyle w:val="ListParagraph"/>
+        <w:numPr>
+          <w:ilvl w:val="3"/>
+          <w:numId w:val="2"/>
+        </w:numPr>
+      </w:pPr>
+      <w:r>
+        <w:t>The name you want to give your database.  Exclude the ‘.db. ending</w:t>
+      </w:r>
+    </w:p>
+    <w:p>
+      <w:pPr>
+        <w:pStyle w:val="ListParagraph"/>
+        <w:numPr>
+          <w:ilvl w:val="2"/>
+          <w:numId w:val="2"/>
+        </w:numPr>
+      </w:pPr>
+      <w:proofErr w:type="spellStart"/>
+      <w:r>
+        <w:t>outputPath</w:t>
+      </w:r>
+      <w:proofErr w:type="spellEnd"/>
+      <w:r>
+        <w:t>:</w:t>
+      </w:r>
+    </w:p>
+    <w:p>
+      <w:pPr>
+        <w:pStyle w:val="ListParagraph"/>
+        <w:numPr>
+          <w:ilvl w:val="3"/>
+          <w:numId w:val="2"/>
+        </w:numPr>
+      </w:pPr>
+      <w:r>
+        <w:t>The output directory you want to use</w:t>
+      </w:r>
+    </w:p>
+    <w:p>
+      <w:pPr>
+        <w:pStyle w:val="ListParagraph"/>
+        <w:numPr>
+          <w:ilvl w:val="2"/>
+          <w:numId w:val="2"/>
+        </w:numPr>
+      </w:pPr>
+      <w:proofErr w:type="spellStart"/>
+      <w:r>
+        <w:t>Debugmode</w:t>
+      </w:r>
+      <w:proofErr w:type="spellEnd"/>
+    </w:p>
+    <w:p>
+      <w:pPr>
+        <w:pStyle w:val="ListParagraph"/>
+        <w:numPr>
+          <w:ilvl w:val="3"/>
+          <w:numId w:val="2"/>
+        </w:numPr>
+      </w:pPr>
+      <w:r>
+        <w:t xml:space="preserve">True/False that skips </w:t>
+      </w:r>
+      <w:proofErr w:type="gramStart"/>
+      <w:r>
+        <w:t>the majority of</w:t>
+      </w:r>
+      <w:proofErr w:type="gramEnd"/>
+      <w:r>
+        <w:t xml:space="preserve"> matches if used.  Set to False</w:t>
+      </w:r>
+    </w:p>
+    <w:p>
+      <w:pPr>
+        <w:pStyle w:val="ListParagraph"/>
+        <w:numPr>
+          <w:ilvl w:val="2"/>
+          <w:numId w:val="2"/>
+        </w:numPr>
+      </w:pPr>
+      <w:proofErr w:type="spellStart"/>
+      <w:r>
+        <w:t>block_file_name</w:t>
+      </w:r>
+      <w:proofErr w:type="spellEnd"/>
+      <w:r>
+        <w:t>:</w:t>
+      </w:r>
+    </w:p>
+    <w:p>
+      <w:pPr>
+        <w:pStyle w:val="ListParagraph"/>
+        <w:numPr>
+          <w:ilvl w:val="3"/>
+          <w:numId w:val="2"/>
+        </w:numPr>
+      </w:pPr>
+      <w:r>
+        <w:t>the name of the file that you are using to define the blocks.</w:t>
+      </w:r>
+    </w:p>
+    <w:p>
+      <w:pPr>
+        <w:pStyle w:val="ListParagraph"/>
+        <w:numPr>
+          <w:ilvl w:val="2"/>
+          <w:numId w:val="2"/>
+        </w:numPr>
+      </w:pPr>
+      <w:proofErr w:type="spellStart"/>
+      <w:r>
+        <w:t>create_db_chunksize</w:t>
+      </w:r>
+      <w:proofErr w:type="spellEnd"/>
+      <w:r>
+        <w:t>:</w:t>
+      </w:r>
+    </w:p>
+    <w:p>
+      <w:pPr>
+        <w:pStyle w:val="ListParagraph"/>
+        <w:numPr>
+          <w:ilvl w:val="3"/>
+          <w:numId w:val="2"/>
+        </w:numPr>
+      </w:pPr>
+      <w:r>
+        <w:t xml:space="preserve">A variable to set how big of a ‘chunk’ you push to your </w:t>
+      </w:r>
+      <w:proofErr w:type="spellStart"/>
+      <w:r>
+        <w:t>db</w:t>
+      </w:r>
+      <w:proofErr w:type="spellEnd"/>
+      <w:r>
+        <w:t xml:space="preserve"> at once.  </w:t>
+      </w:r>
+    </w:p>
+    <w:p>
+      <w:pPr>
+        <w:pStyle w:val="ListParagraph"/>
+        <w:numPr>
+          <w:ilvl w:val="2"/>
+          <w:numId w:val="2"/>
+        </w:numPr>
+      </w:pPr>
+      <w:proofErr w:type="spellStart"/>
+      <w:r>
+        <w:t>inputPath</w:t>
+      </w:r>
+      <w:proofErr w:type="spellEnd"/>
+      <w:r>
+        <w:t>:</w:t>
+      </w:r>
+    </w:p>
+    <w:p>
+      <w:pPr>
+        <w:pStyle w:val="ListParagraph"/>
+        <w:numPr>
+          <w:ilvl w:val="3"/>
+          <w:numId w:val="2"/>
+        </w:numPr>
+      </w:pPr>
+      <w:r>
+        <w:t>Path to the datasets you want to match.</w:t>
+      </w:r>
+    </w:p>
+    <w:p>
+      <w:pPr>
+        <w:pStyle w:val="ListParagraph"/>
+        <w:numPr>
+          <w:ilvl w:val="2"/>
+          <w:numId w:val="2"/>
+        </w:numPr>
+      </w:pPr>
+      <w:proofErr w:type="spellStart"/>
+      <w:r>
+        <w:t>Training_data_name</w:t>
+      </w:r>
+      <w:proofErr w:type="spellEnd"/>
+      <w:r>
+        <w:t xml:space="preserve">: </w:t>
+      </w:r>
+    </w:p>
+    <w:p>
+      <w:pPr>
+        <w:pStyle w:val="ListParagraph"/>
+        <w:numPr>
+          <w:ilvl w:val="3"/>
+          <w:numId w:val="2"/>
+        </w:numPr>
+      </w:pPr>
+      <w:r>
+        <w:t>The name of the training data you are using.  Exclude the ‘.csv’ ending</w:t>
+      </w:r>
+    </w:p>
+    <w:p>
+      <w:pPr>
+        <w:pStyle w:val="ListParagraph"/>
+        <w:numPr>
+          <w:ilvl w:val="2"/>
+          <w:numId w:val="2"/>
+        </w:numPr>
+      </w:pPr>
+      <w:proofErr w:type="spellStart"/>
+      <w:r>
+        <w:t>Rf_jobs</w:t>
+      </w:r>
+      <w:proofErr w:type="spellEnd"/>
+      <w:r>
+        <w:t>:</w:t>
+      </w:r>
+    </w:p>
+    <w:p>
+      <w:pPr>
+        <w:pStyle w:val="ListParagraph"/>
+        <w:numPr>
+          <w:ilvl w:val="3"/>
+          <w:numId w:val="2"/>
+        </w:numPr>
+      </w:pPr>
+      <w:r>
+        <w:t>Number of jobs you want to calculate the random forest on.  Note, for python you want to have one job per CPU for reasons I don’t entirely understand.</w:t>
+      </w:r>
+    </w:p>
+    <w:p>
+      <w:pPr>
+        <w:pStyle w:val="ListParagraph"/>
+        <w:numPr>
+          <w:ilvl w:val="2"/>
+          <w:numId w:val="2"/>
+        </w:numPr>
+      </w:pPr>
+      <w:proofErr w:type="spellStart"/>
+      <w:r>
+        <w:t>clerical_review_candidates</w:t>
+      </w:r>
+      <w:proofErr w:type="spellEnd"/>
+      <w:r>
+        <w:t>:</w:t>
+      </w:r>
+    </w:p>
+    <w:p>
+      <w:pPr>
+        <w:pStyle w:val="ListParagraph"/>
+        <w:numPr>
+          <w:ilvl w:val="3"/>
+          <w:numId w:val="2"/>
+        </w:numPr>
+      </w:pPr>
+      <w:r>
+        <w:t>Boolean.  If True, then python generates clerical review candidates for you to do further training data creation.</w:t>
+      </w:r>
+    </w:p>
+    <w:p>
+      <w:pPr>
+        <w:pStyle w:val="ListParagraph"/>
+        <w:numPr>
+          <w:ilvl w:val="2"/>
+          <w:numId w:val="2"/>
+        </w:numPr>
+      </w:pPr>
+      <w:proofErr w:type="spellStart"/>
+      <w:r>
         <w:lastRenderedPageBreak/>
-        <w:t>*data1_name*_id: the id for the record in the first dataset</w:t>
-      </w:r>
-    </w:p>
-    <w:p>
-      <w:pPr>
-        <w:pStyle w:val="ListParagraph"/>
-        <w:numPr>
-          <w:ilvl w:val="3"/>
-          <w:numId w:val="2"/>
-        </w:numPr>
-      </w:pPr>
-      <w:r>
-        <w:t>*data2_name*_id: the id for the record in the second dataset</w:t>
-      </w:r>
-    </w:p>
-    <w:p>
-      <w:pPr>
-        <w:pStyle w:val="ListParagraph"/>
-        <w:numPr>
-          <w:ilvl w:val="3"/>
-          <w:numId w:val="2"/>
-        </w:numPr>
-      </w:pPr>
-      <w:r>
-        <w:t>match: 1 if the pair is a match, 0 otherwise.</w:t>
-      </w:r>
-    </w:p>
-    <w:p>
-      <w:pPr>
-        <w:pStyle w:val="ListParagraph"/>
-        <w:numPr>
-          <w:ilvl w:val="0"/>
-          <w:numId w:val="2"/>
-        </w:numPr>
-      </w:pPr>
-      <w:proofErr w:type="spellStart"/>
-      <w:r>
-        <w:t>Run_match.bash</w:t>
-      </w:r>
-      <w:proofErr w:type="spellEnd"/>
-    </w:p>
-    <w:p>
-      <w:pPr>
-        <w:pStyle w:val="ListParagraph"/>
-        <w:numPr>
-          <w:ilvl w:val="1"/>
-          <w:numId w:val="2"/>
-        </w:numPr>
-      </w:pPr>
-      <w:r>
-        <w:t>This is the actual .bash file you need to edit to run MAMBA.  It contains the following variables:</w:t>
-      </w:r>
-    </w:p>
-    <w:p>
-      <w:pPr>
-        <w:pStyle w:val="ListParagraph"/>
-        <w:numPr>
-          <w:ilvl w:val="2"/>
-          <w:numId w:val="2"/>
-        </w:numPr>
-      </w:pPr>
-      <w:r>
-        <w:t>Data1_name</w:t>
-      </w:r>
-    </w:p>
-    <w:p>
-      <w:pPr>
-        <w:pStyle w:val="ListParagraph"/>
-        <w:numPr>
-          <w:ilvl w:val="3"/>
-          <w:numId w:val="2"/>
-        </w:numPr>
-      </w:pPr>
-      <w:r>
-        <w:t>The name of the first dataset.  Exclude the ‘.csv’ ending.</w:t>
-      </w:r>
-    </w:p>
-    <w:p>
-      <w:pPr>
-        <w:pStyle w:val="ListParagraph"/>
-        <w:numPr>
-          <w:ilvl w:val="2"/>
-          <w:numId w:val="2"/>
-        </w:numPr>
-      </w:pPr>
-      <w:r>
-        <w:t>data2_name</w:t>
-      </w:r>
-    </w:p>
-    <w:p>
-      <w:pPr>
-        <w:pStyle w:val="ListParagraph"/>
-        <w:numPr>
-          <w:ilvl w:val="3"/>
-          <w:numId w:val="2"/>
-        </w:numPr>
-      </w:pPr>
-      <w:r>
-        <w:t>The name of the second dataset.  Exclude the ‘.csv’ ending.</w:t>
-      </w:r>
-    </w:p>
-    <w:p>
-      <w:pPr>
-        <w:pStyle w:val="ListParagraph"/>
-        <w:numPr>
-          <w:ilvl w:val="2"/>
-          <w:numId w:val="2"/>
-        </w:numPr>
-      </w:pPr>
-      <w:proofErr w:type="spellStart"/>
-      <w:r>
-        <w:t>db_name</w:t>
-      </w:r>
-      <w:proofErr w:type="spellEnd"/>
-    </w:p>
-    <w:p>
-      <w:pPr>
-        <w:pStyle w:val="ListParagraph"/>
-        <w:numPr>
-          <w:ilvl w:val="3"/>
-          <w:numId w:val="2"/>
-        </w:numPr>
-      </w:pPr>
-      <w:r>
-        <w:t>The name you want to give your database.  Exclude the ‘.db. ending</w:t>
-      </w:r>
-    </w:p>
-    <w:p>
-      <w:pPr>
-        <w:pStyle w:val="ListParagraph"/>
-        <w:numPr>
-          <w:ilvl w:val="2"/>
-          <w:numId w:val="2"/>
-        </w:numPr>
-      </w:pPr>
-      <w:proofErr w:type="spellStart"/>
-      <w:r>
-        <w:t>outputPath</w:t>
+        <w:t>clerical_review_threshold</w:t>
       </w:r>
       <w:proofErr w:type="spellEnd"/>
       <w:r>
@@ -803,54 +1191,54 @@
         </w:numPr>
       </w:pPr>
       <w:r>
-        <w:t>The output directory you want to use</w:t>
-      </w:r>
-    </w:p>
-    <w:p>
-      <w:pPr>
-        <w:pStyle w:val="ListParagraph"/>
-        <w:numPr>
-          <w:ilvl w:val="2"/>
-          <w:numId w:val="2"/>
-        </w:numPr>
-      </w:pPr>
-      <w:proofErr w:type="spellStart"/>
-      <w:r>
-        <w:t>Debugmode</w:t>
-      </w:r>
-      <w:proofErr w:type="spellEnd"/>
-    </w:p>
-    <w:p>
-      <w:pPr>
-        <w:pStyle w:val="ListParagraph"/>
-        <w:numPr>
-          <w:ilvl w:val="3"/>
-          <w:numId w:val="2"/>
-        </w:numPr>
-      </w:pPr>
-      <w:r>
-        <w:t xml:space="preserve">True/False that skips </w:t>
+        <w:t>What predicted probability do you want to limit clerical review candidates to? Generally, you want this to be closer to .5 and 0, as low probability matches won’t help the model determine harder cases.</w:t>
+      </w:r>
+    </w:p>
+    <w:p>
+      <w:pPr>
+        <w:pStyle w:val="ListParagraph"/>
+        <w:numPr>
+          <w:ilvl w:val="2"/>
+          <w:numId w:val="2"/>
+        </w:numPr>
+      </w:pPr>
+      <w:proofErr w:type="spellStart"/>
+      <w:r>
+        <w:t>match_threshold</w:t>
+      </w:r>
+      <w:proofErr w:type="spellEnd"/>
+      <w:r>
+        <w:t>:</w:t>
+      </w:r>
+    </w:p>
+    <w:p>
+      <w:pPr>
+        <w:pStyle w:val="ListParagraph"/>
+        <w:numPr>
+          <w:ilvl w:val="3"/>
+          <w:numId w:val="2"/>
+        </w:numPr>
+      </w:pPr>
+      <w:r>
+        <w:t>what is the threshold you want to consider a ‘match</w:t>
       </w:r>
       <w:proofErr w:type="gramStart"/>
       <w:r>
-        <w:t>the majority of</w:t>
+        <w:t>’.</w:t>
       </w:r>
       <w:proofErr w:type="gramEnd"/>
-      <w:r>
-        <w:t xml:space="preserve"> matches if used.  Set to False</w:t>
-      </w:r>
-    </w:p>
-    <w:p>
-      <w:pPr>
-        <w:pStyle w:val="ListParagraph"/>
-        <w:numPr>
-          <w:ilvl w:val="2"/>
-          <w:numId w:val="2"/>
-        </w:numPr>
-      </w:pPr>
-      <w:proofErr w:type="spellStart"/>
-      <w:r>
-        <w:t>block_file_name</w:t>
+    </w:p>
+    <w:p>
+      <w:pPr>
+        <w:pStyle w:val="ListParagraph"/>
+        <w:numPr>
+          <w:ilvl w:val="2"/>
+          <w:numId w:val="2"/>
+        </w:numPr>
+      </w:pPr>
+      <w:proofErr w:type="spellStart"/>
+      <w:r>
+        <w:t>chatty_logger</w:t>
       </w:r>
       <w:proofErr w:type="spellEnd"/>
       <w:r>
@@ -866,20 +1254,20 @@
         </w:numPr>
       </w:pPr>
       <w:r>
-        <w:t>the name of the file that you are using to define the blocks.</w:t>
-      </w:r>
-    </w:p>
-    <w:p>
-      <w:pPr>
-        <w:pStyle w:val="ListParagraph"/>
-        <w:numPr>
-          <w:ilvl w:val="2"/>
-          <w:numId w:val="2"/>
-        </w:numPr>
-      </w:pPr>
-      <w:proofErr w:type="spellStart"/>
-      <w:r>
-        <w:t>create_db_chunksize</w:t>
+        <w:t>If True, logger returns an entry after every block matched.</w:t>
+      </w:r>
+    </w:p>
+    <w:p>
+      <w:pPr>
+        <w:pStyle w:val="ListParagraph"/>
+        <w:numPr>
+          <w:ilvl w:val="2"/>
+          <w:numId w:val="2"/>
+        </w:numPr>
+      </w:pPr>
+      <w:proofErr w:type="spellStart"/>
+      <w:r>
+        <w:t>Log_file_name</w:t>
       </w:r>
       <w:proofErr w:type="spellEnd"/>
       <w:r>
@@ -895,28 +1283,20 @@
         </w:numPr>
       </w:pPr>
       <w:r>
-        <w:t xml:space="preserve">A variable to set how big of a ‘chunk’ you push to your </w:t>
-      </w:r>
-      <w:proofErr w:type="spellStart"/>
-      <w:r>
-        <w:t>db</w:t>
-      </w:r>
-      <w:proofErr w:type="spellEnd"/>
-      <w:r>
-        <w:t xml:space="preserve"> at once.  </w:t>
-      </w:r>
-    </w:p>
-    <w:p>
-      <w:pPr>
-        <w:pStyle w:val="ListParagraph"/>
-        <w:numPr>
-          <w:ilvl w:val="2"/>
-          <w:numId w:val="2"/>
-        </w:numPr>
-      </w:pPr>
-      <w:proofErr w:type="spellStart"/>
-      <w:r>
-        <w:t>inputPath</w:t>
+        <w:t>Name of the .log file you want to use. Exclude ‘.log’ from the name</w:t>
+      </w:r>
+    </w:p>
+    <w:p>
+      <w:pPr>
+        <w:pStyle w:val="ListParagraph"/>
+        <w:numPr>
+          <w:ilvl w:val="2"/>
+          <w:numId w:val="2"/>
+        </w:numPr>
+      </w:pPr>
+      <w:proofErr w:type="spellStart"/>
+      <w:r>
+        <w:t>numWorkers</w:t>
       </w:r>
       <w:proofErr w:type="spellEnd"/>
       <w:r>
@@ -932,244 +1312,6 @@
         </w:numPr>
       </w:pPr>
       <w:r>
-        <w:t>Path to the datasets you want to match.</w:t>
-      </w:r>
-    </w:p>
-    <w:p>
-      <w:pPr>
-        <w:pStyle w:val="ListParagraph"/>
-        <w:numPr>
-          <w:ilvl w:val="2"/>
-          <w:numId w:val="2"/>
-        </w:numPr>
-      </w:pPr>
-      <w:proofErr w:type="spellStart"/>
-      <w:r>
-        <w:t>Training_data_name</w:t>
-      </w:r>
-      <w:proofErr w:type="spellEnd"/>
-      <w:r>
-        <w:t xml:space="preserve">: </w:t>
-      </w:r>
-    </w:p>
-    <w:p>
-      <w:pPr>
-        <w:pStyle w:val="ListParagraph"/>
-        <w:numPr>
-          <w:ilvl w:val="3"/>
-          <w:numId w:val="2"/>
-        </w:numPr>
-      </w:pPr>
-      <w:r>
-        <w:t>The name of the training data you are using.  Exclude the ‘.csv’ ending</w:t>
-      </w:r>
-    </w:p>
-    <w:p>
-      <w:pPr>
-        <w:pStyle w:val="ListParagraph"/>
-        <w:numPr>
-          <w:ilvl w:val="2"/>
-          <w:numId w:val="2"/>
-        </w:numPr>
-      </w:pPr>
-      <w:proofErr w:type="spellStart"/>
-      <w:r>
-        <w:t>Rf_jobs</w:t>
-      </w:r>
-      <w:proofErr w:type="spellEnd"/>
-      <w:r>
-        <w:t>:</w:t>
-      </w:r>
-    </w:p>
-    <w:p>
-      <w:pPr>
-        <w:pStyle w:val="ListParagraph"/>
-        <w:numPr>
-          <w:ilvl w:val="3"/>
-          <w:numId w:val="2"/>
-        </w:numPr>
-      </w:pPr>
-      <w:r>
-        <w:t>Number of jobs you want to calculate the random forest on.  Note, for python you want to have one job per CPU for reasons I don’t entirely understand.</w:t>
-      </w:r>
-    </w:p>
-    <w:p>
-      <w:pPr>
-        <w:pStyle w:val="ListParagraph"/>
-        <w:numPr>
-          <w:ilvl w:val="2"/>
-          <w:numId w:val="2"/>
-        </w:numPr>
-      </w:pPr>
-      <w:proofErr w:type="spellStart"/>
-      <w:r>
-        <w:t>clerical_review_candidates</w:t>
-      </w:r>
-      <w:proofErr w:type="spellEnd"/>
-      <w:r>
-        <w:t>:</w:t>
-      </w:r>
-    </w:p>
-    <w:p>
-      <w:pPr>
-        <w:pStyle w:val="ListParagraph"/>
-        <w:numPr>
-          <w:ilvl w:val="3"/>
-          <w:numId w:val="2"/>
-        </w:numPr>
-      </w:pPr>
-      <w:r>
-        <w:t>Boolean.  If True, then python generates clerical review candidates for you to do further training data creation.</w:t>
-      </w:r>
-    </w:p>
-    <w:p>
-      <w:pPr>
-        <w:pStyle w:val="ListParagraph"/>
-        <w:numPr>
-          <w:ilvl w:val="2"/>
-          <w:numId w:val="2"/>
-        </w:numPr>
-      </w:pPr>
-      <w:proofErr w:type="spellStart"/>
-      <w:r>
-        <w:t>clerical_review_threshold</w:t>
-      </w:r>
-      <w:proofErr w:type="spellEnd"/>
-      <w:r>
-        <w:t>:</w:t>
-      </w:r>
-    </w:p>
-    <w:p>
-      <w:pPr>
-        <w:pStyle w:val="ListParagraph"/>
-        <w:numPr>
-          <w:ilvl w:val="3"/>
-          <w:numId w:val="2"/>
-        </w:numPr>
-      </w:pPr>
-      <w:r>
-        <w:t>What predicted probability do you want to limit clerical review candidates to? Generally, you want this to be closer to .5 and 0, as low probability matches won’t help the model determine harder cases.</w:t>
-      </w:r>
-    </w:p>
-    <w:p>
-      <w:pPr>
-        <w:pStyle w:val="ListParagraph"/>
-        <w:numPr>
-          <w:ilvl w:val="2"/>
-          <w:numId w:val="2"/>
-        </w:numPr>
-      </w:pPr>
-      <w:proofErr w:type="spellStart"/>
-      <w:r>
-        <w:t>match_threshold</w:t>
-      </w:r>
-      <w:proofErr w:type="spellEnd"/>
-      <w:r>
-        <w:t>:</w:t>
-      </w:r>
-    </w:p>
-    <w:p>
-      <w:pPr>
-        <w:pStyle w:val="ListParagraph"/>
-        <w:numPr>
-          <w:ilvl w:val="3"/>
-          <w:numId w:val="2"/>
-        </w:numPr>
-      </w:pPr>
-      <w:r>
-        <w:t>what is the threshold you want to consider a ‘match</w:t>
-      </w:r>
-      <w:proofErr w:type="gramStart"/>
-      <w:r>
-        <w:t>’.</w:t>
-      </w:r>
-      <w:proofErr w:type="gramEnd"/>
-    </w:p>
-    <w:p>
-      <w:pPr>
-        <w:pStyle w:val="ListParagraph"/>
-        <w:numPr>
-          <w:ilvl w:val="2"/>
-          <w:numId w:val="2"/>
-        </w:numPr>
-      </w:pPr>
-      <w:proofErr w:type="spellStart"/>
-      <w:r>
-        <w:t>chatty_logger</w:t>
-      </w:r>
-      <w:proofErr w:type="spellEnd"/>
-      <w:r>
-        <w:t>:</w:t>
-      </w:r>
-    </w:p>
-    <w:p>
-      <w:pPr>
-        <w:pStyle w:val="ListParagraph"/>
-        <w:numPr>
-          <w:ilvl w:val="3"/>
-          <w:numId w:val="2"/>
-        </w:numPr>
-      </w:pPr>
-      <w:r>
-        <w:t>If True, logger returns an entry after every block matched.</w:t>
-      </w:r>
-    </w:p>
-    <w:p>
-      <w:pPr>
-        <w:pStyle w:val="ListParagraph"/>
-        <w:numPr>
-          <w:ilvl w:val="2"/>
-          <w:numId w:val="2"/>
-        </w:numPr>
-      </w:pPr>
-      <w:proofErr w:type="spellStart"/>
-      <w:r>
-        <w:t>Log_file_name</w:t>
-      </w:r>
-      <w:proofErr w:type="spellEnd"/>
-      <w:r>
-        <w:t>:</w:t>
-      </w:r>
-    </w:p>
-    <w:p>
-      <w:pPr>
-        <w:pStyle w:val="ListParagraph"/>
-        <w:numPr>
-          <w:ilvl w:val="3"/>
-          <w:numId w:val="2"/>
-        </w:numPr>
-      </w:pPr>
-      <w:r>
-        <w:t>Name of the .log file you want to use. Exclude ‘.log’ from the name</w:t>
-      </w:r>
-    </w:p>
-    <w:p>
-      <w:pPr>
-        <w:pStyle w:val="ListParagraph"/>
-        <w:numPr>
-          <w:ilvl w:val="2"/>
-          <w:numId w:val="2"/>
-        </w:numPr>
-      </w:pPr>
-      <w:proofErr w:type="spellStart"/>
-      <w:r>
-        <w:t>numWorkers</w:t>
-      </w:r>
-      <w:proofErr w:type="spellEnd"/>
-      <w:r>
-        <w:t>:</w:t>
-      </w:r>
-    </w:p>
-    <w:p>
-      <w:pPr>
-        <w:pStyle w:val="ListParagraph"/>
-        <w:numPr>
-          <w:ilvl w:val="3"/>
-          <w:numId w:val="2"/>
-        </w:numPr>
-      </w:pPr>
-      <w:r>
-        <w:lastRenderedPageBreak/>
         <w:t xml:space="preserve">number of workers you want to run the matching on.  As with </w:t>
       </w:r>
       <w:proofErr w:type="spellStart"/>
@@ -1407,8 +1549,166 @@
       <w:r>
         <w:t xml:space="preserve">  See format codes here </w:t>
       </w:r>
-      <w:r>
-        <w:t>https://docs.python.org/3/library/datetime.html</w:t>
+      <w:hyperlink r:id="rId8" w:history="1">
+        <w:r>
+          <w:rPr>
+            <w:rStyle w:val="Hyperlink"/>
+          </w:rPr>
+          <w:t>https://docs.python.org/3/library/datetime.html</w:t>
+        </w:r>
+      </w:hyperlink>
+    </w:p>
+    <w:p>
+      <w:pPr>
+        <w:pStyle w:val="ListParagraph"/>
+        <w:numPr>
+          <w:ilvl w:val="2"/>
+          <w:numId w:val="2"/>
+        </w:numPr>
+      </w:pPr>
+      <w:proofErr w:type="spellStart"/>
+      <w:r>
+        <w:t>Parse_address</w:t>
+      </w:r>
+      <w:proofErr w:type="spellEnd"/>
+      <w:r>
+        <w:t>:</w:t>
+      </w:r>
+    </w:p>
+    <w:p>
+      <w:pPr>
+        <w:pStyle w:val="ListParagraph"/>
+        <w:numPr>
+          <w:ilvl w:val="3"/>
+          <w:numId w:val="2"/>
+        </w:numPr>
+      </w:pPr>
+      <w:r>
+        <w:t>Boolean</w:t>
+      </w:r>
+      <w:r>
+        <w:t>.  See below for details</w:t>
+      </w:r>
+    </w:p>
+    <w:p>
+      <w:pPr>
+        <w:pStyle w:val="ListParagraph"/>
+        <w:numPr>
+          <w:ilvl w:val="3"/>
+          <w:numId w:val="2"/>
+        </w:numPr>
+      </w:pPr>
+      <w:r>
+        <w:t xml:space="preserve">If </w:t>
+      </w:r>
+      <w:proofErr w:type="spellStart"/>
+      <w:r>
+        <w:t>parse_address</w:t>
+      </w:r>
+      <w:proofErr w:type="spellEnd"/>
+      <w:r>
+        <w:t xml:space="preserve"> is True, then the following three variables must be used.</w:t>
+      </w:r>
+    </w:p>
+    <w:p>
+      <w:pPr>
+        <w:pStyle w:val="ListParagraph"/>
+        <w:numPr>
+          <w:ilvl w:val="2"/>
+          <w:numId w:val="2"/>
+        </w:numPr>
+      </w:pPr>
+      <w:proofErr w:type="spellStart"/>
+      <w:r>
+        <w:t>Address_column</w:t>
+      </w:r>
+      <w:proofErr w:type="spellEnd"/>
+      <w:r>
+        <w:t>_*data1_name*:</w:t>
+      </w:r>
+    </w:p>
+    <w:p>
+      <w:pPr>
+        <w:pStyle w:val="ListParagraph"/>
+        <w:numPr>
+          <w:ilvl w:val="3"/>
+          <w:numId w:val="2"/>
+        </w:numPr>
+      </w:pPr>
+      <w:r>
+        <w:t xml:space="preserve">The name of the address </w:t>
+      </w:r>
+      <w:r>
+        <w:t>column to parse</w:t>
+      </w:r>
+      <w:r>
+        <w:t xml:space="preserve"> in the *data1_name* csv file</w:t>
+      </w:r>
+    </w:p>
+    <w:p>
+      <w:pPr>
+        <w:pStyle w:val="ListParagraph"/>
+        <w:numPr>
+          <w:ilvl w:val="2"/>
+          <w:numId w:val="2"/>
+        </w:numPr>
+      </w:pPr>
+      <w:proofErr w:type="spellStart"/>
+      <w:r>
+        <w:t>Address_column</w:t>
+      </w:r>
+      <w:proofErr w:type="spellEnd"/>
+      <w:r>
+        <w:t>_*data2_name*:</w:t>
+      </w:r>
+    </w:p>
+    <w:p>
+      <w:pPr>
+        <w:pStyle w:val="ListParagraph"/>
+        <w:numPr>
+          <w:ilvl w:val="3"/>
+          <w:numId w:val="2"/>
+        </w:numPr>
+      </w:pPr>
+      <w:r>
+        <w:t>The name of the address column to parse in the *data2_name* csv file</w:t>
+      </w:r>
+    </w:p>
+    <w:p>
+      <w:pPr>
+        <w:pStyle w:val="ListParagraph"/>
+        <w:numPr>
+          <w:ilvl w:val="2"/>
+          <w:numId w:val="2"/>
+        </w:numPr>
+      </w:pPr>
+      <w:proofErr w:type="spellStart"/>
+      <w:r>
+        <w:t>Use_remaining_parsed_address</w:t>
+      </w:r>
+      <w:proofErr w:type="spellEnd"/>
+      <w:r>
+        <w:t>:</w:t>
+      </w:r>
+    </w:p>
+    <w:p>
+      <w:pPr>
+        <w:pStyle w:val="ListParagraph"/>
+        <w:numPr>
+          <w:ilvl w:val="3"/>
+          <w:numId w:val="2"/>
+        </w:numPr>
+      </w:pPr>
+      <w:r>
+        <w:t xml:space="preserve">Boolean.  Do you want to use any remaining address information beyond what is specified as a variable or a </w:t>
+      </w:r>
+      <w:proofErr w:type="gramStart"/>
+      <w:r>
+        <w:t>block.</w:t>
+      </w:r>
+      <w:proofErr w:type="gramEnd"/>
+      <w:r>
+        <w:t xml:space="preserve">  </w:t>
       </w:r>
     </w:p>
     <w:p>
@@ -1419,6 +1719,343 @@
           <w:numId w:val="2"/>
         </w:numPr>
       </w:pPr>
+      <w:r>
+        <w:t>Parsing Addresses</w:t>
+      </w:r>
+    </w:p>
+    <w:p>
+      <w:pPr>
+        <w:pStyle w:val="ListParagraph"/>
+        <w:numPr>
+          <w:ilvl w:val="2"/>
+          <w:numId w:val="2"/>
+        </w:numPr>
+      </w:pPr>
+      <w:r>
+        <w:lastRenderedPageBreak/>
+        <w:t xml:space="preserve">Much pre-processing for record linkage programs focuses on how best to parse addresses into useful strings.  Although MAMBA makes minimal assumptions about data structure, it does offer the ability to use unparsed addresses to create variables to feed into the record linkage model, as well as blocks to structure the record linkage. This feature uses python’s </w:t>
+      </w:r>
+      <w:proofErr w:type="spellStart"/>
+      <w:r>
+        <w:rPr>
+          <w:i/>
+          <w:iCs/>
+        </w:rPr>
+        <w:t>usaddress</w:t>
+      </w:r>
+      <w:proofErr w:type="spellEnd"/>
+      <w:r>
+        <w:t xml:space="preserve"> module to identify component blocks of an address.  Imagine </w:t>
+      </w:r>
+      <w:r>
+        <w:t>you have a column that contains an unparsed address (</w:t>
+      </w:r>
+      <w:proofErr w:type="spellStart"/>
+      <w:r>
+        <w:t>e.g</w:t>
+      </w:r>
+      <w:proofErr w:type="spellEnd"/>
+      <w:r>
+        <w:t xml:space="preserve"> 123 Main Street</w:t>
+      </w:r>
+      <w:r>
+        <w:t>, Apartment 1</w:t>
+      </w:r>
+      <w:r>
+        <w:t>, Anytown, AS, USA</w:t>
+      </w:r>
+      <w:r>
+        <w:t xml:space="preserve">), the </w:t>
+      </w:r>
+      <w:proofErr w:type="spellStart"/>
+      <w:r>
+        <w:rPr>
+          <w:i/>
+          <w:iCs/>
+        </w:rPr>
+        <w:t>usaddress</w:t>
+      </w:r>
+      <w:proofErr w:type="spellEnd"/>
+      <w:r>
+        <w:t xml:space="preserve"> library is able to identify the street number (123), the street name (Main), the street name type (Street), the </w:t>
+      </w:r>
+      <w:r>
+        <w:t>occupancy type (Apartment) and the occupancy type number (1), as well as the city, state, and zip code.  This presents a massive amount of data for MAMBA to use to match.</w:t>
+      </w:r>
+    </w:p>
+    <w:p>
+      <w:pPr>
+        <w:pStyle w:val="ListParagraph"/>
+        <w:numPr>
+          <w:ilvl w:val="2"/>
+          <w:numId w:val="2"/>
+        </w:numPr>
+      </w:pPr>
+      <w:r>
+        <w:t>Setting up:</w:t>
+      </w:r>
+    </w:p>
+    <w:p>
+      <w:pPr>
+        <w:pStyle w:val="ListParagraph"/>
+        <w:numPr>
+          <w:ilvl w:val="3"/>
+          <w:numId w:val="2"/>
+        </w:numPr>
+      </w:pPr>
+      <w:r>
+        <w:t xml:space="preserve">As described above, to use this feature, ensure </w:t>
+      </w:r>
+      <w:proofErr w:type="spellStart"/>
+      <w:r>
+        <w:rPr>
+          <w:i/>
+          <w:iCs/>
+        </w:rPr>
+        <w:t>parse_address</w:t>
+      </w:r>
+      <w:proofErr w:type="spellEnd"/>
+      <w:r>
+        <w:t xml:space="preserve"> is set to True in your .bash file, and enter in the corresponding address columns for both of your datasets.</w:t>
+      </w:r>
+    </w:p>
+    <w:p>
+      <w:pPr>
+        <w:pStyle w:val="ListParagraph"/>
+        <w:numPr>
+          <w:ilvl w:val="3"/>
+          <w:numId w:val="2"/>
+        </w:numPr>
+      </w:pPr>
+      <w:r>
+        <w:t xml:space="preserve">In your </w:t>
+      </w:r>
+      <w:proofErr w:type="spellStart"/>
+      <w:r>
+        <w:t>mamba_variable_types</w:t>
+      </w:r>
+      <w:proofErr w:type="spellEnd"/>
+      <w:r>
+        <w:t xml:space="preserve"> file, enter in any variables you want and the type of match, using the </w:t>
+      </w:r>
+      <w:r>
+        <w:rPr>
+          <w:i/>
+          <w:iCs/>
+        </w:rPr>
+        <w:t>exact</w:t>
+      </w:r>
+      <w:r>
+        <w:t xml:space="preserve"> naming convention used in the </w:t>
+      </w:r>
+      <w:r>
+        <w:rPr>
+          <w:i/>
+          <w:iCs/>
+        </w:rPr>
+        <w:t>address_component_mapping.csv</w:t>
+      </w:r>
+      <w:r>
+        <w:t xml:space="preserve"> file (also available on the </w:t>
+      </w:r>
+      <w:proofErr w:type="spellStart"/>
+      <w:r>
+        <w:t>usaddress</w:t>
+      </w:r>
+      <w:proofErr w:type="spellEnd"/>
+      <w:r>
+        <w:t xml:space="preserve"> website) for both the </w:t>
+      </w:r>
+      <w:proofErr w:type="spellStart"/>
+      <w:r>
+        <w:t>variable_name</w:t>
+      </w:r>
+      <w:proofErr w:type="spellEnd"/>
+      <w:r>
+        <w:t xml:space="preserve"> and the columns with the corresponding name for your datasets (Columns B and C).  Indicate any parsed variables with a 1 in the </w:t>
+      </w:r>
+      <w:proofErr w:type="spellStart"/>
+      <w:r>
+        <w:t>parsed_variable</w:t>
+      </w:r>
+      <w:proofErr w:type="spellEnd"/>
+      <w:r>
+        <w:t xml:space="preserve"> column.</w:t>
+      </w:r>
+    </w:p>
+    <w:p>
+      <w:pPr>
+        <w:pStyle w:val="ListParagraph"/>
+        <w:numPr>
+          <w:ilvl w:val="3"/>
+          <w:numId w:val="2"/>
+        </w:numPr>
+      </w:pPr>
+      <w:r>
+        <w:t xml:space="preserve">In your </w:t>
+      </w:r>
+      <w:r>
+        <w:rPr>
+          <w:i/>
+          <w:iCs/>
+        </w:rPr>
+        <w:t>block_names.csv</w:t>
+      </w:r>
+      <w:r>
+        <w:t xml:space="preserve"> file, indicate any parsed blocks and their order you want to use</w:t>
+      </w:r>
+      <w:r>
+        <w:t xml:space="preserve"> </w:t>
+      </w:r>
+      <w:r>
+        <w:t xml:space="preserve">using the </w:t>
+      </w:r>
+      <w:r>
+        <w:rPr>
+          <w:i/>
+          <w:iCs/>
+        </w:rPr>
+        <w:t>exact</w:t>
+      </w:r>
+      <w:r>
+        <w:t xml:space="preserve"> naming convention used in the </w:t>
+      </w:r>
+      <w:r>
+        <w:rPr>
+          <w:i/>
+          <w:iCs/>
+        </w:rPr>
+        <w:t>address_component_mapping.csv</w:t>
+      </w:r>
+      <w:r>
+        <w:t xml:space="preserve"> file (also available on the </w:t>
+      </w:r>
+      <w:proofErr w:type="spellStart"/>
+      <w:r>
+        <w:t>usaddress</w:t>
+      </w:r>
+      <w:proofErr w:type="spellEnd"/>
+      <w:r>
+        <w:t xml:space="preserve"> website) for both the </w:t>
+      </w:r>
+      <w:proofErr w:type="spellStart"/>
+      <w:r>
+        <w:t>block</w:t>
+      </w:r>
+      <w:r>
+        <w:t>_name</w:t>
+      </w:r>
+      <w:proofErr w:type="spellEnd"/>
+      <w:r>
+        <w:t xml:space="preserve"> and the columns with the corresponding name for your datasets (Columns </w:t>
+      </w:r>
+      <w:r>
+        <w:t>C</w:t>
+      </w:r>
+      <w:r>
+        <w:t xml:space="preserve"> and </w:t>
+      </w:r>
+      <w:r>
+        <w:t>D</w:t>
+      </w:r>
+      <w:r>
+        <w:t xml:space="preserve">).  Indicate any parsed variables with a 1 in the </w:t>
+      </w:r>
+      <w:proofErr w:type="spellStart"/>
+      <w:r>
+        <w:t>parsed_</w:t>
+      </w:r>
+      <w:r>
+        <w:t>block</w:t>
+      </w:r>
+      <w:proofErr w:type="spellEnd"/>
+      <w:r>
+        <w:t xml:space="preserve"> column.</w:t>
+      </w:r>
+    </w:p>
+    <w:p>
+      <w:pPr>
+        <w:pStyle w:val="ListParagraph"/>
+        <w:numPr>
+          <w:ilvl w:val="3"/>
+          <w:numId w:val="2"/>
+        </w:numPr>
+      </w:pPr>
+      <w:r>
+        <w:t xml:space="preserve">Using the </w:t>
+      </w:r>
+      <w:proofErr w:type="spellStart"/>
+      <w:r>
+        <w:rPr>
+          <w:i/>
+          <w:iCs/>
+        </w:rPr>
+        <w:t>use_remaining_parsed_address</w:t>
+      </w:r>
+      <w:proofErr w:type="spellEnd"/>
+      <w:r>
+        <w:t xml:space="preserve"> feature.</w:t>
+      </w:r>
+    </w:p>
+    <w:p>
+      <w:pPr>
+        <w:pStyle w:val="ListParagraph"/>
+        <w:numPr>
+          <w:ilvl w:val="4"/>
+          <w:numId w:val="2"/>
+        </w:numPr>
+      </w:pPr>
+      <w:r>
+        <w:t>While parsing addresses, users may not want to compare multiple strings, but rather only identify some components of a parsed address to use as blocks or strings.</w:t>
+      </w:r>
+      <w:r>
+        <w:t xml:space="preserve"> This function allows any remainder to be used as a fuzzy variable.</w:t>
+      </w:r>
+    </w:p>
+    <w:p>
+      <w:pPr>
+        <w:pStyle w:val="ListParagraph"/>
+        <w:numPr>
+          <w:ilvl w:val="4"/>
+          <w:numId w:val="2"/>
+        </w:numPr>
+      </w:pPr>
+      <w:r>
+        <w:t xml:space="preserve">For example, imagine parsing the address ‘123 Main Street SW Apartment 1, Anytown, AS, 12345’.  If we wanted to match using city, state, and zip as blocks and include the address number as its own variable, </w:t>
+      </w:r>
+      <w:r>
+        <w:t xml:space="preserve">MAMBA would remove those features from the string but leave “Main Street SW Apartment 1” as a string, which itself contains valuable information.  Leaving the </w:t>
+      </w:r>
+      <w:proofErr w:type="spellStart"/>
+      <w:r>
+        <w:rPr>
+          <w:i/>
+          <w:iCs/>
+        </w:rPr>
+        <w:t>use_remaining_parsed_address</w:t>
+      </w:r>
+      <w:proofErr w:type="spellEnd"/>
+      <w:r>
+        <w:t xml:space="preserve"> feature as ‘True’ tells MAMBA to create a new fuzzy variable to use in the model based on </w:t>
+      </w:r>
+      <w:proofErr w:type="gramStart"/>
+      <w:r>
+        <w:t>all of</w:t>
+      </w:r>
+      <w:proofErr w:type="gramEnd"/>
+      <w:r>
+        <w:t xml:space="preserve"> the address components </w:t>
+      </w:r>
+      <w:r>
+        <w:rPr>
+          <w:i/>
+          <w:iCs/>
+        </w:rPr>
+        <w:t>not otherwise used as a block or variable</w:t>
+      </w:r>
+      <w:r>
+        <w:t>.</w:t>
+      </w:r>
     </w:p>
     <w:p>
       <w:pPr>
@@ -1735,7 +2372,7 @@
         <w:rFonts w:ascii="Courier New" w:hAnsi="Courier New" w:cs="Courier New" w:hint="default"/>
       </w:rPr>
     </w:lvl>
-    <w:lvl w:ilvl="5" w:tplc="04090005" w:tentative="1">
+    <w:lvl w:ilvl="5" w:tplc="04090005">
       <w:start w:val="1"/>
       <w:numFmt w:val="bullet"/>
       <w:lvlText w:val=""/>
@@ -1919,6 +2556,7 @@
     <w:lsdException w:name="HTML Sample" w:semiHidden="1" w:unhideWhenUsed="1"/>
     <w:lsdException w:name="HTML Typewriter" w:semiHidden="1" w:unhideWhenUsed="1"/>
     <w:lsdException w:name="HTML Variable" w:semiHidden="1" w:unhideWhenUsed="1"/>
+    <w:lsdException w:name="Normal Table" w:semiHidden="1" w:unhideWhenUsed="1"/>
     <w:lsdException w:name="annotation subject" w:semiHidden="1" w:unhideWhenUsed="1"/>
     <w:lsdException w:name="No List" w:semiHidden="1" w:unhideWhenUsed="1"/>
     <w:lsdException w:name="Outline List 1" w:semiHidden="1" w:unhideWhenUsed="1"/>
@@ -1961,8 +2599,11 @@
     <w:lsdException w:name="Table Contemporary" w:semiHidden="1" w:unhideWhenUsed="1"/>
     <w:lsdException w:name="Table Elegant" w:semiHidden="1" w:unhideWhenUsed="1"/>
     <w:lsdException w:name="Table Professional" w:semiHidden="1" w:unhideWhenUsed="1"/>
+    <w:lsdException w:name="Table Subtle 1" w:semiHidden="1" w:unhideWhenUsed="1"/>
     <w:lsdException w:name="Table Subtle 2" w:semiHidden="1" w:unhideWhenUsed="1"/>
     <w:lsdException w:name="Table Web 1" w:semiHidden="1" w:unhideWhenUsed="1"/>
+    <w:lsdException w:name="Table Web 2" w:semiHidden="1" w:unhideWhenUsed="1"/>
+    <w:lsdException w:name="Table Web 3" w:semiHidden="1" w:unhideWhenUsed="1"/>
     <w:lsdException w:name="Balloon Text" w:semiHidden="1" w:unhideWhenUsed="1"/>
     <w:lsdException w:name="Table Grid" w:uiPriority="39"/>
     <w:lsdException w:name="Table Theme" w:semiHidden="1" w:unhideWhenUsed="1"/>
@@ -2194,7 +2835,6 @@
   <w:style w:type="character" w:default="1" w:styleId="DefaultParagraphFont">
     <w:name w:val="Default Paragraph Font"/>
     <w:uiPriority w:val="1"/>
-    <w:semiHidden/>
     <w:unhideWhenUsed/>
   </w:style>
   <w:style w:type="table" w:default="1" w:styleId="TableNormal">
@@ -2238,6 +2878,18 @@
     <w:rPr>
       <w:color w:val="0563C1" w:themeColor="hyperlink"/>
       <w:u w:val="single"/>
+    </w:rPr>
+  </w:style>
+  <w:style w:type="character" w:styleId="UnresolvedMention">
+    <w:name w:val="Unresolved Mention"/>
+    <w:basedOn w:val="DefaultParagraphFont"/>
+    <w:uiPriority w:val="99"/>
+    <w:semiHidden/>
+    <w:unhideWhenUsed/>
+    <w:rsid w:val="00CD372E"/>
+    <w:rPr>
+      <w:color w:val="605E5C"/>
+      <w:shd w:val="clear" w:color="auto" w:fill="E1DFDD"/>
     </w:rPr>
   </w:style>
 </w:styles>

</xml_diff>

<commit_message>
Finishing Up Adding in the us address parsing system
finished up.
</commit_message>
<xml_diff>
--- a/MAMBA2 User Guide.docx
+++ b/MAMBA2 User Guide.docx
@@ -7,14 +7,691 @@
         <w:t>MAMBA2 User Guide</w:t>
       </w:r>
     </w:p>
+    <w:sdt>
+      <w:sdtPr>
+        <w:id w:val="-1576888414"/>
+        <w:docPartObj>
+          <w:docPartGallery w:val="Table of Contents"/>
+          <w:docPartUnique/>
+        </w:docPartObj>
+      </w:sdtPr>
+      <w:sdtEndPr>
+        <w:rPr>
+          <w:rFonts w:asciiTheme="minorHAnsi" w:eastAsiaTheme="minorHAnsi" w:hAnsiTheme="minorHAnsi" w:cstheme="minorBidi"/>
+          <w:b/>
+          <w:bCs/>
+          <w:noProof/>
+          <w:color w:val="auto"/>
+          <w:sz w:val="22"/>
+          <w:szCs w:val="22"/>
+        </w:rPr>
+      </w:sdtEndPr>
+      <w:sdtContent>
+        <w:p>
+          <w:pPr>
+            <w:pStyle w:val="TOCHeading"/>
+          </w:pPr>
+          <w:r>
+            <w:t>Table of Contents</w:t>
+          </w:r>
+        </w:p>
+        <w:p>
+          <w:pPr>
+            <w:pStyle w:val="TOC1"/>
+            <w:tabs>
+              <w:tab w:val="right" w:leader="dot" w:pos="9350"/>
+            </w:tabs>
+            <w:rPr>
+              <w:rFonts w:eastAsiaTheme="minorEastAsia"/>
+              <w:noProof/>
+            </w:rPr>
+          </w:pPr>
+          <w:r>
+            <w:fldChar w:fldCharType="begin"/>
+          </w:r>
+          <w:r>
+            <w:instrText xml:space="preserve"> TOC \o "1-3" \h \z \u </w:instrText>
+          </w:r>
+          <w:r>
+            <w:fldChar w:fldCharType="separate"/>
+          </w:r>
+          <w:hyperlink w:anchor="_Toc77843885" w:history="1">
+            <w:r>
+              <w:rPr>
+                <w:rStyle w:val="Hyperlink"/>
+                <w:noProof/>
+              </w:rPr>
+              <w:t>Introduction</w:t>
+            </w:r>
+            <w:r>
+              <w:rPr>
+                <w:noProof/>
+                <w:webHidden/>
+              </w:rPr>
+              <w:tab/>
+            </w:r>
+            <w:r>
+              <w:rPr>
+                <w:noProof/>
+                <w:webHidden/>
+              </w:rPr>
+              <w:fldChar w:fldCharType="begin"/>
+            </w:r>
+            <w:r>
+              <w:rPr>
+                <w:noProof/>
+                <w:webHidden/>
+              </w:rPr>
+              <w:instrText xml:space="preserve"> PAGEREF _Toc77843885 \h </w:instrText>
+            </w:r>
+            <w:r>
+              <w:rPr>
+                <w:noProof/>
+                <w:webHidden/>
+              </w:rPr>
+            </w:r>
+            <w:r>
+              <w:rPr>
+                <w:noProof/>
+                <w:webHidden/>
+              </w:rPr>
+              <w:fldChar w:fldCharType="separate"/>
+            </w:r>
+            <w:r>
+              <w:rPr>
+                <w:noProof/>
+                <w:webHidden/>
+              </w:rPr>
+              <w:t>2</w:t>
+            </w:r>
+            <w:r>
+              <w:rPr>
+                <w:noProof/>
+                <w:webHidden/>
+              </w:rPr>
+              <w:fldChar w:fldCharType="end"/>
+            </w:r>
+          </w:hyperlink>
+        </w:p>
+        <w:p>
+          <w:pPr>
+            <w:pStyle w:val="TOC2"/>
+            <w:tabs>
+              <w:tab w:val="right" w:leader="dot" w:pos="9350"/>
+            </w:tabs>
+            <w:rPr>
+              <w:rFonts w:eastAsiaTheme="minorEastAsia"/>
+              <w:noProof/>
+            </w:rPr>
+          </w:pPr>
+          <w:hyperlink w:anchor="_Toc77843886" w:history="1">
+            <w:r>
+              <w:rPr>
+                <w:rStyle w:val="Hyperlink"/>
+                <w:noProof/>
+              </w:rPr>
+              <w:t>Getting started</w:t>
+            </w:r>
+            <w:r>
+              <w:rPr>
+                <w:noProof/>
+                <w:webHidden/>
+              </w:rPr>
+              <w:tab/>
+            </w:r>
+            <w:r>
+              <w:rPr>
+                <w:noProof/>
+                <w:webHidden/>
+              </w:rPr>
+              <w:fldChar w:fldCharType="begin"/>
+            </w:r>
+            <w:r>
+              <w:rPr>
+                <w:noProof/>
+                <w:webHidden/>
+              </w:rPr>
+              <w:instrText xml:space="preserve"> PAGEREF _Toc77843886 \h </w:instrText>
+            </w:r>
+            <w:r>
+              <w:rPr>
+                <w:noProof/>
+                <w:webHidden/>
+              </w:rPr>
+            </w:r>
+            <w:r>
+              <w:rPr>
+                <w:noProof/>
+                <w:webHidden/>
+              </w:rPr>
+              <w:fldChar w:fldCharType="separate"/>
+            </w:r>
+            <w:r>
+              <w:rPr>
+                <w:noProof/>
+                <w:webHidden/>
+              </w:rPr>
+              <w:t>2</w:t>
+            </w:r>
+            <w:r>
+              <w:rPr>
+                <w:noProof/>
+                <w:webHidden/>
+              </w:rPr>
+              <w:fldChar w:fldCharType="end"/>
+            </w:r>
+          </w:hyperlink>
+        </w:p>
+        <w:p>
+          <w:pPr>
+            <w:pStyle w:val="TOC3"/>
+            <w:tabs>
+              <w:tab w:val="right" w:leader="dot" w:pos="9350"/>
+            </w:tabs>
+            <w:rPr>
+              <w:rFonts w:eastAsiaTheme="minorEastAsia"/>
+              <w:noProof/>
+            </w:rPr>
+          </w:pPr>
+          <w:hyperlink w:anchor="_Toc77843887" w:history="1">
+            <w:r>
+              <w:rPr>
+                <w:rStyle w:val="Hyperlink"/>
+                <w:noProof/>
+              </w:rPr>
+              <w:t>System requirements</w:t>
+            </w:r>
+            <w:r>
+              <w:rPr>
+                <w:noProof/>
+                <w:webHidden/>
+              </w:rPr>
+              <w:tab/>
+            </w:r>
+            <w:r>
+              <w:rPr>
+                <w:noProof/>
+                <w:webHidden/>
+              </w:rPr>
+              <w:fldChar w:fldCharType="begin"/>
+            </w:r>
+            <w:r>
+              <w:rPr>
+                <w:noProof/>
+                <w:webHidden/>
+              </w:rPr>
+              <w:instrText xml:space="preserve"> PAGEREF _Toc77843887 \h </w:instrText>
+            </w:r>
+            <w:r>
+              <w:rPr>
+                <w:noProof/>
+                <w:webHidden/>
+              </w:rPr>
+            </w:r>
+            <w:r>
+              <w:rPr>
+                <w:noProof/>
+                <w:webHidden/>
+              </w:rPr>
+              <w:fldChar w:fldCharType="separate"/>
+            </w:r>
+            <w:r>
+              <w:rPr>
+                <w:noProof/>
+                <w:webHidden/>
+              </w:rPr>
+              <w:t>2</w:t>
+            </w:r>
+            <w:r>
+              <w:rPr>
+                <w:noProof/>
+                <w:webHidden/>
+              </w:rPr>
+              <w:fldChar w:fldCharType="end"/>
+            </w:r>
+          </w:hyperlink>
+        </w:p>
+        <w:p>
+          <w:pPr>
+            <w:pStyle w:val="TOC3"/>
+            <w:tabs>
+              <w:tab w:val="right" w:leader="dot" w:pos="9350"/>
+            </w:tabs>
+            <w:rPr>
+              <w:rFonts w:eastAsiaTheme="minorEastAsia"/>
+              <w:noProof/>
+            </w:rPr>
+          </w:pPr>
+          <w:hyperlink w:anchor="_Toc77843888" w:history="1">
+            <w:r>
+              <w:rPr>
+                <w:rStyle w:val="Hyperlink"/>
+                <w:noProof/>
+              </w:rPr>
+              <w:t>Getting MAMBA</w:t>
+            </w:r>
+            <w:r>
+              <w:rPr>
+                <w:noProof/>
+                <w:webHidden/>
+              </w:rPr>
+              <w:tab/>
+            </w:r>
+            <w:r>
+              <w:rPr>
+                <w:noProof/>
+                <w:webHidden/>
+              </w:rPr>
+              <w:fldChar w:fldCharType="begin"/>
+            </w:r>
+            <w:r>
+              <w:rPr>
+                <w:noProof/>
+                <w:webHidden/>
+              </w:rPr>
+              <w:instrText xml:space="preserve"> PAGEREF _Toc77843888 \h </w:instrText>
+            </w:r>
+            <w:r>
+              <w:rPr>
+                <w:noProof/>
+                <w:webHidden/>
+              </w:rPr>
+            </w:r>
+            <w:r>
+              <w:rPr>
+                <w:noProof/>
+                <w:webHidden/>
+              </w:rPr>
+              <w:fldChar w:fldCharType="separate"/>
+            </w:r>
+            <w:r>
+              <w:rPr>
+                <w:noProof/>
+                <w:webHidden/>
+              </w:rPr>
+              <w:t>2</w:t>
+            </w:r>
+            <w:r>
+              <w:rPr>
+                <w:noProof/>
+                <w:webHidden/>
+              </w:rPr>
+              <w:fldChar w:fldCharType="end"/>
+            </w:r>
+          </w:hyperlink>
+        </w:p>
+        <w:p>
+          <w:pPr>
+            <w:pStyle w:val="TOC3"/>
+            <w:tabs>
+              <w:tab w:val="right" w:leader="dot" w:pos="9350"/>
+            </w:tabs>
+            <w:rPr>
+              <w:rFonts w:eastAsiaTheme="minorEastAsia"/>
+              <w:noProof/>
+            </w:rPr>
+          </w:pPr>
+          <w:hyperlink w:anchor="_Toc77843889" w:history="1">
+            <w:r>
+              <w:rPr>
+                <w:rStyle w:val="Hyperlink"/>
+                <w:noProof/>
+              </w:rPr>
+              <w:t>What Does MAMBA do?</w:t>
+            </w:r>
+            <w:r>
+              <w:rPr>
+                <w:noProof/>
+                <w:webHidden/>
+              </w:rPr>
+              <w:tab/>
+            </w:r>
+            <w:r>
+              <w:rPr>
+                <w:noProof/>
+                <w:webHidden/>
+              </w:rPr>
+              <w:fldChar w:fldCharType="begin"/>
+            </w:r>
+            <w:r>
+              <w:rPr>
+                <w:noProof/>
+                <w:webHidden/>
+              </w:rPr>
+              <w:instrText xml:space="preserve"> PAGEREF _Toc77843889 \h </w:instrText>
+            </w:r>
+            <w:r>
+              <w:rPr>
+                <w:noProof/>
+                <w:webHidden/>
+              </w:rPr>
+            </w:r>
+            <w:r>
+              <w:rPr>
+                <w:noProof/>
+                <w:webHidden/>
+              </w:rPr>
+              <w:fldChar w:fldCharType="separate"/>
+            </w:r>
+            <w:r>
+              <w:rPr>
+                <w:noProof/>
+                <w:webHidden/>
+              </w:rPr>
+              <w:t>2</w:t>
+            </w:r>
+            <w:r>
+              <w:rPr>
+                <w:noProof/>
+                <w:webHidden/>
+              </w:rPr>
+              <w:fldChar w:fldCharType="end"/>
+            </w:r>
+          </w:hyperlink>
+        </w:p>
+        <w:p>
+          <w:pPr>
+            <w:pStyle w:val="TOC2"/>
+            <w:tabs>
+              <w:tab w:val="right" w:leader="dot" w:pos="9350"/>
+            </w:tabs>
+            <w:rPr>
+              <w:rFonts w:eastAsiaTheme="minorEastAsia"/>
+              <w:noProof/>
+            </w:rPr>
+          </w:pPr>
+          <w:hyperlink w:anchor="_Toc77843890" w:history="1">
+            <w:r>
+              <w:rPr>
+                <w:rStyle w:val="Hyperlink"/>
+                <w:noProof/>
+              </w:rPr>
+              <w:t>MAMBA Files</w:t>
+            </w:r>
+            <w:r>
+              <w:rPr>
+                <w:noProof/>
+                <w:webHidden/>
+              </w:rPr>
+              <w:tab/>
+            </w:r>
+            <w:r>
+              <w:rPr>
+                <w:noProof/>
+                <w:webHidden/>
+              </w:rPr>
+              <w:fldChar w:fldCharType="begin"/>
+            </w:r>
+            <w:r>
+              <w:rPr>
+                <w:noProof/>
+                <w:webHidden/>
+              </w:rPr>
+              <w:instrText xml:space="preserve"> PAGEREF _Toc77843890 \h </w:instrText>
+            </w:r>
+            <w:r>
+              <w:rPr>
+                <w:noProof/>
+                <w:webHidden/>
+              </w:rPr>
+            </w:r>
+            <w:r>
+              <w:rPr>
+                <w:noProof/>
+                <w:webHidden/>
+              </w:rPr>
+              <w:fldChar w:fldCharType="separate"/>
+            </w:r>
+            <w:r>
+              <w:rPr>
+                <w:noProof/>
+                <w:webHidden/>
+              </w:rPr>
+              <w:t>2</w:t>
+            </w:r>
+            <w:r>
+              <w:rPr>
+                <w:noProof/>
+                <w:webHidden/>
+              </w:rPr>
+              <w:fldChar w:fldCharType="end"/>
+            </w:r>
+          </w:hyperlink>
+        </w:p>
+        <w:p>
+          <w:pPr>
+            <w:pStyle w:val="TOC3"/>
+            <w:tabs>
+              <w:tab w:val="right" w:leader="dot" w:pos="9350"/>
+            </w:tabs>
+            <w:rPr>
+              <w:rFonts w:eastAsiaTheme="minorEastAsia"/>
+              <w:noProof/>
+            </w:rPr>
+          </w:pPr>
+          <w:hyperlink w:anchor="_Toc77843891" w:history="1">
+            <w:r>
+              <w:rPr>
+                <w:rStyle w:val="Hyperlink"/>
+                <w:noProof/>
+              </w:rPr>
+              <w:t>/data/*data1_name*.csv</w:t>
+            </w:r>
+            <w:r>
+              <w:rPr>
+                <w:noProof/>
+                <w:webHidden/>
+              </w:rPr>
+              <w:tab/>
+            </w:r>
+            <w:r>
+              <w:rPr>
+                <w:noProof/>
+                <w:webHidden/>
+              </w:rPr>
+              <w:fldChar w:fldCharType="begin"/>
+            </w:r>
+            <w:r>
+              <w:rPr>
+                <w:noProof/>
+                <w:webHidden/>
+              </w:rPr>
+              <w:instrText xml:space="preserve"> PAGEREF _Toc77843891 \h </w:instrText>
+            </w:r>
+            <w:r>
+              <w:rPr>
+                <w:noProof/>
+                <w:webHidden/>
+              </w:rPr>
+            </w:r>
+            <w:r>
+              <w:rPr>
+                <w:noProof/>
+                <w:webHidden/>
+              </w:rPr>
+              <w:fldChar w:fldCharType="separate"/>
+            </w:r>
+            <w:r>
+              <w:rPr>
+                <w:noProof/>
+                <w:webHidden/>
+              </w:rPr>
+              <w:t>2</w:t>
+            </w:r>
+            <w:r>
+              <w:rPr>
+                <w:noProof/>
+                <w:webHidden/>
+              </w:rPr>
+              <w:fldChar w:fldCharType="end"/>
+            </w:r>
+          </w:hyperlink>
+        </w:p>
+        <w:p>
+          <w:pPr>
+            <w:pStyle w:val="TOC3"/>
+            <w:tabs>
+              <w:tab w:val="right" w:leader="dot" w:pos="9350"/>
+            </w:tabs>
+            <w:rPr>
+              <w:rFonts w:eastAsiaTheme="minorEastAsia"/>
+              <w:noProof/>
+            </w:rPr>
+          </w:pPr>
+          <w:hyperlink w:anchor="_Toc77843892" w:history="1">
+            <w:r>
+              <w:rPr>
+                <w:rStyle w:val="Hyperlink"/>
+                <w:noProof/>
+              </w:rPr>
+              <w:t>/data/*data2_name*.csv</w:t>
+            </w:r>
+            <w:r>
+              <w:rPr>
+                <w:noProof/>
+                <w:webHidden/>
+              </w:rPr>
+              <w:tab/>
+            </w:r>
+            <w:r>
+              <w:rPr>
+                <w:noProof/>
+                <w:webHidden/>
+              </w:rPr>
+              <w:fldChar w:fldCharType="begin"/>
+            </w:r>
+            <w:r>
+              <w:rPr>
+                <w:noProof/>
+                <w:webHidden/>
+              </w:rPr>
+              <w:instrText xml:space="preserve"> PAGEREF _Toc77843892 \h </w:instrText>
+            </w:r>
+            <w:r>
+              <w:rPr>
+                <w:noProof/>
+                <w:webHidden/>
+              </w:rPr>
+            </w:r>
+            <w:r>
+              <w:rPr>
+                <w:noProof/>
+                <w:webHidden/>
+              </w:rPr>
+              <w:fldChar w:fldCharType="separate"/>
+            </w:r>
+            <w:r>
+              <w:rPr>
+                <w:noProof/>
+                <w:webHidden/>
+              </w:rPr>
+              <w:t>2</w:t>
+            </w:r>
+            <w:r>
+              <w:rPr>
+                <w:noProof/>
+                <w:webHidden/>
+              </w:rPr>
+              <w:fldChar w:fldCharType="end"/>
+            </w:r>
+          </w:hyperlink>
+        </w:p>
+        <w:p>
+          <w:pPr>
+            <w:pStyle w:val="TOC3"/>
+            <w:tabs>
+              <w:tab w:val="right" w:leader="dot" w:pos="9350"/>
+            </w:tabs>
+            <w:rPr>
+              <w:rFonts w:eastAsiaTheme="minorEastAsia"/>
+              <w:noProof/>
+            </w:rPr>
+          </w:pPr>
+          <w:hyperlink w:anchor="_Toc77843893" w:history="1">
+            <w:r>
+              <w:rPr>
+                <w:rStyle w:val="Hyperlink"/>
+                <w:noProof/>
+              </w:rPr>
+              <w:t>Block_names.csv</w:t>
+            </w:r>
+            <w:r>
+              <w:rPr>
+                <w:noProof/>
+                <w:webHidden/>
+              </w:rPr>
+              <w:tab/>
+            </w:r>
+            <w:r>
+              <w:rPr>
+                <w:noProof/>
+                <w:webHidden/>
+              </w:rPr>
+              <w:fldChar w:fldCharType="begin"/>
+            </w:r>
+            <w:r>
+              <w:rPr>
+                <w:noProof/>
+                <w:webHidden/>
+              </w:rPr>
+              <w:instrText xml:space="preserve"> PAGEREF _Toc77843893 \h </w:instrText>
+            </w:r>
+            <w:r>
+              <w:rPr>
+                <w:noProof/>
+                <w:webHidden/>
+              </w:rPr>
+            </w:r>
+            <w:r>
+              <w:rPr>
+                <w:noProof/>
+                <w:webHidden/>
+              </w:rPr>
+              <w:fldChar w:fldCharType="separate"/>
+            </w:r>
+            <w:r>
+              <w:rPr>
+                <w:noProof/>
+                <w:webHidden/>
+              </w:rPr>
+              <w:t>2</w:t>
+            </w:r>
+            <w:r>
+              <w:rPr>
+                <w:noProof/>
+                <w:webHidden/>
+              </w:rPr>
+              <w:fldChar w:fldCharType="end"/>
+            </w:r>
+          </w:hyperlink>
+        </w:p>
+        <w:p>
+          <w:r>
+            <w:rPr>
+              <w:b/>
+              <w:bCs/>
+              <w:noProof/>
+            </w:rPr>
+            <w:fldChar w:fldCharType="end"/>
+          </w:r>
+        </w:p>
+      </w:sdtContent>
+    </w:sdt>
+    <w:p>
+      <w:r>
+        <w:br w:type="page"/>
+      </w:r>
+    </w:p>
     <w:p/>
     <w:p>
-      <w:r>
-        <w:rPr>
-          <w:i/>
-        </w:rPr>
+      <w:pPr>
+        <w:pStyle w:val="Heading1"/>
+      </w:pPr>
+      <w:bookmarkStart w:id="0" w:name="_Toc77843885"/>
+      <w:r>
         <w:t>Introduction</w:t>
       </w:r>
+      <w:bookmarkEnd w:id="0"/>
     </w:p>
     <w:p>
       <w:r>
@@ -26,37 +703,57 @@
       </w:r>
     </w:p>
     <w:p>
+      <w:pPr>
+        <w:pStyle w:val="Heading2"/>
+      </w:pPr>
+      <w:bookmarkStart w:id="1" w:name="_Toc77843886"/>
+      <w:r>
+        <w:t>Getting started</w:t>
+      </w:r>
+      <w:bookmarkEnd w:id="1"/>
+    </w:p>
+    <w:p>
+      <w:bookmarkStart w:id="2" w:name="_Toc77843887"/>
       <w:r>
         <w:rPr>
-          <w:i/>
+          <w:rStyle w:val="Heading3Char"/>
         </w:rPr>
-        <w:t>Getting started</w:t>
-      </w:r>
-    </w:p>
-    <w:p>
-      <w:pPr>
-        <w:pStyle w:val="ListParagraph"/>
-        <w:numPr>
-          <w:ilvl w:val="0"/>
-          <w:numId w:val="2"/>
-        </w:numPr>
-      </w:pPr>
-      <w:r>
-        <w:t>System requirements: Python 3.7</w:t>
-      </w:r>
-    </w:p>
-    <w:p>
-      <w:pPr>
-        <w:pStyle w:val="ListParagraph"/>
-        <w:numPr>
-          <w:ilvl w:val="0"/>
-          <w:numId w:val="2"/>
-        </w:numPr>
+        <w:t>System requirements</w:t>
+      </w:r>
+      <w:bookmarkEnd w:id="2"/>
+      <w:r>
+        <w:t xml:space="preserve">: </w:t>
+      </w:r>
+    </w:p>
+    <w:p>
+      <w:pPr>
+        <w:pStyle w:val="ListParagraph"/>
+      </w:pPr>
+      <w:r>
+        <w:t>Python 3.7</w:t>
+      </w:r>
+    </w:p>
+    <w:p>
+      <w:bookmarkStart w:id="3" w:name="_Toc77843888"/>
+      <w:r>
+        <w:rPr>
+          <w:rStyle w:val="Heading3Char"/>
+        </w:rPr>
+        <w:t>Getting MAMBA</w:t>
+      </w:r>
+      <w:bookmarkEnd w:id="3"/>
+      <w:r>
+        <w:t>:</w:t>
+      </w:r>
+    </w:p>
+    <w:p>
+      <w:pPr>
+        <w:pStyle w:val="ListParagraph"/>
       </w:pPr>
       <w:r>
         <w:t xml:space="preserve">Download from our GitHub repo, </w:t>
       </w:r>
-      <w:hyperlink r:id="rId5" w:history="1">
+      <w:hyperlink r:id="rId6" w:history="1">
         <w:r>
           <w:rPr>
             <w:rStyle w:val="Hyperlink"/>
@@ -67,11 +764,17 @@
     </w:p>
     <w:p>
       <w:pPr>
-        <w:pStyle w:val="ListParagraph"/>
-        <w:numPr>
-          <w:ilvl w:val="0"/>
-          <w:numId w:val="2"/>
-        </w:numPr>
+        <w:pStyle w:val="Heading3"/>
+      </w:pPr>
+      <w:bookmarkStart w:id="4" w:name="_Toc77843889"/>
+      <w:r>
+        <w:t>What Does MAMBA do?</w:t>
+      </w:r>
+      <w:bookmarkEnd w:id="4"/>
+    </w:p>
+    <w:p>
+      <w:pPr>
+        <w:pStyle w:val="ListParagraph"/>
       </w:pPr>
       <w:r>
         <w:t xml:space="preserve">MAMBA is going to match two datafiles.  You can call them whatever you want, and save the names of the .csv files (without the .csv ending) in the </w:t>
@@ -86,31 +789,149 @@
       </w:r>
     </w:p>
     <w:p>
-      <w:pPr>
-        <w:pStyle w:val="ListParagraph"/>
-        <w:numPr>
-          <w:ilvl w:val="0"/>
-          <w:numId w:val="2"/>
-        </w:numPr>
-      </w:pPr>
-      <w:r>
-        <w:t>Other files:</w:t>
-      </w:r>
-    </w:p>
-    <w:p>
-      <w:pPr>
-        <w:pStyle w:val="ListParagraph"/>
-        <w:numPr>
-          <w:ilvl w:val="1"/>
-          <w:numId w:val="2"/>
-        </w:numPr>
-      </w:pPr>
+      <w:bookmarkStart w:id="5" w:name="_Toc77843890"/>
+      <w:r>
+        <w:rPr>
+          <w:rStyle w:val="Heading2Char"/>
+        </w:rPr>
+        <w:t>MAMBA Files</w:t>
+      </w:r>
+      <w:bookmarkEnd w:id="5"/>
+    </w:p>
+    <w:p>
+      <w:pPr>
+        <w:pStyle w:val="Heading3"/>
+      </w:pPr>
+      <w:bookmarkStart w:id="6" w:name="_Toc77843891"/>
       <w:r>
         <w:t>/data/*data1</w:t>
       </w:r>
       <w:r>
         <w:t>_name*.csv</w:t>
       </w:r>
+      <w:bookmarkEnd w:id="6"/>
+    </w:p>
+    <w:p>
+      <w:pPr>
+        <w:pStyle w:val="ListParagraph"/>
+      </w:pPr>
+      <w:r>
+        <w:t>The name of the first dataset you want to match.  Must contain a unique column ‘id’ to server as your unique identifier for that record.</w:t>
+      </w:r>
+      <w:r>
+        <w:t xml:space="preserve"> </w:t>
+      </w:r>
+      <w:r>
+        <w:t>Whenever you see *data1_name* in this guide, substitute this for the name of the dataset in your code/.bash file.</w:t>
+      </w:r>
+    </w:p>
+    <w:p>
+      <w:pPr>
+        <w:pStyle w:val="Heading3"/>
+      </w:pPr>
+      <w:bookmarkStart w:id="7" w:name="_Toc77843892"/>
+      <w:r>
+        <w:t>/data/*data2_name*.csv</w:t>
+      </w:r>
+      <w:bookmarkEnd w:id="7"/>
+    </w:p>
+    <w:p>
+      <w:pPr>
+        <w:pStyle w:val="ListParagraph"/>
+      </w:pPr>
+      <w:r>
+        <w:t>The name of the second dataset you want to match.  Must contain a unique column ‘id’ to server as your unique identifier for that record.</w:t>
+      </w:r>
+      <w:r>
+        <w:t xml:space="preserve"> </w:t>
+      </w:r>
+      <w:r>
+        <w:t>Whenever you see</w:t>
+      </w:r>
+      <w:r>
+        <w:t xml:space="preserve"> *data</w:t>
+      </w:r>
+      <w:r>
+        <w:t>2</w:t>
+      </w:r>
+      <w:r>
+        <w:t>_name*</w:t>
+      </w:r>
+      <w:r>
+        <w:t xml:space="preserve"> in this guide, substitute this</w:t>
+      </w:r>
+      <w:r>
+        <w:t xml:space="preserve"> for the name of the dataset</w:t>
+      </w:r>
+      <w:r>
+        <w:t xml:space="preserve"> in your code/.bash file.</w:t>
+      </w:r>
+    </w:p>
+    <w:p>
+      <w:pPr>
+        <w:pStyle w:val="Heading3"/>
+      </w:pPr>
+      <w:bookmarkStart w:id="8" w:name="_Toc77843893"/>
+      <w:r>
+        <w:t>Block_</w:t>
+      </w:r>
+      <w:r>
+        <w:rPr>
+          <w:rStyle w:val="Heading3Char"/>
+        </w:rPr>
+        <w:t>names</w:t>
+      </w:r>
+      <w:r>
+        <w:t>.csv</w:t>
+      </w:r>
+      <w:bookmarkEnd w:id="8"/>
+    </w:p>
+    <w:p>
+      <w:pPr>
+        <w:pStyle w:val="ListParagraph"/>
+      </w:pPr>
+      <w:r>
+        <w:t xml:space="preserve">This file is going to tell MAMBA which variables in your dataset serve as </w:t>
+      </w:r>
+      <w:r>
+        <w:t>‘</w:t>
+      </w:r>
+      <w:r>
+        <w:t>blocks</w:t>
+      </w:r>
+      <w:r>
+        <w:t xml:space="preserve">’.  A block is a set of records (e.g. all records in a zip code, a state </w:t>
+      </w:r>
+      <w:proofErr w:type="spellStart"/>
+      <w:r>
+        <w:t>etc</w:t>
+      </w:r>
+      <w:proofErr w:type="spellEnd"/>
+      <w:r>
+        <w:t xml:space="preserve">) where </w:t>
+      </w:r>
+      <w:r>
+        <w:rPr>
+          <w:i/>
+          <w:iCs/>
+        </w:rPr>
+        <w:t>all</w:t>
+      </w:r>
+      <w:r>
+        <w:t xml:space="preserve"> records within that block will be compared to each other</w:t>
+      </w:r>
+      <w:r>
+        <w:t>.</w:t>
+      </w:r>
+    </w:p>
+    <w:p>
+      <w:pPr>
+        <w:pStyle w:val="Heading4"/>
+        <w:ind w:firstLine="720"/>
+      </w:pPr>
+      <w:r>
+        <w:t>Variables:</w:t>
+      </w:r>
     </w:p>
     <w:p>
       <w:pPr>
@@ -121,19 +942,16 @@
         </w:numPr>
       </w:pPr>
       <w:r>
-        <w:t>The name of the first dataset you want to match.  Must contain a unique column ‘id’ to server as your unique identifier for that record.</w:t>
-      </w:r>
-    </w:p>
-    <w:p>
-      <w:pPr>
-        <w:pStyle w:val="ListParagraph"/>
-        <w:numPr>
-          <w:ilvl w:val="1"/>
-          <w:numId w:val="2"/>
-        </w:numPr>
-      </w:pPr>
-      <w:r>
-        <w:t>/data/*data2_name*.csv</w:t>
+        <w:t>order: which order (1 being the lowest level) you want the blocks run in.  If a record on</w:t>
+      </w:r>
+      <w:r>
+        <w:t xml:space="preserve"> a dataset is matched in a block</w:t>
+      </w:r>
+      <w:r>
+        <w:t>, it is not examined in any subsequent blocks</w:t>
+      </w:r>
+      <w:r>
+        <w:t>.</w:t>
       </w:r>
     </w:p>
     <w:p>
@@ -144,20 +962,16 @@
           <w:numId w:val="2"/>
         </w:numPr>
       </w:pPr>
-      <w:r>
-        <w:t>The name of the second dataset you want to match.  Must contain a unique column ‘id’ to server as your unique identifier for that record.</w:t>
-      </w:r>
-    </w:p>
-    <w:p>
-      <w:pPr>
-        <w:pStyle w:val="ListParagraph"/>
-        <w:numPr>
-          <w:ilvl w:val="1"/>
-          <w:numId w:val="2"/>
-        </w:numPr>
-      </w:pPr>
-      <w:r>
-        <w:t>Block_names.csv</w:t>
+      <w:proofErr w:type="spellStart"/>
+      <w:r>
+        <w:t>block_name</w:t>
+      </w:r>
+      <w:proofErr w:type="spellEnd"/>
+      <w:r>
+        <w:t>: A naming convention for the block</w:t>
+      </w:r>
+      <w:r>
+        <w:t>.</w:t>
       </w:r>
     </w:p>
     <w:p>
@@ -169,7 +983,16 @@
         </w:numPr>
       </w:pPr>
       <w:r>
-        <w:t>This file is going to tell MAMBA which variables in your dataset serve as blocks.  MAMBA does a comparison if all records within a block against each other.</w:t>
+        <w:lastRenderedPageBreak/>
+        <w:t xml:space="preserve">*data1_name*: This column header should be your data1_name in your </w:t>
+      </w:r>
+      <w:proofErr w:type="spellStart"/>
+      <w:r>
+        <w:t>run_match.bash</w:t>
+      </w:r>
+      <w:proofErr w:type="spellEnd"/>
+      <w:r>
+        <w:t xml:space="preserve"> file.  This is the name of the variable that corresponds to the block in the first dataset you wish to match</w:t>
       </w:r>
     </w:p>
     <w:p>
@@ -181,57 +1004,7 @@
         </w:numPr>
       </w:pPr>
       <w:r>
-        <w:t>Variables:</w:t>
-      </w:r>
-    </w:p>
-    <w:p>
-      <w:pPr>
-        <w:pStyle w:val="ListParagraph"/>
-        <w:numPr>
-          <w:ilvl w:val="3"/>
-          <w:numId w:val="2"/>
-        </w:numPr>
-      </w:pPr>
-      <w:r>
-        <w:t>order: which order (1 being the lowest level) you want the blocks run in.  If a record on</w:t>
-      </w:r>
-      <w:r>
-        <w:t xml:space="preserve"> a dataset is matched in a block</w:t>
-      </w:r>
-      <w:r>
-        <w:t>, it is not examined in any subsequent blocks</w:t>
-      </w:r>
-      <w:r>
-        <w:t>.</w:t>
-      </w:r>
-    </w:p>
-    <w:p>
-      <w:pPr>
-        <w:pStyle w:val="ListParagraph"/>
-        <w:numPr>
-          <w:ilvl w:val="3"/>
-          <w:numId w:val="2"/>
-        </w:numPr>
-      </w:pPr>
-      <w:proofErr w:type="spellStart"/>
-      <w:r>
-        <w:t>block_name</w:t>
-      </w:r>
-      <w:proofErr w:type="spellEnd"/>
-      <w:r>
-        <w:t>: A naming convention for the block</w:t>
-      </w:r>
-    </w:p>
-    <w:p>
-      <w:pPr>
-        <w:pStyle w:val="ListParagraph"/>
-        <w:numPr>
-          <w:ilvl w:val="3"/>
-          <w:numId w:val="2"/>
-        </w:numPr>
-      </w:pPr>
-      <w:r>
-        <w:t xml:space="preserve">*data1_name*: This column header should be your data1_name in your </w:t>
+        <w:t xml:space="preserve">*data2_name*: This column header should be your data1_name in your </w:t>
       </w:r>
       <w:proofErr w:type="spellStart"/>
       <w:r>
@@ -239,26 +1012,6 @@
       </w:r>
       <w:proofErr w:type="spellEnd"/>
       <w:r>
-        <w:t xml:space="preserve"> file.  This is the name of the variable that corresponds to the block in the first dataset you wish to match</w:t>
-      </w:r>
-    </w:p>
-    <w:p>
-      <w:pPr>
-        <w:pStyle w:val="ListParagraph"/>
-        <w:numPr>
-          <w:ilvl w:val="3"/>
-          <w:numId w:val="2"/>
-        </w:numPr>
-      </w:pPr>
-      <w:r>
-        <w:t xml:space="preserve">*data2_name*: This column header should be your data1_name in your </w:t>
-      </w:r>
-      <w:proofErr w:type="spellStart"/>
-      <w:r>
-        <w:t>run_match.bash</w:t>
-      </w:r>
-      <w:proofErr w:type="spellEnd"/>
-      <w:r>
         <w:t xml:space="preserve"> file.  This is the name of the variable that corresponds to the block in the </w:t>
       </w:r>
       <w:r>
@@ -276,6 +1029,20 @@
           <w:numId w:val="2"/>
         </w:numPr>
       </w:pPr>
+      <w:proofErr w:type="spellStart"/>
+      <w:r>
+        <w:t>Parsed_block</w:t>
+      </w:r>
+      <w:proofErr w:type="spellEnd"/>
+      <w:r>
+        <w:t>: See below.  1 if the block comes from a parsed variable, 0 otherwise.</w:t>
+      </w:r>
+    </w:p>
+    <w:p>
+      <w:pPr>
+        <w:pStyle w:val="Heading4"/>
+        <w:ind w:firstLine="720"/>
+      </w:pPr>
       <w:r>
         <w:t>NOTE ON PARSE_ADDRESS AND BLOCKS</w:t>
       </w:r>
@@ -284,7 +1051,7 @@
       <w:pPr>
         <w:pStyle w:val="ListParagraph"/>
         <w:numPr>
-          <w:ilvl w:val="3"/>
+          <w:ilvl w:val="2"/>
           <w:numId w:val="2"/>
         </w:numPr>
       </w:pPr>
@@ -307,26 +1074,42 @@
         <w:t>address_component_matching.csv</w:t>
       </w:r>
       <w:r>
-        <w:t xml:space="preserve"> file for the block name, </w:t>
-      </w:r>
-      <w:r>
-        <w:lastRenderedPageBreak/>
-        <w:t xml:space="preserve">*data1_name* and *data2_name* column, and enter 1 in the </w:t>
-      </w:r>
-      <w:proofErr w:type="spellStart"/>
-      <w:r>
-        <w:t>parsed_block</w:t>
-      </w:r>
-      <w:proofErr w:type="spellEnd"/>
-      <w:r>
-        <w:t xml:space="preserve"> column (Column E).  Enter 0 otherwise.</w:t>
-      </w:r>
-    </w:p>
-    <w:p>
-      <w:pPr>
-        <w:pStyle w:val="ListParagraph"/>
-        <w:numPr>
-          <w:ilvl w:val="3"/>
+        <w:t xml:space="preserve"> </w:t>
+      </w:r>
+      <w:r>
+        <w:t xml:space="preserve">file </w:t>
+      </w:r>
+      <w:r>
+        <w:t xml:space="preserve">or the </w:t>
+      </w:r>
+      <w:hyperlink r:id="rId7" w:history="1">
+        <w:proofErr w:type="spellStart"/>
+        <w:r>
+          <w:rPr>
+            <w:rStyle w:val="Hyperlink"/>
+          </w:rPr>
+          <w:t>usaddress</w:t>
+        </w:r>
+        <w:proofErr w:type="spellEnd"/>
+        <w:r>
+          <w:rPr>
+            <w:rStyle w:val="Hyperlink"/>
+          </w:rPr>
+          <w:t xml:space="preserve"> docs</w:t>
+        </w:r>
+      </w:hyperlink>
+      <w:r>
+        <w:t xml:space="preserve"> for the block name, *data1_name* and *data2_name* column</w:t>
+      </w:r>
+      <w:r>
+        <w:t>.</w:t>
+      </w:r>
+    </w:p>
+    <w:p>
+      <w:pPr>
+        <w:pStyle w:val="ListParagraph"/>
+        <w:numPr>
+          <w:ilvl w:val="2"/>
           <w:numId w:val="2"/>
         </w:numPr>
       </w:pPr>
@@ -352,39 +1135,25 @@
     </w:p>
     <w:p>
       <w:pPr>
-        <w:pStyle w:val="ListParagraph"/>
-        <w:numPr>
-          <w:ilvl w:val="1"/>
-          <w:numId w:val="2"/>
-        </w:numPr>
-      </w:pPr>
-      <w:r>
-        <w:t xml:space="preserve">Below: a demonstration of the </w:t>
-      </w:r>
-      <w:proofErr w:type="spellStart"/>
-      <w:r>
-        <w:t>block_names</w:t>
-      </w:r>
-      <w:proofErr w:type="spellEnd"/>
-      <w:r>
-        <w:t xml:space="preserve"> file for the test data.</w:t>
-      </w:r>
-      <w:r>
-        <w:t xml:space="preserve">  </w:t>
-      </w:r>
-      <w:proofErr w:type="spellStart"/>
-      <w:r>
-        <w:t>Datanames</w:t>
-      </w:r>
-      <w:proofErr w:type="spellEnd"/>
-      <w:r>
-        <w:t xml:space="preserve"> were data1_test and data2_test.</w:t>
-      </w:r>
-    </w:p>
-    <w:p>
-      <w:pPr>
-        <w:pStyle w:val="ListParagraph"/>
+        <w:pStyle w:val="Heading4"/>
+        <w:ind w:firstLine="720"/>
+      </w:pPr>
+      <w:r>
+        <w:t>Figure 1.</w:t>
+      </w:r>
+      <w:r>
+        <w:t xml:space="preserve"> </w:t>
+      </w:r>
+      <w:r>
+        <w:t xml:space="preserve">Demonstration of block_names.csv file. </w:t>
+      </w:r>
+    </w:p>
+    <w:p>
+      <w:pPr>
+        <w:pStyle w:val="ListParagraph"/>
+        <w:keepNext/>
         <w:ind w:left="1440"/>
+        <w:jc w:val="center"/>
       </w:pPr>
       <w:r>
         <w:rPr>
@@ -406,7 +1175,7 @@
                     <pic:cNvPicPr/>
                   </pic:nvPicPr>
                   <pic:blipFill>
-                    <a:blip r:embed="rId6">
+                    <a:blip r:embed="rId8">
                       <a:extLst>
                         <a:ext uri="{28A0092B-C50C-407E-A947-70E740481C1C}">
                           <a14:useLocalDpi xmlns:a14="http://schemas.microsoft.com/office/drawing/2010/main" val="0"/>
@@ -441,14 +1210,107 @@
     </w:p>
     <w:p>
       <w:pPr>
+        <w:pStyle w:val="Heading3"/>
+      </w:pPr>
+      <w:r>
+        <w:t>mamba_variable_types.csv</w:t>
+      </w:r>
+    </w:p>
+    <w:p>
+      <w:pPr>
+        <w:ind w:left="720"/>
+      </w:pPr>
+      <w:r>
+        <w:t>This file tells MAMBA what kind of analysis to do on different kinds of variables</w:t>
+      </w:r>
+      <w:r>
+        <w:t xml:space="preserve"> you are using for matching.  All of these models will be used to generate the matching models.</w:t>
+      </w:r>
+    </w:p>
+    <w:p>
+      <w:pPr>
+        <w:pStyle w:val="Heading4"/>
+        <w:ind w:firstLine="720"/>
+      </w:pPr>
+      <w:r>
+        <w:t>Variables:</w:t>
+      </w:r>
+    </w:p>
+    <w:p>
+      <w:pPr>
         <w:pStyle w:val="ListParagraph"/>
         <w:numPr>
           <w:ilvl w:val="1"/>
           <w:numId w:val="2"/>
         </w:numPr>
       </w:pPr>
-      <w:r>
-        <w:t>mamba_variable_types.csv</w:t>
+      <w:proofErr w:type="spellStart"/>
+      <w:r>
+        <w:t>Variable_name</w:t>
+      </w:r>
+      <w:proofErr w:type="spellEnd"/>
+      <w:r>
+        <w:t>: generic name for the comparison</w:t>
+      </w:r>
+      <w:r>
+        <w:t>.</w:t>
+      </w:r>
+    </w:p>
+    <w:p>
+      <w:pPr>
+        <w:pStyle w:val="ListParagraph"/>
+        <w:numPr>
+          <w:ilvl w:val="1"/>
+          <w:numId w:val="2"/>
+        </w:numPr>
+      </w:pPr>
+      <w:r>
+        <w:t xml:space="preserve">*data1_name*: This column header should be your data1_name in your </w:t>
+      </w:r>
+      <w:proofErr w:type="spellStart"/>
+      <w:r>
+        <w:t>run_match.bash</w:t>
+      </w:r>
+      <w:proofErr w:type="spellEnd"/>
+      <w:r>
+        <w:t xml:space="preserve"> file.  This is the name of the variable that corresponds to the variable in the first dataset you wish to match</w:t>
+      </w:r>
+    </w:p>
+    <w:p>
+      <w:pPr>
+        <w:pStyle w:val="ListParagraph"/>
+        <w:numPr>
+          <w:ilvl w:val="1"/>
+          <w:numId w:val="2"/>
+        </w:numPr>
+      </w:pPr>
+      <w:r>
+        <w:t xml:space="preserve">*data2_name*: This column header should be your data1_name in your </w:t>
+      </w:r>
+      <w:proofErr w:type="spellStart"/>
+      <w:r>
+        <w:t>run_match.bash</w:t>
+      </w:r>
+      <w:proofErr w:type="spellEnd"/>
+      <w:r>
+        <w:t xml:space="preserve"> file.  This is the name of the variable that corresponds to the variable in the second dataset you wish to match.</w:t>
+      </w:r>
+    </w:p>
+    <w:p>
+      <w:pPr>
+        <w:pStyle w:val="ListParagraph"/>
+        <w:numPr>
+          <w:ilvl w:val="1"/>
+          <w:numId w:val="2"/>
+        </w:numPr>
+      </w:pPr>
+      <w:proofErr w:type="spellStart"/>
+      <w:r>
+        <w:t>match_type</w:t>
+      </w:r>
+      <w:proofErr w:type="spellEnd"/>
+      <w:r>
+        <w:t xml:space="preserve">: What kind of match analysis do you want to perform? </w:t>
       </w:r>
     </w:p>
     <w:p>
@@ -460,7 +1322,7 @@
         </w:numPr>
       </w:pPr>
       <w:r>
-        <w:t>This file tells MAMBA what kind of analysis to do on different kinds of variables</w:t>
+        <w:t>fuzzy: generate 12 fuzzy string comparators for the pair</w:t>
       </w:r>
     </w:p>
     <w:p>
@@ -471,8 +1333,295 @@
           <w:numId w:val="2"/>
         </w:numPr>
       </w:pPr>
-      <w:r>
-        <w:t>Variables:</w:t>
+      <w:proofErr w:type="spellStart"/>
+      <w:r>
+        <w:t>num_distance</w:t>
+      </w:r>
+      <w:proofErr w:type="spellEnd"/>
+      <w:r>
+        <w:t xml:space="preserve">: </w:t>
+      </w:r>
+      <w:r>
+        <w:t xml:space="preserve">difference between the two values. </w:t>
+      </w:r>
+    </w:p>
+    <w:p>
+      <w:pPr>
+        <w:pStyle w:val="ListParagraph"/>
+        <w:numPr>
+          <w:ilvl w:val="2"/>
+          <w:numId w:val="2"/>
+        </w:numPr>
+      </w:pPr>
+      <w:r>
+        <w:t>exact: If the two values match, scored as a 1, otherwise scored as a 0.</w:t>
+      </w:r>
+    </w:p>
+    <w:p>
+      <w:pPr>
+        <w:pStyle w:val="ListParagraph"/>
+        <w:numPr>
+          <w:ilvl w:val="2"/>
+          <w:numId w:val="2"/>
+        </w:numPr>
+      </w:pPr>
+      <w:proofErr w:type="spellStart"/>
+      <w:r>
+        <w:lastRenderedPageBreak/>
+        <w:t>geo_distance</w:t>
+      </w:r>
+      <w:proofErr w:type="spellEnd"/>
+      <w:r>
+        <w:t xml:space="preserve">: Distance between two points (in kilometers) based on Haversine formula.  Using this type requires that each dataset has a latitude and longitude </w:t>
+      </w:r>
+      <w:r>
+        <w:t>variable, and this column is completely filled for all observations</w:t>
+      </w:r>
+      <w:r>
+        <w:t>.</w:t>
+      </w:r>
+    </w:p>
+    <w:p>
+      <w:pPr>
+        <w:pStyle w:val="ListParagraph"/>
+        <w:numPr>
+          <w:ilvl w:val="2"/>
+          <w:numId w:val="2"/>
+        </w:numPr>
+      </w:pPr>
+      <w:r>
+        <w:t>Date: Date variables following the format ‘</w:t>
+      </w:r>
+      <w:proofErr w:type="spellStart"/>
+      <w:r>
+        <w:t>D</w:t>
+      </w:r>
+      <w:r>
+        <w:t>ate_Format</w:t>
+      </w:r>
+      <w:proofErr w:type="spellEnd"/>
+      <w:r>
+        <w:t>’</w:t>
+      </w:r>
+      <w:r>
+        <w:t xml:space="preserve"> entered in the .bash file.  This type of date variable will be compared using the </w:t>
+      </w:r>
+      <w:proofErr w:type="spellStart"/>
+      <w:r>
+        <w:t>Levenstein</w:t>
+      </w:r>
+      <w:proofErr w:type="spellEnd"/>
+      <w:r>
+        <w:t xml:space="preserve"> (edit) distance between the two strings.  If either value is missing, returns 0.</w:t>
+      </w:r>
+      <w:r>
+        <w:t xml:space="preserve">  We just use the edit distance here because it provides an informative view of the number of edits and substitutions required to make the strings match.  This is preferred over a strict subtraction of dates.  For example, 1/1/2021 and 1/1/1011 is most likely a clerical error and requires only one substitution would match, but a simple distance calculation would give these two dates as a </w:t>
+      </w:r>
+      <w:r>
+        <w:t>millennia</w:t>
+      </w:r>
+      <w:r>
+        <w:t xml:space="preserve"> apart.</w:t>
+      </w:r>
+    </w:p>
+    <w:p>
+      <w:pPr>
+        <w:pStyle w:val="ListParagraph"/>
+        <w:numPr>
+          <w:ilvl w:val="1"/>
+          <w:numId w:val="2"/>
+        </w:numPr>
+      </w:pPr>
+      <w:proofErr w:type="spellStart"/>
+      <w:r>
+        <w:t>Parsed_variable</w:t>
+      </w:r>
+      <w:proofErr w:type="spellEnd"/>
+    </w:p>
+    <w:p>
+      <w:pPr>
+        <w:pStyle w:val="ListParagraph"/>
+        <w:numPr>
+          <w:ilvl w:val="2"/>
+          <w:numId w:val="2"/>
+        </w:numPr>
+      </w:pPr>
+      <w:r>
+        <w:t>Is the variable an output from parsing an address? If so, 1, otherwise 0</w:t>
+      </w:r>
+    </w:p>
+    <w:p>
+      <w:pPr>
+        <w:pStyle w:val="Heading4"/>
+        <w:ind w:left="720"/>
+      </w:pPr>
+      <w:r>
+        <w:t xml:space="preserve">Figure 2. Demonstration of mamba_variable_types.csv </w:t>
+      </w:r>
+    </w:p>
+    <w:p>
+      <w:pPr>
+        <w:keepNext/>
+        <w:ind w:left="1440"/>
+        <w:jc w:val="center"/>
+      </w:pPr>
+      <w:r>
+        <w:rPr>
+          <w:noProof/>
+        </w:rPr>
+        <w:drawing>
+          <wp:inline distT="0" distB="0" distL="0" distR="0" wp14:anchorId="52605290" wp14:editId="43B24528">
+            <wp:extent cx="5380186" cy="1204064"/>
+            <wp:effectExtent l="0" t="0" r="0" b="0"/>
+            <wp:docPr id="1" name="Picture 1" descr="Table, Excel&#10;&#10;Description automatically generated"/>
+            <wp:cNvGraphicFramePr>
+              <a:graphicFrameLocks xmlns:a="http://schemas.openxmlformats.org/drawingml/2006/main" noChangeAspect="1"/>
+            </wp:cNvGraphicFramePr>
+            <a:graphic xmlns:a="http://schemas.openxmlformats.org/drawingml/2006/main">
+              <a:graphicData uri="http://schemas.openxmlformats.org/drawingml/2006/picture">
+                <pic:pic xmlns:pic="http://schemas.openxmlformats.org/drawingml/2006/picture">
+                  <pic:nvPicPr>
+                    <pic:cNvPr id="1" name="Picture 1" descr="Table, Excel&#10;&#10;Description automatically generated"/>
+                    <pic:cNvPicPr/>
+                  </pic:nvPicPr>
+                  <pic:blipFill>
+                    <a:blip r:embed="rId9">
+                      <a:extLst>
+                        <a:ext uri="{28A0092B-C50C-407E-A947-70E740481C1C}">
+                          <a14:useLocalDpi xmlns:a14="http://schemas.microsoft.com/office/drawing/2010/main" val="0"/>
+                        </a:ext>
+                      </a:extLst>
+                    </a:blip>
+                    <a:stretch>
+                      <a:fillRect/>
+                    </a:stretch>
+                  </pic:blipFill>
+                  <pic:spPr>
+                    <a:xfrm>
+                      <a:off x="0" y="0"/>
+                      <a:ext cx="5380186" cy="1204064"/>
+                    </a:xfrm>
+                    <a:prstGeom prst="rect">
+                      <a:avLst/>
+                    </a:prstGeom>
+                  </pic:spPr>
+                </pic:pic>
+              </a:graphicData>
+            </a:graphic>
+          </wp:inline>
+        </w:drawing>
+      </w:r>
+    </w:p>
+    <w:p>
+      <w:pPr>
+        <w:ind w:firstLine="720"/>
+      </w:pPr>
+      <w:r>
+        <w:rPr>
+          <w:rStyle w:val="Heading4Char"/>
+        </w:rPr>
+        <w:t>NOTE ON PARSED</w:t>
+      </w:r>
+      <w:r>
+        <w:rPr>
+          <w:rStyle w:val="Heading4Char"/>
+        </w:rPr>
+        <w:t xml:space="preserve"> </w:t>
+      </w:r>
+      <w:r>
+        <w:rPr>
+          <w:rStyle w:val="Heading4Char"/>
+        </w:rPr>
+        <w:t>VARIABLES:</w:t>
+      </w:r>
+      <w:r>
+        <w:t xml:space="preserve"> </w:t>
+      </w:r>
+    </w:p>
+    <w:p>
+      <w:pPr>
+        <w:pStyle w:val="ListParagraph"/>
+        <w:numPr>
+          <w:ilvl w:val="0"/>
+          <w:numId w:val="4"/>
+        </w:numPr>
+      </w:pPr>
+      <w:r>
+        <w:t xml:space="preserve">Ensure that </w:t>
+      </w:r>
+      <w:proofErr w:type="spellStart"/>
+      <w:r>
+        <w:t>variable_name</w:t>
+      </w:r>
+      <w:proofErr w:type="spellEnd"/>
+      <w:r>
+        <w:t xml:space="preserve">, *data1_name* and *data2_name* are all filled out with the exact </w:t>
+      </w:r>
+      <w:proofErr w:type="spellStart"/>
+      <w:r>
+        <w:t>address_component</w:t>
+      </w:r>
+      <w:proofErr w:type="spellEnd"/>
+      <w:r>
+        <w:t xml:space="preserve"> from </w:t>
+      </w:r>
+      <w:r>
+        <w:rPr>
+          <w:i/>
+          <w:iCs/>
+        </w:rPr>
+        <w:t>address_component_matching.csv</w:t>
+      </w:r>
+      <w:r>
+        <w:rPr>
+          <w:i/>
+          <w:iCs/>
+        </w:rPr>
+        <w:t xml:space="preserve"> </w:t>
+      </w:r>
+      <w:r>
+        <w:t xml:space="preserve">or the </w:t>
+      </w:r>
+      <w:hyperlink r:id="rId10" w:history="1">
+        <w:proofErr w:type="spellStart"/>
+        <w:r>
+          <w:rPr>
+            <w:rStyle w:val="Hyperlink"/>
+          </w:rPr>
+          <w:t>usaddress</w:t>
+        </w:r>
+        <w:proofErr w:type="spellEnd"/>
+        <w:r>
+          <w:rPr>
+            <w:rStyle w:val="Hyperlink"/>
+          </w:rPr>
+          <w:t xml:space="preserve"> docs</w:t>
+        </w:r>
+      </w:hyperlink>
+    </w:p>
+    <w:p/>
+    <w:p>
+      <w:pPr>
+        <w:pStyle w:val="ListParagraph"/>
+        <w:numPr>
+          <w:ilvl w:val="1"/>
+          <w:numId w:val="2"/>
+        </w:numPr>
+      </w:pPr>
+      <w:r>
+        <w:t>training_data.csv</w:t>
+      </w:r>
+    </w:p>
+    <w:p>
+      <w:pPr>
+        <w:pStyle w:val="ListParagraph"/>
+        <w:numPr>
+          <w:ilvl w:val="2"/>
+          <w:numId w:val="2"/>
+        </w:numPr>
+      </w:pPr>
+      <w:r>
+        <w:t>This is the data that will tell MAMBA what you believe is a match and which is not.  Currently, MAMBA requires a truth deck of matches in order to build off of.  This file only contains three columns.</w:t>
       </w:r>
     </w:p>
     <w:p>
@@ -483,16 +1632,8 @@
           <w:numId w:val="2"/>
         </w:numPr>
       </w:pPr>
-      <w:proofErr w:type="spellStart"/>
-      <w:r>
-        <w:t>Variable_name</w:t>
-      </w:r>
-      <w:proofErr w:type="spellEnd"/>
-      <w:r>
-        <w:t>: generic name for the comparison</w:t>
-      </w:r>
-      <w:r>
-        <w:t>.</w:t>
+      <w:r>
+        <w:t>*data1_name*_id: the id for the record in the first dataset</w:t>
       </w:r>
     </w:p>
     <w:p>
@@ -504,15 +1645,7 @@
         </w:numPr>
       </w:pPr>
       <w:r>
-        <w:t xml:space="preserve">*data1_name*: This column header should be your data1_name in your </w:t>
-      </w:r>
-      <w:proofErr w:type="spellStart"/>
-      <w:r>
-        <w:t>run_match.bash</w:t>
-      </w:r>
-      <w:proofErr w:type="spellEnd"/>
-      <w:r>
-        <w:t xml:space="preserve"> file.  This is the name of the variable that corresponds to the variable in the first dataset you wish to match</w:t>
+        <w:t>*data2_name*_id: the id for the record in the second dataset</w:t>
       </w:r>
     </w:p>
     <w:p>
@@ -524,15 +1657,53 @@
         </w:numPr>
       </w:pPr>
       <w:r>
-        <w:t xml:space="preserve">*data2_name*: This column header should be your data1_name in your </w:t>
-      </w:r>
-      <w:proofErr w:type="spellStart"/>
-      <w:r>
-        <w:t>run_match.bash</w:t>
-      </w:r>
-      <w:proofErr w:type="spellEnd"/>
-      <w:r>
-        <w:t xml:space="preserve"> file.  This is the name of the variable that corresponds to the variable in the second dataset you wish to match.</w:t>
+        <w:t>match: 1 if the pair is a match, 0 otherwise.</w:t>
+      </w:r>
+    </w:p>
+    <w:p>
+      <w:pPr>
+        <w:pStyle w:val="Heading3"/>
+      </w:pPr>
+      <w:proofErr w:type="spellStart"/>
+      <w:r>
+        <w:t>Run_match.bash</w:t>
+      </w:r>
+      <w:proofErr w:type="spellEnd"/>
+    </w:p>
+    <w:p>
+      <w:pPr>
+        <w:ind w:left="720"/>
+      </w:pPr>
+      <w:r>
+        <w:t xml:space="preserve">This is the actual .bash file you need to edit to run MAMBA.  </w:t>
+      </w:r>
+      <w:r>
+        <w:t>Edit the following environment variables, which are picked up by Python</w:t>
+      </w:r>
+    </w:p>
+    <w:p>
+      <w:pPr>
+        <w:pStyle w:val="Heading4"/>
+        <w:ind w:firstLine="720"/>
+      </w:pPr>
+      <w:r>
+        <w:t>V</w:t>
+      </w:r>
+      <w:r>
+        <w:t>ariables:</w:t>
+      </w:r>
+    </w:p>
+    <w:p>
+      <w:pPr>
+        <w:pStyle w:val="ListParagraph"/>
+        <w:numPr>
+          <w:ilvl w:val="2"/>
+          <w:numId w:val="2"/>
+        </w:numPr>
+        <w:ind w:left="1800"/>
+      </w:pPr>
+      <w:r>
+        <w:t>Data1_name</w:t>
       </w:r>
     </w:p>
     <w:p>
@@ -542,143 +1713,244 @@
           <w:ilvl w:val="3"/>
           <w:numId w:val="2"/>
         </w:numPr>
-      </w:pPr>
-      <w:proofErr w:type="spellStart"/>
-      <w:r>
-        <w:t>match_type</w:t>
-      </w:r>
-      <w:proofErr w:type="spellEnd"/>
-      <w:r>
-        <w:t xml:space="preserve">: What kind of match analysis do you want to perform? </w:t>
-      </w:r>
-    </w:p>
-    <w:p>
-      <w:pPr>
-        <w:pStyle w:val="ListParagraph"/>
-        <w:numPr>
-          <w:ilvl w:val="4"/>
-          <w:numId w:val="2"/>
-        </w:numPr>
-      </w:pPr>
-      <w:r>
-        <w:t>fuzzy: generate 12 fuzzy string comparators for the pair</w:t>
-      </w:r>
-    </w:p>
-    <w:p>
-      <w:pPr>
-        <w:pStyle w:val="ListParagraph"/>
-        <w:numPr>
-          <w:ilvl w:val="4"/>
-          <w:numId w:val="2"/>
-        </w:numPr>
-      </w:pPr>
-      <w:proofErr w:type="spellStart"/>
-      <w:r>
-        <w:t>num_distance</w:t>
+        <w:ind w:left="2520"/>
+      </w:pPr>
+      <w:r>
+        <w:t>The name of the first dataset.  Exclude the ‘.csv’ ending.</w:t>
+      </w:r>
+    </w:p>
+    <w:p>
+      <w:pPr>
+        <w:pStyle w:val="ListParagraph"/>
+        <w:numPr>
+          <w:ilvl w:val="2"/>
+          <w:numId w:val="2"/>
+        </w:numPr>
+        <w:ind w:left="1800"/>
+      </w:pPr>
+      <w:r>
+        <w:t>data2_name</w:t>
+      </w:r>
+    </w:p>
+    <w:p>
+      <w:pPr>
+        <w:pStyle w:val="ListParagraph"/>
+        <w:numPr>
+          <w:ilvl w:val="3"/>
+          <w:numId w:val="2"/>
+        </w:numPr>
+        <w:ind w:left="2520"/>
+      </w:pPr>
+      <w:r>
+        <w:lastRenderedPageBreak/>
+        <w:t>The name of the second dataset.  Exclude the ‘.csv’ ending.</w:t>
+      </w:r>
+    </w:p>
+    <w:p>
+      <w:pPr>
+        <w:pStyle w:val="ListParagraph"/>
+        <w:numPr>
+          <w:ilvl w:val="2"/>
+          <w:numId w:val="2"/>
+        </w:numPr>
+        <w:ind w:left="1800"/>
+      </w:pPr>
+      <w:proofErr w:type="spellStart"/>
+      <w:r>
+        <w:t>db_name</w:t>
+      </w:r>
+      <w:proofErr w:type="spellEnd"/>
+    </w:p>
+    <w:p>
+      <w:pPr>
+        <w:pStyle w:val="ListParagraph"/>
+        <w:numPr>
+          <w:ilvl w:val="3"/>
+          <w:numId w:val="2"/>
+        </w:numPr>
+        <w:ind w:left="2520"/>
+      </w:pPr>
+      <w:r>
+        <w:t>The name you want to give your database.  Exclude the ‘.db. ending</w:t>
+      </w:r>
+    </w:p>
+    <w:p>
+      <w:pPr>
+        <w:pStyle w:val="ListParagraph"/>
+        <w:numPr>
+          <w:ilvl w:val="2"/>
+          <w:numId w:val="2"/>
+        </w:numPr>
+        <w:ind w:left="1800"/>
+      </w:pPr>
+      <w:proofErr w:type="spellStart"/>
+      <w:r>
+        <w:t>outputPath</w:t>
+      </w:r>
+      <w:proofErr w:type="spellEnd"/>
+      <w:r>
+        <w:t>:</w:t>
+      </w:r>
+    </w:p>
+    <w:p>
+      <w:pPr>
+        <w:pStyle w:val="ListParagraph"/>
+        <w:numPr>
+          <w:ilvl w:val="3"/>
+          <w:numId w:val="2"/>
+        </w:numPr>
+        <w:ind w:left="2520"/>
+      </w:pPr>
+      <w:r>
+        <w:t>The output directory you want to use</w:t>
+      </w:r>
+    </w:p>
+    <w:p>
+      <w:pPr>
+        <w:pStyle w:val="ListParagraph"/>
+        <w:numPr>
+          <w:ilvl w:val="2"/>
+          <w:numId w:val="2"/>
+        </w:numPr>
+        <w:ind w:left="1800"/>
+      </w:pPr>
+      <w:proofErr w:type="spellStart"/>
+      <w:r>
+        <w:t>Debugmode</w:t>
+      </w:r>
+      <w:proofErr w:type="spellEnd"/>
+    </w:p>
+    <w:p>
+      <w:pPr>
+        <w:pStyle w:val="ListParagraph"/>
+        <w:numPr>
+          <w:ilvl w:val="3"/>
+          <w:numId w:val="2"/>
+        </w:numPr>
+        <w:ind w:left="2520"/>
+      </w:pPr>
+      <w:r>
+        <w:t>True/False that skips the majority of matches if used.  Set to False</w:t>
+      </w:r>
+    </w:p>
+    <w:p>
+      <w:pPr>
+        <w:pStyle w:val="ListParagraph"/>
+        <w:numPr>
+          <w:ilvl w:val="2"/>
+          <w:numId w:val="2"/>
+        </w:numPr>
+        <w:ind w:left="1800"/>
+      </w:pPr>
+      <w:proofErr w:type="spellStart"/>
+      <w:r>
+        <w:t>block_file_name</w:t>
+      </w:r>
+      <w:proofErr w:type="spellEnd"/>
+      <w:r>
+        <w:t>:</w:t>
+      </w:r>
+    </w:p>
+    <w:p>
+      <w:pPr>
+        <w:pStyle w:val="ListParagraph"/>
+        <w:numPr>
+          <w:ilvl w:val="3"/>
+          <w:numId w:val="2"/>
+        </w:numPr>
+        <w:ind w:left="2520"/>
+      </w:pPr>
+      <w:r>
+        <w:t>the name of the file that you are using to define the blocks.</w:t>
+      </w:r>
+    </w:p>
+    <w:p>
+      <w:pPr>
+        <w:pStyle w:val="ListParagraph"/>
+        <w:numPr>
+          <w:ilvl w:val="2"/>
+          <w:numId w:val="2"/>
+        </w:numPr>
+        <w:ind w:left="1800"/>
+      </w:pPr>
+      <w:proofErr w:type="spellStart"/>
+      <w:r>
+        <w:t>create_db_chunksize</w:t>
+      </w:r>
+      <w:proofErr w:type="spellEnd"/>
+      <w:r>
+        <w:t>:</w:t>
+      </w:r>
+    </w:p>
+    <w:p>
+      <w:pPr>
+        <w:pStyle w:val="ListParagraph"/>
+        <w:numPr>
+          <w:ilvl w:val="3"/>
+          <w:numId w:val="2"/>
+        </w:numPr>
+        <w:ind w:left="2520"/>
+      </w:pPr>
+      <w:r>
+        <w:t xml:space="preserve">A variable to set how big of a ‘chunk’ you push to your </w:t>
+      </w:r>
+      <w:proofErr w:type="spellStart"/>
+      <w:r>
+        <w:t>db</w:t>
+      </w:r>
+      <w:proofErr w:type="spellEnd"/>
+      <w:r>
+        <w:t xml:space="preserve"> at once.  </w:t>
+      </w:r>
+    </w:p>
+    <w:p>
+      <w:pPr>
+        <w:pStyle w:val="ListParagraph"/>
+        <w:numPr>
+          <w:ilvl w:val="2"/>
+          <w:numId w:val="2"/>
+        </w:numPr>
+        <w:ind w:left="1800"/>
+      </w:pPr>
+      <w:proofErr w:type="spellStart"/>
+      <w:r>
+        <w:t>inputPath</w:t>
+      </w:r>
+      <w:proofErr w:type="spellEnd"/>
+      <w:r>
+        <w:t>:</w:t>
+      </w:r>
+    </w:p>
+    <w:p>
+      <w:pPr>
+        <w:pStyle w:val="ListParagraph"/>
+        <w:numPr>
+          <w:ilvl w:val="3"/>
+          <w:numId w:val="2"/>
+        </w:numPr>
+        <w:ind w:left="2520"/>
+      </w:pPr>
+      <w:r>
+        <w:t>Path to the datasets you want to match.</w:t>
+      </w:r>
+    </w:p>
+    <w:p>
+      <w:pPr>
+        <w:pStyle w:val="ListParagraph"/>
+        <w:numPr>
+          <w:ilvl w:val="2"/>
+          <w:numId w:val="2"/>
+        </w:numPr>
+        <w:ind w:left="1800"/>
+      </w:pPr>
+      <w:proofErr w:type="spellStart"/>
+      <w:r>
+        <w:t>Training_data_name</w:t>
       </w:r>
       <w:proofErr w:type="spellEnd"/>
       <w:r>
         <w:t xml:space="preserve">: </w:t>
       </w:r>
-      <w:r>
-        <w:t xml:space="preserve">difference between the two values. </w:t>
-      </w:r>
-    </w:p>
-    <w:p>
-      <w:pPr>
-        <w:pStyle w:val="ListParagraph"/>
-        <w:numPr>
-          <w:ilvl w:val="4"/>
-          <w:numId w:val="2"/>
-        </w:numPr>
-      </w:pPr>
-      <w:r>
-        <w:t xml:space="preserve">exact: If the two values </w:t>
-      </w:r>
-      <w:proofErr w:type="gramStart"/>
-      <w:r>
-        <w:t>match</w:t>
-      </w:r>
-      <w:proofErr w:type="gramEnd"/>
-      <w:r>
-        <w:t>, scored as a 1, otherwise scored as a 0.</w:t>
-      </w:r>
-    </w:p>
-    <w:p>
-      <w:pPr>
-        <w:pStyle w:val="ListParagraph"/>
-        <w:numPr>
-          <w:ilvl w:val="4"/>
-          <w:numId w:val="2"/>
-        </w:numPr>
-      </w:pPr>
-      <w:proofErr w:type="spellStart"/>
-      <w:r>
-        <w:t>geo_distance</w:t>
-      </w:r>
-      <w:proofErr w:type="spellEnd"/>
-      <w:r>
-        <w:t xml:space="preserve">: Distance between two points (in kilometers) based on Haversine formula.  Using this type requires that each dataset has a latitude and longitude </w:t>
-      </w:r>
-      <w:r>
-        <w:t xml:space="preserve">variable, and this column is </w:t>
-      </w:r>
-      <w:proofErr w:type="gramStart"/>
-      <w:r>
-        <w:t>completely filled</w:t>
-      </w:r>
-      <w:proofErr w:type="gramEnd"/>
-      <w:r>
-        <w:t xml:space="preserve"> for all observations</w:t>
-      </w:r>
-      <w:r>
-        <w:t>.</w:t>
-      </w:r>
-    </w:p>
-    <w:p>
-      <w:pPr>
-        <w:pStyle w:val="ListParagraph"/>
-        <w:numPr>
-          <w:ilvl w:val="4"/>
-          <w:numId w:val="2"/>
-        </w:numPr>
-      </w:pPr>
-      <w:r>
-        <w:t>Date: Date variables following the format ‘</w:t>
-      </w:r>
-      <w:proofErr w:type="spellStart"/>
-      <w:r>
-        <w:t>D</w:t>
-      </w:r>
-      <w:r>
-        <w:t>ate_Format</w:t>
-      </w:r>
-      <w:proofErr w:type="spellEnd"/>
-      <w:r>
-        <w:t>’</w:t>
-      </w:r>
-      <w:r>
-        <w:t xml:space="preserve"> entered in the .bash file.  This type of date variable will be compared using the </w:t>
-      </w:r>
-      <w:proofErr w:type="spellStart"/>
-      <w:r>
-        <w:t>Levenstein</w:t>
-      </w:r>
-      <w:proofErr w:type="spellEnd"/>
-      <w:r>
-        <w:t xml:space="preserve"> (edit) distance between the two strings.  If either value is missing, returns 0.</w:t>
-      </w:r>
-      <w:r>
-        <w:t xml:space="preserve">  We just use the edit distance here because it provides an informative view of the number of edits and substitutions required to make the strings match.  This is preferred over a strict subtraction of dates.  For example, 1/1/2021 and 1/1/1011 is most likely a clerical error and requires only one substitution would match, but a simple distance calculation would give these two dates as a </w:t>
-      </w:r>
-      <w:proofErr w:type="gramStart"/>
-      <w:r>
-        <w:t>millennia</w:t>
-      </w:r>
-      <w:proofErr w:type="gramEnd"/>
-      <w:r>
-        <w:t xml:space="preserve"> apart.</w:t>
-      </w:r>
     </w:p>
     <w:p>
       <w:pPr>
@@ -687,55 +1959,12 @@
           <w:ilvl w:val="3"/>
           <w:numId w:val="2"/>
         </w:numPr>
-      </w:pPr>
-      <w:proofErr w:type="spellStart"/>
-      <w:r>
-        <w:lastRenderedPageBreak/>
-        <w:t>Parsed_variable</w:t>
-      </w:r>
-      <w:proofErr w:type="spellEnd"/>
-    </w:p>
-    <w:p>
-      <w:pPr>
-        <w:pStyle w:val="ListParagraph"/>
-        <w:numPr>
-          <w:ilvl w:val="4"/>
-          <w:numId w:val="2"/>
-        </w:numPr>
-      </w:pPr>
-      <w:r>
-        <w:t>Is the variable an output from parsing an address? If so, 1, otherwise 0</w:t>
-      </w:r>
-    </w:p>
-    <w:p>
-      <w:pPr>
-        <w:pStyle w:val="ListParagraph"/>
-        <w:numPr>
-          <w:ilvl w:val="4"/>
-          <w:numId w:val="2"/>
-        </w:numPr>
-      </w:pPr>
-      <w:r>
-        <w:t xml:space="preserve">NOTE ON PARSED_VARIABLES: </w:t>
-      </w:r>
-      <w:r>
-        <w:t xml:space="preserve">Ensure that </w:t>
-      </w:r>
-      <w:proofErr w:type="spellStart"/>
-      <w:r>
-        <w:t>variable_name</w:t>
-      </w:r>
-      <w:proofErr w:type="spellEnd"/>
-      <w:r>
-        <w:t xml:space="preserve">, *data1_name* and *data2_name* are all filled out with the exact </w:t>
-      </w:r>
-      <w:proofErr w:type="spellStart"/>
-      <w:r>
-        <w:t>address_component</w:t>
-      </w:r>
-      <w:proofErr w:type="spellEnd"/>
-    </w:p>
-    <w:p/>
+        <w:ind w:left="2520"/>
+      </w:pPr>
+      <w:r>
+        <w:t>The name of the training data you are using.  Exclude the ‘.csv’ ending</w:t>
+      </w:r>
+    </w:p>
     <w:p>
       <w:pPr>
         <w:pStyle w:val="ListParagraph"/>
@@ -743,32 +1972,28 @@
           <w:ilvl w:val="2"/>
           <w:numId w:val="2"/>
         </w:numPr>
-      </w:pPr>
-      <w:proofErr w:type="gramStart"/>
-      <w:r>
-        <w:t>All of</w:t>
-      </w:r>
-      <w:proofErr w:type="gramEnd"/>
-      <w:r>
-        <w:t xml:space="preserve"> these variables will be fed into the </w:t>
-      </w:r>
-      <w:r>
-        <w:t>MAMBA models</w:t>
-      </w:r>
-      <w:r>
-        <w:t xml:space="preserve"> to generate matches.  </w:t>
-      </w:r>
-    </w:p>
-    <w:p>
-      <w:pPr>
-        <w:pStyle w:val="ListParagraph"/>
-        <w:numPr>
-          <w:ilvl w:val="1"/>
-          <w:numId w:val="2"/>
-        </w:numPr>
-      </w:pPr>
-      <w:r>
-        <w:t>training_data.csv</w:t>
+        <w:ind w:left="1800"/>
+      </w:pPr>
+      <w:proofErr w:type="spellStart"/>
+      <w:r>
+        <w:t>Rf_jobs</w:t>
+      </w:r>
+      <w:proofErr w:type="spellEnd"/>
+      <w:r>
+        <w:t>:</w:t>
+      </w:r>
+    </w:p>
+    <w:p>
+      <w:pPr>
+        <w:pStyle w:val="ListParagraph"/>
+        <w:numPr>
+          <w:ilvl w:val="3"/>
+          <w:numId w:val="2"/>
+        </w:numPr>
+        <w:ind w:left="2520"/>
+      </w:pPr>
+      <w:r>
+        <w:t>Number of jobs you want to calculate the random forest on.  Note, for python you want to have one job per CPU for reasons I don’t entirely understand.</w:t>
       </w:r>
     </w:p>
     <w:p>
@@ -778,9 +2003,15 @@
           <w:ilvl w:val="2"/>
           <w:numId w:val="2"/>
         </w:numPr>
-      </w:pPr>
-      <w:r>
-        <w:t>This is the data that will tell MAMBA what you believe is a match and which is not.  Currently, MAMBA requires a truth deck of matches in order to build off of.  This file only contains three columns.</w:t>
+        <w:ind w:left="1800"/>
+      </w:pPr>
+      <w:proofErr w:type="spellStart"/>
+      <w:r>
+        <w:t>clerical_review_candidates</w:t>
+      </w:r>
+      <w:proofErr w:type="spellEnd"/>
+      <w:r>
+        <w:t>:</w:t>
       </w:r>
     </w:p>
     <w:p>
@@ -790,9 +2021,28 @@
           <w:ilvl w:val="3"/>
           <w:numId w:val="2"/>
         </w:numPr>
-      </w:pPr>
-      <w:r>
-        <w:t>*data1_name*_id: the id for the record in the first dataset</w:t>
+        <w:ind w:left="2520"/>
+      </w:pPr>
+      <w:r>
+        <w:t>Boolean.  If True, then python generates clerical review candidates for you to do further training data creation.</w:t>
+      </w:r>
+    </w:p>
+    <w:p>
+      <w:pPr>
+        <w:pStyle w:val="ListParagraph"/>
+        <w:numPr>
+          <w:ilvl w:val="2"/>
+          <w:numId w:val="2"/>
+        </w:numPr>
+        <w:ind w:left="1800"/>
+      </w:pPr>
+      <w:proofErr w:type="spellStart"/>
+      <w:r>
+        <w:t>clerical_review_threshold</w:t>
+      </w:r>
+      <w:proofErr w:type="spellEnd"/>
+      <w:r>
+        <w:t>:</w:t>
       </w:r>
     </w:p>
     <w:p>
@@ -802,9 +2052,28 @@
           <w:ilvl w:val="3"/>
           <w:numId w:val="2"/>
         </w:numPr>
-      </w:pPr>
-      <w:r>
-        <w:t>*data2_name*_id: the id for the record in the second dataset</w:t>
+        <w:ind w:left="2520"/>
+      </w:pPr>
+      <w:r>
+        <w:t>What predicted probability do you want to limit clerical review candidates to? Generally, you want this to be closer to .5 and 0, as low probability matches won’t help the model determine harder cases.</w:t>
+      </w:r>
+    </w:p>
+    <w:p>
+      <w:pPr>
+        <w:pStyle w:val="ListParagraph"/>
+        <w:numPr>
+          <w:ilvl w:val="2"/>
+          <w:numId w:val="2"/>
+        </w:numPr>
+        <w:ind w:left="1800"/>
+      </w:pPr>
+      <w:proofErr w:type="spellStart"/>
+      <w:r>
+        <w:t>match_threshold</w:t>
+      </w:r>
+      <w:proofErr w:type="spellEnd"/>
+      <w:r>
+        <w:t>:</w:t>
       </w:r>
     </w:p>
     <w:p>
@@ -814,35 +2083,10 @@
           <w:ilvl w:val="3"/>
           <w:numId w:val="2"/>
         </w:numPr>
-      </w:pPr>
-      <w:r>
-        <w:t>match: 1 if the pair is a match, 0 otherwise.</w:t>
-      </w:r>
-    </w:p>
-    <w:p>
-      <w:pPr>
-        <w:pStyle w:val="ListParagraph"/>
-        <w:numPr>
-          <w:ilvl w:val="0"/>
-          <w:numId w:val="2"/>
-        </w:numPr>
-      </w:pPr>
-      <w:proofErr w:type="spellStart"/>
-      <w:r>
-        <w:t>Run_match.bash</w:t>
-      </w:r>
-      <w:proofErr w:type="spellEnd"/>
-    </w:p>
-    <w:p>
-      <w:pPr>
-        <w:pStyle w:val="ListParagraph"/>
-        <w:numPr>
-          <w:ilvl w:val="1"/>
-          <w:numId w:val="2"/>
-        </w:numPr>
-      </w:pPr>
-      <w:r>
-        <w:t>This is the actual .bash file you need to edit to run MAMBA.  It contains the following variables:</w:t>
+        <w:ind w:left="2520"/>
+      </w:pPr>
+      <w:r>
+        <w:t>what is the threshold you want to consider a ‘match’.</w:t>
       </w:r>
     </w:p>
     <w:p>
@@ -852,9 +2096,15 @@
           <w:ilvl w:val="2"/>
           <w:numId w:val="2"/>
         </w:numPr>
-      </w:pPr>
-      <w:r>
-        <w:t>Data1_name</w:t>
+        <w:ind w:left="1800"/>
+      </w:pPr>
+      <w:proofErr w:type="spellStart"/>
+      <w:r>
+        <w:t>chatty_logger</w:t>
+      </w:r>
+      <w:proofErr w:type="spellEnd"/>
+      <w:r>
+        <w:t>:</w:t>
       </w:r>
     </w:p>
     <w:p>
@@ -864,9 +2114,10 @@
           <w:ilvl w:val="3"/>
           <w:numId w:val="2"/>
         </w:numPr>
-      </w:pPr>
-      <w:r>
-        <w:t>The name of the first dataset.  Exclude the ‘.csv’ ending.</w:t>
+        <w:ind w:left="2520"/>
+      </w:pPr>
+      <w:r>
+        <w:t>If True, logger returns an entry after every block matched.</w:t>
       </w:r>
     </w:p>
     <w:p>
@@ -876,9 +2127,15 @@
           <w:ilvl w:val="2"/>
           <w:numId w:val="2"/>
         </w:numPr>
-      </w:pPr>
-      <w:r>
-        <w:t>data2_name</w:t>
+        <w:ind w:left="1800"/>
+      </w:pPr>
+      <w:proofErr w:type="spellStart"/>
+      <w:r>
+        <w:t>Log_file_name</w:t>
+      </w:r>
+      <w:proofErr w:type="spellEnd"/>
+      <w:r>
+        <w:t>:</w:t>
       </w:r>
     </w:p>
     <w:p>
@@ -888,9 +2145,10 @@
           <w:ilvl w:val="3"/>
           <w:numId w:val="2"/>
         </w:numPr>
-      </w:pPr>
-      <w:r>
-        <w:t>The name of the second dataset.  Exclude the ‘.csv’ ending.</w:t>
+        <w:ind w:left="2520"/>
+      </w:pPr>
+      <w:r>
+        <w:t>Name of the .log file you want to use. Exclude ‘.log’ from the name</w:t>
       </w:r>
     </w:p>
     <w:p>
@@ -900,12 +2158,16 @@
           <w:ilvl w:val="2"/>
           <w:numId w:val="2"/>
         </w:numPr>
-      </w:pPr>
-      <w:proofErr w:type="spellStart"/>
-      <w:r>
-        <w:t>db_name</w:t>
-      </w:r>
-      <w:proofErr w:type="spellEnd"/>
+        <w:ind w:left="1800"/>
+      </w:pPr>
+      <w:proofErr w:type="spellStart"/>
+      <w:r>
+        <w:t>numWorkers</w:t>
+      </w:r>
+      <w:proofErr w:type="spellEnd"/>
+      <w:r>
+        <w:t>:</w:t>
+      </w:r>
     </w:p>
     <w:p>
       <w:pPr>
@@ -914,9 +2176,18 @@
           <w:ilvl w:val="3"/>
           <w:numId w:val="2"/>
         </w:numPr>
-      </w:pPr>
-      <w:r>
-        <w:t>The name you want to give your database.  Exclude the ‘.db. ending</w:t>
+        <w:ind w:left="2520"/>
+      </w:pPr>
+      <w:r>
+        <w:t xml:space="preserve">number of workers you want to run the matching on.  As with </w:t>
+      </w:r>
+      <w:proofErr w:type="spellStart"/>
+      <w:r>
+        <w:t>rf_jobs</w:t>
+      </w:r>
+      <w:proofErr w:type="spellEnd"/>
+      <w:r>
+        <w:t>, assume one job per CPU you are utilizing.</w:t>
       </w:r>
     </w:p>
     <w:p>
@@ -926,10 +2197,48 @@
           <w:ilvl w:val="2"/>
           <w:numId w:val="2"/>
         </w:numPr>
-      </w:pPr>
-      <w:proofErr w:type="spellStart"/>
-      <w:r>
-        <w:t>outputPath</w:t>
+        <w:ind w:left="1800"/>
+      </w:pPr>
+      <w:r>
+        <w:t>Prediction:</w:t>
+      </w:r>
+    </w:p>
+    <w:p>
+      <w:pPr>
+        <w:pStyle w:val="ListParagraph"/>
+        <w:numPr>
+          <w:ilvl w:val="3"/>
+          <w:numId w:val="2"/>
+        </w:numPr>
+        <w:ind w:left="2520"/>
+      </w:pPr>
+      <w:r>
+        <w:t>Do you want MAMBA to predict</w:t>
+      </w:r>
+      <w:r>
+        <w:t xml:space="preserve"> matches.  If set to False, then you can generate clerical review candidates only (if </w:t>
+      </w:r>
+      <w:proofErr w:type="spellStart"/>
+      <w:r>
+        <w:t>clerical_review_candidates</w:t>
+      </w:r>
+      <w:proofErr w:type="spellEnd"/>
+      <w:r>
+        <w:t>=True)</w:t>
+      </w:r>
+    </w:p>
+    <w:p>
+      <w:pPr>
+        <w:pStyle w:val="ListParagraph"/>
+        <w:numPr>
+          <w:ilvl w:val="2"/>
+          <w:numId w:val="2"/>
+        </w:numPr>
+        <w:ind w:left="1800"/>
+      </w:pPr>
+      <w:proofErr w:type="spellStart"/>
+      <w:r>
+        <w:t>Scoringcriteria</w:t>
       </w:r>
       <w:proofErr w:type="spellEnd"/>
       <w:r>
@@ -943,453 +2252,7 @@
           <w:ilvl w:val="3"/>
           <w:numId w:val="2"/>
         </w:numPr>
-      </w:pPr>
-      <w:r>
-        <w:t>The output directory you want to use</w:t>
-      </w:r>
-    </w:p>
-    <w:p>
-      <w:pPr>
-        <w:pStyle w:val="ListParagraph"/>
-        <w:numPr>
-          <w:ilvl w:val="2"/>
-          <w:numId w:val="2"/>
-        </w:numPr>
-      </w:pPr>
-      <w:proofErr w:type="spellStart"/>
-      <w:r>
-        <w:t>Debugmode</w:t>
-      </w:r>
-      <w:proofErr w:type="spellEnd"/>
-    </w:p>
-    <w:p>
-      <w:pPr>
-        <w:pStyle w:val="ListParagraph"/>
-        <w:numPr>
-          <w:ilvl w:val="3"/>
-          <w:numId w:val="2"/>
-        </w:numPr>
-      </w:pPr>
-      <w:r>
-        <w:t xml:space="preserve">True/False that skips </w:t>
-      </w:r>
-      <w:proofErr w:type="gramStart"/>
-      <w:r>
-        <w:t>the majority of</w:t>
-      </w:r>
-      <w:proofErr w:type="gramEnd"/>
-      <w:r>
-        <w:t xml:space="preserve"> matches if used.  Set to False</w:t>
-      </w:r>
-    </w:p>
-    <w:p>
-      <w:pPr>
-        <w:pStyle w:val="ListParagraph"/>
-        <w:numPr>
-          <w:ilvl w:val="2"/>
-          <w:numId w:val="2"/>
-        </w:numPr>
-      </w:pPr>
-      <w:proofErr w:type="spellStart"/>
-      <w:r>
-        <w:t>block_file_name</w:t>
-      </w:r>
-      <w:proofErr w:type="spellEnd"/>
-      <w:r>
-        <w:t>:</w:t>
-      </w:r>
-    </w:p>
-    <w:p>
-      <w:pPr>
-        <w:pStyle w:val="ListParagraph"/>
-        <w:numPr>
-          <w:ilvl w:val="3"/>
-          <w:numId w:val="2"/>
-        </w:numPr>
-      </w:pPr>
-      <w:r>
-        <w:t>the name of the file that you are using to define the blocks.</w:t>
-      </w:r>
-    </w:p>
-    <w:p>
-      <w:pPr>
-        <w:pStyle w:val="ListParagraph"/>
-        <w:numPr>
-          <w:ilvl w:val="2"/>
-          <w:numId w:val="2"/>
-        </w:numPr>
-      </w:pPr>
-      <w:proofErr w:type="spellStart"/>
-      <w:r>
-        <w:t>create_db_chunksize</w:t>
-      </w:r>
-      <w:proofErr w:type="spellEnd"/>
-      <w:r>
-        <w:t>:</w:t>
-      </w:r>
-    </w:p>
-    <w:p>
-      <w:pPr>
-        <w:pStyle w:val="ListParagraph"/>
-        <w:numPr>
-          <w:ilvl w:val="3"/>
-          <w:numId w:val="2"/>
-        </w:numPr>
-      </w:pPr>
-      <w:r>
-        <w:t xml:space="preserve">A variable to set how big of a ‘chunk’ you push to your </w:t>
-      </w:r>
-      <w:proofErr w:type="spellStart"/>
-      <w:r>
-        <w:t>db</w:t>
-      </w:r>
-      <w:proofErr w:type="spellEnd"/>
-      <w:r>
-        <w:t xml:space="preserve"> at once.  </w:t>
-      </w:r>
-    </w:p>
-    <w:p>
-      <w:pPr>
-        <w:pStyle w:val="ListParagraph"/>
-        <w:numPr>
-          <w:ilvl w:val="2"/>
-          <w:numId w:val="2"/>
-        </w:numPr>
-      </w:pPr>
-      <w:proofErr w:type="spellStart"/>
-      <w:r>
-        <w:t>inputPath</w:t>
-      </w:r>
-      <w:proofErr w:type="spellEnd"/>
-      <w:r>
-        <w:t>:</w:t>
-      </w:r>
-    </w:p>
-    <w:p>
-      <w:pPr>
-        <w:pStyle w:val="ListParagraph"/>
-        <w:numPr>
-          <w:ilvl w:val="3"/>
-          <w:numId w:val="2"/>
-        </w:numPr>
-      </w:pPr>
-      <w:r>
-        <w:t>Path to the datasets you want to match.</w:t>
-      </w:r>
-    </w:p>
-    <w:p>
-      <w:pPr>
-        <w:pStyle w:val="ListParagraph"/>
-        <w:numPr>
-          <w:ilvl w:val="2"/>
-          <w:numId w:val="2"/>
-        </w:numPr>
-      </w:pPr>
-      <w:proofErr w:type="spellStart"/>
-      <w:r>
-        <w:t>Training_data_name</w:t>
-      </w:r>
-      <w:proofErr w:type="spellEnd"/>
-      <w:r>
-        <w:t xml:space="preserve">: </w:t>
-      </w:r>
-    </w:p>
-    <w:p>
-      <w:pPr>
-        <w:pStyle w:val="ListParagraph"/>
-        <w:numPr>
-          <w:ilvl w:val="3"/>
-          <w:numId w:val="2"/>
-        </w:numPr>
-      </w:pPr>
-      <w:r>
-        <w:t>The name of the training data you are using.  Exclude the ‘.csv’ ending</w:t>
-      </w:r>
-    </w:p>
-    <w:p>
-      <w:pPr>
-        <w:pStyle w:val="ListParagraph"/>
-        <w:numPr>
-          <w:ilvl w:val="2"/>
-          <w:numId w:val="2"/>
-        </w:numPr>
-      </w:pPr>
-      <w:proofErr w:type="spellStart"/>
-      <w:r>
-        <w:t>Rf_jobs</w:t>
-      </w:r>
-      <w:proofErr w:type="spellEnd"/>
-      <w:r>
-        <w:t>:</w:t>
-      </w:r>
-    </w:p>
-    <w:p>
-      <w:pPr>
-        <w:pStyle w:val="ListParagraph"/>
-        <w:numPr>
-          <w:ilvl w:val="3"/>
-          <w:numId w:val="2"/>
-        </w:numPr>
-      </w:pPr>
-      <w:r>
-        <w:t>Number of jobs you want to calculate the random forest on.  Note, for python you want to have one job per CPU for reasons I don’t entirely understand.</w:t>
-      </w:r>
-    </w:p>
-    <w:p>
-      <w:pPr>
-        <w:pStyle w:val="ListParagraph"/>
-        <w:numPr>
-          <w:ilvl w:val="2"/>
-          <w:numId w:val="2"/>
-        </w:numPr>
-      </w:pPr>
-      <w:proofErr w:type="spellStart"/>
-      <w:r>
-        <w:t>clerical_review_candidates</w:t>
-      </w:r>
-      <w:proofErr w:type="spellEnd"/>
-      <w:r>
-        <w:t>:</w:t>
-      </w:r>
-    </w:p>
-    <w:p>
-      <w:pPr>
-        <w:pStyle w:val="ListParagraph"/>
-        <w:numPr>
-          <w:ilvl w:val="3"/>
-          <w:numId w:val="2"/>
-        </w:numPr>
-      </w:pPr>
-      <w:r>
-        <w:t>Boolean.  If True, then python generates clerical review candidates for you to do further training data creation.</w:t>
-      </w:r>
-    </w:p>
-    <w:p>
-      <w:pPr>
-        <w:pStyle w:val="ListParagraph"/>
-        <w:numPr>
-          <w:ilvl w:val="2"/>
-          <w:numId w:val="2"/>
-        </w:numPr>
-      </w:pPr>
-      <w:proofErr w:type="spellStart"/>
-      <w:r>
-        <w:lastRenderedPageBreak/>
-        <w:t>clerical_review_threshold</w:t>
-      </w:r>
-      <w:proofErr w:type="spellEnd"/>
-      <w:r>
-        <w:t>:</w:t>
-      </w:r>
-    </w:p>
-    <w:p>
-      <w:pPr>
-        <w:pStyle w:val="ListParagraph"/>
-        <w:numPr>
-          <w:ilvl w:val="3"/>
-          <w:numId w:val="2"/>
-        </w:numPr>
-      </w:pPr>
-      <w:r>
-        <w:t>What predicted probability do you want to limit clerical review candidates to? Generally, you want this to be closer to .5 and 0, as low probability matches won’t help the model determine harder cases.</w:t>
-      </w:r>
-    </w:p>
-    <w:p>
-      <w:pPr>
-        <w:pStyle w:val="ListParagraph"/>
-        <w:numPr>
-          <w:ilvl w:val="2"/>
-          <w:numId w:val="2"/>
-        </w:numPr>
-      </w:pPr>
-      <w:proofErr w:type="spellStart"/>
-      <w:r>
-        <w:t>match_threshold</w:t>
-      </w:r>
-      <w:proofErr w:type="spellEnd"/>
-      <w:r>
-        <w:t>:</w:t>
-      </w:r>
-    </w:p>
-    <w:p>
-      <w:pPr>
-        <w:pStyle w:val="ListParagraph"/>
-        <w:numPr>
-          <w:ilvl w:val="3"/>
-          <w:numId w:val="2"/>
-        </w:numPr>
-      </w:pPr>
-      <w:r>
-        <w:t>what is the threshold you want to consider a ‘match</w:t>
-      </w:r>
-      <w:proofErr w:type="gramStart"/>
-      <w:r>
-        <w:t>’.</w:t>
-      </w:r>
-      <w:proofErr w:type="gramEnd"/>
-    </w:p>
-    <w:p>
-      <w:pPr>
-        <w:pStyle w:val="ListParagraph"/>
-        <w:numPr>
-          <w:ilvl w:val="2"/>
-          <w:numId w:val="2"/>
-        </w:numPr>
-      </w:pPr>
-      <w:proofErr w:type="spellStart"/>
-      <w:r>
-        <w:t>chatty_logger</w:t>
-      </w:r>
-      <w:proofErr w:type="spellEnd"/>
-      <w:r>
-        <w:t>:</w:t>
-      </w:r>
-    </w:p>
-    <w:p>
-      <w:pPr>
-        <w:pStyle w:val="ListParagraph"/>
-        <w:numPr>
-          <w:ilvl w:val="3"/>
-          <w:numId w:val="2"/>
-        </w:numPr>
-      </w:pPr>
-      <w:r>
-        <w:t>If True, logger returns an entry after every block matched.</w:t>
-      </w:r>
-    </w:p>
-    <w:p>
-      <w:pPr>
-        <w:pStyle w:val="ListParagraph"/>
-        <w:numPr>
-          <w:ilvl w:val="2"/>
-          <w:numId w:val="2"/>
-        </w:numPr>
-      </w:pPr>
-      <w:proofErr w:type="spellStart"/>
-      <w:r>
-        <w:t>Log_file_name</w:t>
-      </w:r>
-      <w:proofErr w:type="spellEnd"/>
-      <w:r>
-        <w:t>:</w:t>
-      </w:r>
-    </w:p>
-    <w:p>
-      <w:pPr>
-        <w:pStyle w:val="ListParagraph"/>
-        <w:numPr>
-          <w:ilvl w:val="3"/>
-          <w:numId w:val="2"/>
-        </w:numPr>
-      </w:pPr>
-      <w:r>
-        <w:t>Name of the .log file you want to use. Exclude ‘.log’ from the name</w:t>
-      </w:r>
-    </w:p>
-    <w:p>
-      <w:pPr>
-        <w:pStyle w:val="ListParagraph"/>
-        <w:numPr>
-          <w:ilvl w:val="2"/>
-          <w:numId w:val="2"/>
-        </w:numPr>
-      </w:pPr>
-      <w:proofErr w:type="spellStart"/>
-      <w:r>
-        <w:t>numWorkers</w:t>
-      </w:r>
-      <w:proofErr w:type="spellEnd"/>
-      <w:r>
-        <w:t>:</w:t>
-      </w:r>
-    </w:p>
-    <w:p>
-      <w:pPr>
-        <w:pStyle w:val="ListParagraph"/>
-        <w:numPr>
-          <w:ilvl w:val="3"/>
-          <w:numId w:val="2"/>
-        </w:numPr>
-      </w:pPr>
-      <w:r>
-        <w:t xml:space="preserve">number of workers you want to run the matching on.  As with </w:t>
-      </w:r>
-      <w:proofErr w:type="spellStart"/>
-      <w:r>
-        <w:t>rf_jobs</w:t>
-      </w:r>
-      <w:proofErr w:type="spellEnd"/>
-      <w:r>
-        <w:t>, assume one job per CPU you are utilizing.</w:t>
-      </w:r>
-    </w:p>
-    <w:p>
-      <w:pPr>
-        <w:pStyle w:val="ListParagraph"/>
-        <w:numPr>
-          <w:ilvl w:val="2"/>
-          <w:numId w:val="2"/>
-        </w:numPr>
-      </w:pPr>
-      <w:r>
-        <w:t>Prediction:</w:t>
-      </w:r>
-    </w:p>
-    <w:p>
-      <w:pPr>
-        <w:pStyle w:val="ListParagraph"/>
-        <w:numPr>
-          <w:ilvl w:val="3"/>
-          <w:numId w:val="2"/>
-        </w:numPr>
-      </w:pPr>
-      <w:r>
-        <w:t>Do you want MAMBA to predict</w:t>
-      </w:r>
-      <w:r>
-        <w:t xml:space="preserve"> </w:t>
-      </w:r>
-      <w:proofErr w:type="gramStart"/>
-      <w:r>
-        <w:t>matches.</w:t>
-      </w:r>
-      <w:proofErr w:type="gramEnd"/>
-      <w:r>
-        <w:t xml:space="preserve">  If set to False, then you can generate clerical review candidates only (if </w:t>
-      </w:r>
-      <w:proofErr w:type="spellStart"/>
-      <w:r>
-        <w:t>clerical_review_candidates</w:t>
-      </w:r>
-      <w:proofErr w:type="spellEnd"/>
-      <w:r>
-        <w:t>=True)</w:t>
-      </w:r>
-    </w:p>
-    <w:p>
-      <w:pPr>
-        <w:pStyle w:val="ListParagraph"/>
-        <w:numPr>
-          <w:ilvl w:val="2"/>
-          <w:numId w:val="2"/>
-        </w:numPr>
-      </w:pPr>
-      <w:proofErr w:type="spellStart"/>
-      <w:r>
-        <w:t>Scoringcriteria</w:t>
-      </w:r>
-      <w:proofErr w:type="spellEnd"/>
-      <w:r>
-        <w:t>:</w:t>
-      </w:r>
-    </w:p>
-    <w:p>
-      <w:pPr>
-        <w:pStyle w:val="ListParagraph"/>
-        <w:numPr>
-          <w:ilvl w:val="3"/>
-          <w:numId w:val="2"/>
-        </w:numPr>
+        <w:ind w:left="2520"/>
       </w:pPr>
       <w:r>
         <w:t>A scoring criteria selected from scikit-</w:t>
@@ -1402,7 +2265,7 @@
       <w:r>
         <w:t xml:space="preserve"> list.  See </w:t>
       </w:r>
-      <w:hyperlink r:id="rId7" w:history="1">
+      <w:hyperlink r:id="rId11" w:history="1">
         <w:r>
           <w:rPr>
             <w:rStyle w:val="Hyperlink"/>
@@ -1418,6 +2281,7 @@
           <w:ilvl w:val="2"/>
           <w:numId w:val="2"/>
         </w:numPr>
+        <w:ind w:left="1800"/>
       </w:pPr>
       <w:proofErr w:type="spellStart"/>
       <w:r>
@@ -1435,8 +2299,10 @@
           <w:ilvl w:val="3"/>
           <w:numId w:val="2"/>
         </w:numPr>
-      </w:pPr>
-      <w:r>
+        <w:ind w:left="2520"/>
+      </w:pPr>
+      <w:r>
+        <w:lastRenderedPageBreak/>
         <w:t>Boolean.  If True, assumes that you are attempting to de-duplicate the same file, and thus does not compare records with matching ID variables.  If False, then compares all records as normal.</w:t>
       </w:r>
     </w:p>
@@ -1447,6 +2313,7 @@
           <w:ilvl w:val="2"/>
           <w:numId w:val="2"/>
         </w:numPr>
+        <w:ind w:left="1800"/>
       </w:pPr>
       <w:proofErr w:type="spellStart"/>
       <w:r>
@@ -1464,6 +2331,7 @@
           <w:ilvl w:val="3"/>
           <w:numId w:val="2"/>
         </w:numPr>
+        <w:ind w:left="2520"/>
       </w:pPr>
       <w:r>
         <w:t xml:space="preserve">Boolean.  If True, run a logit and set </w:t>
@@ -1484,6 +2352,7 @@
           <w:ilvl w:val="2"/>
           <w:numId w:val="2"/>
         </w:numPr>
+        <w:ind w:left="1800"/>
       </w:pPr>
       <w:proofErr w:type="spellStart"/>
       <w:r>
@@ -1510,21 +2379,17 @@
           <w:ilvl w:val="3"/>
           <w:numId w:val="2"/>
         </w:numPr>
+        <w:ind w:left="2520"/>
       </w:pPr>
       <w:r>
         <w:t xml:space="preserve">The format of the date columns in your .csv files.  For example, </w:t>
       </w:r>
       <w:r>
-        <w:t xml:space="preserve">’09-01-2020’ would </w:t>
-      </w:r>
-      <w:proofErr w:type="gramStart"/>
-      <w:r>
-        <w:t>be</w:t>
+        <w:t>’09-01-2020’ would be</w:t>
       </w:r>
       <w:r>
         <w:t xml:space="preserve"> ’</w:t>
       </w:r>
-      <w:proofErr w:type="gramEnd"/>
       <w:r>
         <w:t>%m</w:t>
       </w:r>
@@ -1549,7 +2414,7 @@
       <w:r>
         <w:t xml:space="preserve">  See format codes here </w:t>
       </w:r>
-      <w:hyperlink r:id="rId8" w:history="1">
+      <w:hyperlink r:id="rId12" w:history="1">
         <w:r>
           <w:rPr>
             <w:rStyle w:val="Hyperlink"/>
@@ -1565,6 +2430,7 @@
           <w:ilvl w:val="2"/>
           <w:numId w:val="2"/>
         </w:numPr>
+        <w:ind w:left="1800"/>
       </w:pPr>
       <w:proofErr w:type="spellStart"/>
       <w:r>
@@ -1582,6 +2448,7 @@
           <w:ilvl w:val="3"/>
           <w:numId w:val="2"/>
         </w:numPr>
+        <w:ind w:left="2520"/>
       </w:pPr>
       <w:r>
         <w:t>Boolean</w:t>
@@ -1597,6 +2464,7 @@
           <w:ilvl w:val="3"/>
           <w:numId w:val="2"/>
         </w:numPr>
+        <w:ind w:left="2520"/>
       </w:pPr>
       <w:r>
         <w:t xml:space="preserve">If </w:t>
@@ -1617,6 +2485,7 @@
           <w:ilvl w:val="2"/>
           <w:numId w:val="2"/>
         </w:numPr>
+        <w:ind w:left="1800"/>
       </w:pPr>
       <w:proofErr w:type="spellStart"/>
       <w:r>
@@ -1634,15 +2503,10 @@
           <w:ilvl w:val="3"/>
           <w:numId w:val="2"/>
         </w:numPr>
-      </w:pPr>
-      <w:r>
-        <w:t xml:space="preserve">The name of the address </w:t>
-      </w:r>
-      <w:r>
-        <w:t>column to parse</w:t>
-      </w:r>
-      <w:r>
-        <w:t xml:space="preserve"> in the *data1_name* csv file</w:t>
+        <w:ind w:left="2520"/>
+      </w:pPr>
+      <w:r>
+        <w:t>The name of the address column to parse in the *data1_name* csv file</w:t>
       </w:r>
     </w:p>
     <w:p>
@@ -1652,6 +2516,7 @@
           <w:ilvl w:val="2"/>
           <w:numId w:val="2"/>
         </w:numPr>
+        <w:ind w:left="1800"/>
       </w:pPr>
       <w:proofErr w:type="spellStart"/>
       <w:r>
@@ -1669,6 +2534,7 @@
           <w:ilvl w:val="3"/>
           <w:numId w:val="2"/>
         </w:numPr>
+        <w:ind w:left="2520"/>
       </w:pPr>
       <w:r>
         <w:t>The name of the address column to parse in the *data2_name* csv file</w:t>
@@ -1681,6 +2547,7 @@
           <w:ilvl w:val="2"/>
           <w:numId w:val="2"/>
         </w:numPr>
+        <w:ind w:left="1800"/>
       </w:pPr>
       <w:proofErr w:type="spellStart"/>
       <w:r>
@@ -1698,41 +2565,28 @@
           <w:ilvl w:val="3"/>
           <w:numId w:val="2"/>
         </w:numPr>
-      </w:pPr>
-      <w:r>
-        <w:t xml:space="preserve">Boolean.  Do you want to use any remaining address information beyond what is specified as a variable or a </w:t>
-      </w:r>
-      <w:proofErr w:type="gramStart"/>
-      <w:r>
-        <w:t>block.</w:t>
-      </w:r>
-      <w:proofErr w:type="gramEnd"/>
-      <w:r>
-        <w:t xml:space="preserve">  </w:t>
-      </w:r>
-    </w:p>
-    <w:p>
-      <w:pPr>
-        <w:pStyle w:val="ListParagraph"/>
-        <w:numPr>
-          <w:ilvl w:val="1"/>
-          <w:numId w:val="2"/>
-        </w:numPr>
-      </w:pPr>
-      <w:r>
-        <w:t>Parsing Addresses</w:t>
-      </w:r>
-    </w:p>
-    <w:p>
-      <w:pPr>
-        <w:pStyle w:val="ListParagraph"/>
-        <w:numPr>
-          <w:ilvl w:val="2"/>
-          <w:numId w:val="2"/>
-        </w:numPr>
-      </w:pPr>
-      <w:r>
-        <w:lastRenderedPageBreak/>
+        <w:ind w:left="2520"/>
+      </w:pPr>
+      <w:r>
+        <w:t xml:space="preserve">Boolean.  Do you want to use any remaining address information beyond what is specified as a variable or a block.  </w:t>
+      </w:r>
+    </w:p>
+    <w:p>
+      <w:pPr>
+        <w:pStyle w:val="Heading2"/>
+      </w:pPr>
+      <w:r>
+        <w:t>P</w:t>
+      </w:r>
+      <w:r>
+        <w:t>arsing Addresses</w:t>
+      </w:r>
+    </w:p>
+    <w:p>
+      <w:pPr>
+        <w:ind w:left="720"/>
+      </w:pPr>
+      <w:r>
         <w:t xml:space="preserve">Much pre-processing for record linkage programs focuses on how best to parse addresses into useful strings.  Although MAMBA makes minimal assumptions about data structure, it does offer the ability to use unparsed addresses to create variables to feed into the record linkage model, as well as blocks to structure the record linkage. This feature uses python’s </w:t>
       </w:r>
       <w:proofErr w:type="spellStart"/>
@@ -1745,10 +2599,7 @@
       </w:r>
       <w:proofErr w:type="spellEnd"/>
       <w:r>
-        <w:t xml:space="preserve"> module to identify component blocks of an address.  Imagine </w:t>
-      </w:r>
-      <w:r>
-        <w:t>you have a column that contains an unparsed address (</w:t>
+        <w:t xml:space="preserve"> module to identify component blocks of an address.  Imagine you have a column that contains an unparsed address (</w:t>
       </w:r>
       <w:proofErr w:type="spellStart"/>
       <w:r>
@@ -1756,16 +2607,7 @@
       </w:r>
       <w:proofErr w:type="spellEnd"/>
       <w:r>
-        <w:t xml:space="preserve"> 123 Main Street</w:t>
-      </w:r>
-      <w:r>
-        <w:t>, Apartment 1</w:t>
-      </w:r>
-      <w:r>
-        <w:t>, Anytown, AS, USA</w:t>
-      </w:r>
-      <w:r>
-        <w:t xml:space="preserve">), the </w:t>
+        <w:t xml:space="preserve"> 123 Main Street, Apartment 1, Anytown, AS, USA), the </w:t>
       </w:r>
       <w:proofErr w:type="spellStart"/>
       <w:r>
@@ -1785,11 +2627,7 @@
     </w:p>
     <w:p>
       <w:pPr>
-        <w:pStyle w:val="ListParagraph"/>
-        <w:numPr>
-          <w:ilvl w:val="2"/>
-          <w:numId w:val="2"/>
-        </w:numPr>
+        <w:pStyle w:val="Heading3"/>
       </w:pPr>
       <w:r>
         <w:t>Setting up:</w:t>
@@ -1797,11 +2635,7 @@
     </w:p>
     <w:p>
       <w:pPr>
-        <w:pStyle w:val="ListParagraph"/>
-        <w:numPr>
-          <w:ilvl w:val="3"/>
-          <w:numId w:val="2"/>
-        </w:numPr>
+        <w:ind w:left="720"/>
       </w:pPr>
       <w:r>
         <w:t xml:space="preserve">As described above, to use this feature, ensure </w:t>
@@ -1826,6 +2660,7 @@
           <w:ilvl w:val="3"/>
           <w:numId w:val="2"/>
         </w:numPr>
+        <w:ind w:left="1800"/>
       </w:pPr>
       <w:r>
         <w:t xml:space="preserve">In your </w:t>
@@ -1890,6 +2725,7 @@
           <w:ilvl w:val="3"/>
           <w:numId w:val="2"/>
         </w:numPr>
+        <w:ind w:left="1800"/>
       </w:pPr>
       <w:r>
         <w:t xml:space="preserve">In your </w:t>
@@ -1925,6 +2761,7 @@
           <w:i/>
           <w:iCs/>
         </w:rPr>
+        <w:lastRenderedPageBreak/>
         <w:t>address_component_mapping.csv</w:t>
       </w:r>
       <w:r>
@@ -1940,33 +2777,15 @@
       </w:r>
       <w:proofErr w:type="spellStart"/>
       <w:r>
-        <w:t>block</w:t>
-      </w:r>
-      <w:r>
-        <w:t>_name</w:t>
-      </w:r>
-      <w:proofErr w:type="spellEnd"/>
-      <w:r>
-        <w:t xml:space="preserve"> and the columns with the corresponding name for your datasets (Columns </w:t>
-      </w:r>
-      <w:r>
-        <w:t>C</w:t>
-      </w:r>
-      <w:r>
-        <w:t xml:space="preserve"> and </w:t>
-      </w:r>
-      <w:r>
-        <w:t>D</w:t>
-      </w:r>
-      <w:r>
-        <w:t xml:space="preserve">).  Indicate any parsed variables with a 1 in the </w:t>
-      </w:r>
-      <w:proofErr w:type="spellStart"/>
-      <w:r>
-        <w:t>parsed_</w:t>
-      </w:r>
-      <w:r>
-        <w:t>block</w:t>
+        <w:t>block_name</w:t>
+      </w:r>
+      <w:proofErr w:type="spellEnd"/>
+      <w:r>
+        <w:t xml:space="preserve"> and the columns with the corresponding name for your datasets (Columns C and D).  Indicate any parsed variables with a 1 in the </w:t>
+      </w:r>
+      <w:proofErr w:type="spellStart"/>
+      <w:r>
+        <w:t>parsed_block</w:t>
       </w:r>
       <w:proofErr w:type="spellEnd"/>
       <w:r>
@@ -1976,13 +2795,59 @@
     <w:p>
       <w:pPr>
         <w:pStyle w:val="ListParagraph"/>
-        <w:numPr>
-          <w:ilvl w:val="3"/>
-          <w:numId w:val="2"/>
-        </w:numPr>
-      </w:pPr>
-      <w:r>
+      </w:pPr>
+      <w:r>
+        <w:rPr>
+          <w:rStyle w:val="Heading4Char"/>
+        </w:rPr>
         <w:t xml:space="preserve">Using the </w:t>
+      </w:r>
+      <w:proofErr w:type="spellStart"/>
+      <w:r>
+        <w:rPr>
+          <w:rStyle w:val="Heading4Char"/>
+        </w:rPr>
+        <w:t>use_remaining_parsed_address</w:t>
+      </w:r>
+      <w:proofErr w:type="spellEnd"/>
+      <w:r>
+        <w:rPr>
+          <w:rStyle w:val="Heading4Char"/>
+        </w:rPr>
+        <w:t xml:space="preserve"> feature</w:t>
+      </w:r>
+      <w:r>
+        <w:t>.</w:t>
+      </w:r>
+    </w:p>
+    <w:p>
+      <w:pPr>
+        <w:pStyle w:val="ListParagraph"/>
+        <w:numPr>
+          <w:ilvl w:val="1"/>
+          <w:numId w:val="2"/>
+        </w:numPr>
+      </w:pPr>
+      <w:r>
+        <w:t>While parsing addresses, users may not want to compare multiple strings, but rather only identify some components of a parsed address to use as blocks or strings.</w:t>
+      </w:r>
+      <w:r>
+        <w:t xml:space="preserve"> This function allows any remainder to be used as a fuzzy variable.</w:t>
+      </w:r>
+    </w:p>
+    <w:p>
+      <w:pPr>
+        <w:pStyle w:val="ListParagraph"/>
+        <w:numPr>
+          <w:ilvl w:val="1"/>
+          <w:numId w:val="2"/>
+        </w:numPr>
+      </w:pPr>
+      <w:r>
+        <w:t xml:space="preserve">For example, imagine parsing the address ‘123 Main Street SW Apartment 1, Anytown, AS, 12345’.  If we wanted to match using city, state, and zip as blocks and include the address number as its own variable, </w:t>
+      </w:r>
+      <w:r>
+        <w:t xml:space="preserve">MAMBA would remove those features from the string but leave “Main Street SW Apartment 1” as a string, which itself contains valuable information.  Leaving the </w:t>
       </w:r>
       <w:proofErr w:type="spellStart"/>
       <w:r>
@@ -1994,64 +2859,28 @@
       </w:r>
       <w:proofErr w:type="spellEnd"/>
       <w:r>
-        <w:t xml:space="preserve"> feature.</w:t>
-      </w:r>
-    </w:p>
-    <w:p>
-      <w:pPr>
-        <w:pStyle w:val="ListParagraph"/>
-        <w:numPr>
-          <w:ilvl w:val="4"/>
-          <w:numId w:val="2"/>
-        </w:numPr>
-      </w:pPr>
-      <w:r>
-        <w:t>While parsing addresses, users may not want to compare multiple strings, but rather only identify some components of a parsed address to use as blocks or strings.</w:t>
-      </w:r>
-      <w:r>
-        <w:t xml:space="preserve"> This function allows any remainder to be used as a fuzzy variable.</w:t>
-      </w:r>
-    </w:p>
-    <w:p>
-      <w:pPr>
-        <w:pStyle w:val="ListParagraph"/>
-        <w:numPr>
-          <w:ilvl w:val="4"/>
-          <w:numId w:val="2"/>
-        </w:numPr>
-      </w:pPr>
-      <w:r>
-        <w:t xml:space="preserve">For example, imagine parsing the address ‘123 Main Street SW Apartment 1, Anytown, AS, 12345’.  If we wanted to match using city, state, and zip as blocks and include the address number as its own variable, </w:t>
-      </w:r>
-      <w:r>
-        <w:t xml:space="preserve">MAMBA would remove those features from the string but leave “Main Street SW Apartment 1” as a string, which itself contains valuable information.  Leaving the </w:t>
-      </w:r>
-      <w:proofErr w:type="spellStart"/>
+        <w:t xml:space="preserve"> feature as ‘True’ tells MAMBA to create a new fuzzy variable to use in the model based on all of the address components </w:t>
+      </w:r>
       <w:r>
         <w:rPr>
           <w:i/>
           <w:iCs/>
         </w:rPr>
-        <w:t>use_remaining_parsed_address</w:t>
-      </w:r>
-      <w:proofErr w:type="spellEnd"/>
-      <w:r>
-        <w:t xml:space="preserve"> feature as ‘True’ tells MAMBA to create a new fuzzy variable to use in the model based on </w:t>
-      </w:r>
-      <w:proofErr w:type="gramStart"/>
-      <w:r>
-        <w:t>all of</w:t>
-      </w:r>
-      <w:proofErr w:type="gramEnd"/>
-      <w:r>
-        <w:t xml:space="preserve"> the address components </w:t>
+        <w:t>not otherwise used as a block or</w:t>
       </w:r>
       <w:r>
         <w:rPr>
           <w:i/>
           <w:iCs/>
         </w:rPr>
-        <w:t>not otherwise used as a block or variable</w:t>
+        <w:t xml:space="preserve"> a separate</w:t>
+      </w:r>
+      <w:r>
+        <w:rPr>
+          <w:i/>
+          <w:iCs/>
+        </w:rPr>
+        <w:t xml:space="preserve"> variable</w:t>
       </w:r>
       <w:r>
         <w:t>.</w:t>
@@ -2060,13 +2889,13 @@
     <w:p>
       <w:pPr>
         <w:pStyle w:val="ListParagraph"/>
-        <w:ind w:left="3600"/>
-      </w:pPr>
-    </w:p>
-    <w:p>
-      <w:pPr>
-        <w:pStyle w:val="ListParagraph"/>
-        <w:ind w:left="2880"/>
+        <w:ind w:left="2520"/>
+      </w:pPr>
+    </w:p>
+    <w:p>
+      <w:pPr>
+        <w:pStyle w:val="ListParagraph"/>
+        <w:ind w:left="1800"/>
       </w:pPr>
     </w:p>
     <w:p/>
@@ -2309,6 +3138,232 @@
     </w:lvl>
   </w:abstractNum>
   <w:abstractNum w:abstractNumId="2" w15:restartNumberingAfterBreak="0">
+    <w:nsid w:val="40E83C84"/>
+    <w:multiLevelType w:val="hybridMultilevel"/>
+    <w:tmpl w:val="C4E2B2A6"/>
+    <w:lvl w:ilvl="0" w:tplc="04090001">
+      <w:start w:val="1"/>
+      <w:numFmt w:val="bullet"/>
+      <w:lvlText w:val=""/>
+      <w:lvlJc w:val="left"/>
+      <w:pPr>
+        <w:ind w:left="720" w:hanging="360"/>
+      </w:pPr>
+      <w:rPr>
+        <w:rFonts w:ascii="Symbol" w:hAnsi="Symbol" w:hint="default"/>
+      </w:rPr>
+    </w:lvl>
+    <w:lvl w:ilvl="1" w:tplc="04090003" w:tentative="1">
+      <w:start w:val="1"/>
+      <w:numFmt w:val="bullet"/>
+      <w:lvlText w:val="o"/>
+      <w:lvlJc w:val="left"/>
+      <w:pPr>
+        <w:ind w:left="1440" w:hanging="360"/>
+      </w:pPr>
+      <w:rPr>
+        <w:rFonts w:ascii="Courier New" w:hAnsi="Courier New" w:cs="Courier New" w:hint="default"/>
+      </w:rPr>
+    </w:lvl>
+    <w:lvl w:ilvl="2" w:tplc="04090005" w:tentative="1">
+      <w:start w:val="1"/>
+      <w:numFmt w:val="bullet"/>
+      <w:lvlText w:val=""/>
+      <w:lvlJc w:val="left"/>
+      <w:pPr>
+        <w:ind w:left="2160" w:hanging="360"/>
+      </w:pPr>
+      <w:rPr>
+        <w:rFonts w:ascii="Wingdings" w:hAnsi="Wingdings" w:hint="default"/>
+      </w:rPr>
+    </w:lvl>
+    <w:lvl w:ilvl="3" w:tplc="04090001" w:tentative="1">
+      <w:start w:val="1"/>
+      <w:numFmt w:val="bullet"/>
+      <w:lvlText w:val=""/>
+      <w:lvlJc w:val="left"/>
+      <w:pPr>
+        <w:ind w:left="2880" w:hanging="360"/>
+      </w:pPr>
+      <w:rPr>
+        <w:rFonts w:ascii="Symbol" w:hAnsi="Symbol" w:hint="default"/>
+      </w:rPr>
+    </w:lvl>
+    <w:lvl w:ilvl="4" w:tplc="04090003" w:tentative="1">
+      <w:start w:val="1"/>
+      <w:numFmt w:val="bullet"/>
+      <w:lvlText w:val="o"/>
+      <w:lvlJc w:val="left"/>
+      <w:pPr>
+        <w:ind w:left="3600" w:hanging="360"/>
+      </w:pPr>
+      <w:rPr>
+        <w:rFonts w:ascii="Courier New" w:hAnsi="Courier New" w:cs="Courier New" w:hint="default"/>
+      </w:rPr>
+    </w:lvl>
+    <w:lvl w:ilvl="5" w:tplc="04090005" w:tentative="1">
+      <w:start w:val="1"/>
+      <w:numFmt w:val="bullet"/>
+      <w:lvlText w:val=""/>
+      <w:lvlJc w:val="left"/>
+      <w:pPr>
+        <w:ind w:left="4320" w:hanging="360"/>
+      </w:pPr>
+      <w:rPr>
+        <w:rFonts w:ascii="Wingdings" w:hAnsi="Wingdings" w:hint="default"/>
+      </w:rPr>
+    </w:lvl>
+    <w:lvl w:ilvl="6" w:tplc="04090001" w:tentative="1">
+      <w:start w:val="1"/>
+      <w:numFmt w:val="bullet"/>
+      <w:lvlText w:val=""/>
+      <w:lvlJc w:val="left"/>
+      <w:pPr>
+        <w:ind w:left="5040" w:hanging="360"/>
+      </w:pPr>
+      <w:rPr>
+        <w:rFonts w:ascii="Symbol" w:hAnsi="Symbol" w:hint="default"/>
+      </w:rPr>
+    </w:lvl>
+    <w:lvl w:ilvl="7" w:tplc="04090003" w:tentative="1">
+      <w:start w:val="1"/>
+      <w:numFmt w:val="bullet"/>
+      <w:lvlText w:val="o"/>
+      <w:lvlJc w:val="left"/>
+      <w:pPr>
+        <w:ind w:left="5760" w:hanging="360"/>
+      </w:pPr>
+      <w:rPr>
+        <w:rFonts w:ascii="Courier New" w:hAnsi="Courier New" w:cs="Courier New" w:hint="default"/>
+      </w:rPr>
+    </w:lvl>
+    <w:lvl w:ilvl="8" w:tplc="04090005" w:tentative="1">
+      <w:start w:val="1"/>
+      <w:numFmt w:val="bullet"/>
+      <w:lvlText w:val=""/>
+      <w:lvlJc w:val="left"/>
+      <w:pPr>
+        <w:ind w:left="6480" w:hanging="360"/>
+      </w:pPr>
+      <w:rPr>
+        <w:rFonts w:ascii="Wingdings" w:hAnsi="Wingdings" w:hint="default"/>
+      </w:rPr>
+    </w:lvl>
+  </w:abstractNum>
+  <w:abstractNum w:abstractNumId="3" w15:restartNumberingAfterBreak="0">
+    <w:nsid w:val="449142E2"/>
+    <w:multiLevelType w:val="hybridMultilevel"/>
+    <w:tmpl w:val="39DE83B8"/>
+    <w:lvl w:ilvl="0" w:tplc="04090001">
+      <w:start w:val="1"/>
+      <w:numFmt w:val="bullet"/>
+      <w:lvlText w:val=""/>
+      <w:lvlJc w:val="left"/>
+      <w:pPr>
+        <w:ind w:left="1440" w:hanging="360"/>
+      </w:pPr>
+      <w:rPr>
+        <w:rFonts w:ascii="Symbol" w:hAnsi="Symbol" w:hint="default"/>
+      </w:rPr>
+    </w:lvl>
+    <w:lvl w:ilvl="1" w:tplc="04090003" w:tentative="1">
+      <w:start w:val="1"/>
+      <w:numFmt w:val="bullet"/>
+      <w:lvlText w:val="o"/>
+      <w:lvlJc w:val="left"/>
+      <w:pPr>
+        <w:ind w:left="2160" w:hanging="360"/>
+      </w:pPr>
+      <w:rPr>
+        <w:rFonts w:ascii="Courier New" w:hAnsi="Courier New" w:cs="Courier New" w:hint="default"/>
+      </w:rPr>
+    </w:lvl>
+    <w:lvl w:ilvl="2" w:tplc="04090005" w:tentative="1">
+      <w:start w:val="1"/>
+      <w:numFmt w:val="bullet"/>
+      <w:lvlText w:val=""/>
+      <w:lvlJc w:val="left"/>
+      <w:pPr>
+        <w:ind w:left="2880" w:hanging="360"/>
+      </w:pPr>
+      <w:rPr>
+        <w:rFonts w:ascii="Wingdings" w:hAnsi="Wingdings" w:hint="default"/>
+      </w:rPr>
+    </w:lvl>
+    <w:lvl w:ilvl="3" w:tplc="04090001" w:tentative="1">
+      <w:start w:val="1"/>
+      <w:numFmt w:val="bullet"/>
+      <w:lvlText w:val=""/>
+      <w:lvlJc w:val="left"/>
+      <w:pPr>
+        <w:ind w:left="3600" w:hanging="360"/>
+      </w:pPr>
+      <w:rPr>
+        <w:rFonts w:ascii="Symbol" w:hAnsi="Symbol" w:hint="default"/>
+      </w:rPr>
+    </w:lvl>
+    <w:lvl w:ilvl="4" w:tplc="04090003" w:tentative="1">
+      <w:start w:val="1"/>
+      <w:numFmt w:val="bullet"/>
+      <w:lvlText w:val="o"/>
+      <w:lvlJc w:val="left"/>
+      <w:pPr>
+        <w:ind w:left="4320" w:hanging="360"/>
+      </w:pPr>
+      <w:rPr>
+        <w:rFonts w:ascii="Courier New" w:hAnsi="Courier New" w:cs="Courier New" w:hint="default"/>
+      </w:rPr>
+    </w:lvl>
+    <w:lvl w:ilvl="5" w:tplc="04090005" w:tentative="1">
+      <w:start w:val="1"/>
+      <w:numFmt w:val="bullet"/>
+      <w:lvlText w:val=""/>
+      <w:lvlJc w:val="left"/>
+      <w:pPr>
+        <w:ind w:left="5040" w:hanging="360"/>
+      </w:pPr>
+      <w:rPr>
+        <w:rFonts w:ascii="Wingdings" w:hAnsi="Wingdings" w:hint="default"/>
+      </w:rPr>
+    </w:lvl>
+    <w:lvl w:ilvl="6" w:tplc="04090001" w:tentative="1">
+      <w:start w:val="1"/>
+      <w:numFmt w:val="bullet"/>
+      <w:lvlText w:val=""/>
+      <w:lvlJc w:val="left"/>
+      <w:pPr>
+        <w:ind w:left="5760" w:hanging="360"/>
+      </w:pPr>
+      <w:rPr>
+        <w:rFonts w:ascii="Symbol" w:hAnsi="Symbol" w:hint="default"/>
+      </w:rPr>
+    </w:lvl>
+    <w:lvl w:ilvl="7" w:tplc="04090003" w:tentative="1">
+      <w:start w:val="1"/>
+      <w:numFmt w:val="bullet"/>
+      <w:lvlText w:val="o"/>
+      <w:lvlJc w:val="left"/>
+      <w:pPr>
+        <w:ind w:left="6480" w:hanging="360"/>
+      </w:pPr>
+      <w:rPr>
+        <w:rFonts w:ascii="Courier New" w:hAnsi="Courier New" w:cs="Courier New" w:hint="default"/>
+      </w:rPr>
+    </w:lvl>
+    <w:lvl w:ilvl="8" w:tplc="04090005" w:tentative="1">
+      <w:start w:val="1"/>
+      <w:numFmt w:val="bullet"/>
+      <w:lvlText w:val=""/>
+      <w:lvlJc w:val="left"/>
+      <w:pPr>
+        <w:ind w:left="7200" w:hanging="360"/>
+      </w:pPr>
+      <w:rPr>
+        <w:rFonts w:ascii="Wingdings" w:hAnsi="Wingdings" w:hint="default"/>
+      </w:rPr>
+    </w:lvl>
+  </w:abstractNum>
+  <w:abstractNum w:abstractNumId="4" w15:restartNumberingAfterBreak="0">
     <w:nsid w:val="6658083A"/>
     <w:multiLevelType w:val="hybridMultilevel"/>
     <w:tmpl w:val="A0184B1C"/>
@@ -2425,10 +3480,16 @@
     <w:abstractNumId w:val="0"/>
   </w:num>
   <w:num w:numId="2">
-    <w:abstractNumId w:val="2"/>
+    <w:abstractNumId w:val="4"/>
   </w:num>
   <w:num w:numId="3">
     <w:abstractNumId w:val="1"/>
+  </w:num>
+  <w:num w:numId="4">
+    <w:abstractNumId w:val="3"/>
+  </w:num>
+  <w:num w:numId="5">
+    <w:abstractNumId w:val="2"/>
   </w:num>
 </w:numbering>
 </file>
@@ -2832,9 +3893,117 @@
     <w:name w:val="Normal"/>
     <w:qFormat/>
   </w:style>
+  <w:style w:type="paragraph" w:styleId="Heading1">
+    <w:name w:val="heading 1"/>
+    <w:basedOn w:val="Normal"/>
+    <w:next w:val="Normal"/>
+    <w:link w:val="Heading1Char"/>
+    <w:uiPriority w:val="9"/>
+    <w:qFormat/>
+    <w:rsid w:val="004D19D1"/>
+    <w:pPr>
+      <w:keepNext/>
+      <w:keepLines/>
+      <w:spacing w:before="240" w:after="0"/>
+      <w:outlineLvl w:val="0"/>
+    </w:pPr>
+    <w:rPr>
+      <w:rFonts w:asciiTheme="majorHAnsi" w:eastAsiaTheme="majorEastAsia" w:hAnsiTheme="majorHAnsi" w:cstheme="majorBidi"/>
+      <w:color w:val="2E74B5" w:themeColor="accent1" w:themeShade="BF"/>
+      <w:sz w:val="32"/>
+      <w:szCs w:val="32"/>
+    </w:rPr>
+  </w:style>
+  <w:style w:type="paragraph" w:styleId="Heading2">
+    <w:name w:val="heading 2"/>
+    <w:basedOn w:val="Normal"/>
+    <w:next w:val="Normal"/>
+    <w:link w:val="Heading2Char"/>
+    <w:uiPriority w:val="9"/>
+    <w:unhideWhenUsed/>
+    <w:qFormat/>
+    <w:rsid w:val="004D19D1"/>
+    <w:pPr>
+      <w:keepNext/>
+      <w:keepLines/>
+      <w:spacing w:before="40" w:after="0"/>
+      <w:outlineLvl w:val="1"/>
+    </w:pPr>
+    <w:rPr>
+      <w:rFonts w:asciiTheme="majorHAnsi" w:eastAsiaTheme="majorEastAsia" w:hAnsiTheme="majorHAnsi" w:cstheme="majorBidi"/>
+      <w:color w:val="2E74B5" w:themeColor="accent1" w:themeShade="BF"/>
+      <w:sz w:val="26"/>
+      <w:szCs w:val="26"/>
+    </w:rPr>
+  </w:style>
+  <w:style w:type="paragraph" w:styleId="Heading3">
+    <w:name w:val="heading 3"/>
+    <w:basedOn w:val="Normal"/>
+    <w:next w:val="Normal"/>
+    <w:link w:val="Heading3Char"/>
+    <w:uiPriority w:val="9"/>
+    <w:unhideWhenUsed/>
+    <w:qFormat/>
+    <w:rsid w:val="004D19D1"/>
+    <w:pPr>
+      <w:keepNext/>
+      <w:keepLines/>
+      <w:spacing w:before="40" w:after="0"/>
+      <w:outlineLvl w:val="2"/>
+    </w:pPr>
+    <w:rPr>
+      <w:rFonts w:asciiTheme="majorHAnsi" w:eastAsiaTheme="majorEastAsia" w:hAnsiTheme="majorHAnsi" w:cstheme="majorBidi"/>
+      <w:color w:val="1F4D78" w:themeColor="accent1" w:themeShade="7F"/>
+      <w:sz w:val="24"/>
+      <w:szCs w:val="24"/>
+    </w:rPr>
+  </w:style>
+  <w:style w:type="paragraph" w:styleId="Heading4">
+    <w:name w:val="heading 4"/>
+    <w:basedOn w:val="Normal"/>
+    <w:next w:val="Normal"/>
+    <w:link w:val="Heading4Char"/>
+    <w:uiPriority w:val="9"/>
+    <w:unhideWhenUsed/>
+    <w:qFormat/>
+    <w:rsid w:val="004D19D1"/>
+    <w:pPr>
+      <w:keepNext/>
+      <w:keepLines/>
+      <w:spacing w:before="40" w:after="0"/>
+      <w:outlineLvl w:val="3"/>
+    </w:pPr>
+    <w:rPr>
+      <w:rFonts w:asciiTheme="majorHAnsi" w:eastAsiaTheme="majorEastAsia" w:hAnsiTheme="majorHAnsi" w:cstheme="majorBidi"/>
+      <w:i/>
+      <w:iCs/>
+      <w:color w:val="2E74B5" w:themeColor="accent1" w:themeShade="BF"/>
+    </w:rPr>
+  </w:style>
+  <w:style w:type="paragraph" w:styleId="Heading5">
+    <w:name w:val="heading 5"/>
+    <w:basedOn w:val="Normal"/>
+    <w:next w:val="Normal"/>
+    <w:link w:val="Heading5Char"/>
+    <w:uiPriority w:val="9"/>
+    <w:unhideWhenUsed/>
+    <w:qFormat/>
+    <w:rsid w:val="004547E7"/>
+    <w:pPr>
+      <w:keepNext/>
+      <w:keepLines/>
+      <w:spacing w:before="40" w:after="0"/>
+      <w:outlineLvl w:val="4"/>
+    </w:pPr>
+    <w:rPr>
+      <w:rFonts w:asciiTheme="majorHAnsi" w:eastAsiaTheme="majorEastAsia" w:hAnsiTheme="majorHAnsi" w:cstheme="majorBidi"/>
+      <w:color w:val="2E74B5" w:themeColor="accent1" w:themeShade="BF"/>
+    </w:rPr>
+  </w:style>
   <w:style w:type="character" w:default="1" w:styleId="DefaultParagraphFont">
     <w:name w:val="Default Paragraph Font"/>
     <w:uiPriority w:val="1"/>
+    <w:semiHidden/>
     <w:unhideWhenUsed/>
   </w:style>
   <w:style w:type="table" w:default="1" w:styleId="TableNormal">
@@ -2890,6 +4059,206 @@
     <w:rPr>
       <w:color w:val="605E5C"/>
       <w:shd w:val="clear" w:color="auto" w:fill="E1DFDD"/>
+    </w:rPr>
+  </w:style>
+  <w:style w:type="character" w:customStyle="1" w:styleId="Heading1Char">
+    <w:name w:val="Heading 1 Char"/>
+    <w:basedOn w:val="DefaultParagraphFont"/>
+    <w:link w:val="Heading1"/>
+    <w:uiPriority w:val="9"/>
+    <w:rsid w:val="004D19D1"/>
+    <w:rPr>
+      <w:rFonts w:asciiTheme="majorHAnsi" w:eastAsiaTheme="majorEastAsia" w:hAnsiTheme="majorHAnsi" w:cstheme="majorBidi"/>
+      <w:color w:val="2E74B5" w:themeColor="accent1" w:themeShade="BF"/>
+      <w:sz w:val="32"/>
+      <w:szCs w:val="32"/>
+    </w:rPr>
+  </w:style>
+  <w:style w:type="paragraph" w:styleId="TOCHeading">
+    <w:name w:val="TOC Heading"/>
+    <w:basedOn w:val="Heading1"/>
+    <w:next w:val="Normal"/>
+    <w:uiPriority w:val="39"/>
+    <w:unhideWhenUsed/>
+    <w:qFormat/>
+    <w:rsid w:val="004D19D1"/>
+    <w:pPr>
+      <w:outlineLvl w:val="9"/>
+    </w:pPr>
+  </w:style>
+  <w:style w:type="character" w:customStyle="1" w:styleId="Heading2Char">
+    <w:name w:val="Heading 2 Char"/>
+    <w:basedOn w:val="DefaultParagraphFont"/>
+    <w:link w:val="Heading2"/>
+    <w:uiPriority w:val="9"/>
+    <w:rsid w:val="004D19D1"/>
+    <w:rPr>
+      <w:rFonts w:asciiTheme="majorHAnsi" w:eastAsiaTheme="majorEastAsia" w:hAnsiTheme="majorHAnsi" w:cstheme="majorBidi"/>
+      <w:color w:val="2E74B5" w:themeColor="accent1" w:themeShade="BF"/>
+      <w:sz w:val="26"/>
+      <w:szCs w:val="26"/>
+    </w:rPr>
+  </w:style>
+  <w:style w:type="paragraph" w:styleId="TOC1">
+    <w:name w:val="toc 1"/>
+    <w:basedOn w:val="Normal"/>
+    <w:next w:val="Normal"/>
+    <w:autoRedefine/>
+    <w:uiPriority w:val="39"/>
+    <w:unhideWhenUsed/>
+    <w:rsid w:val="004D19D1"/>
+    <w:pPr>
+      <w:spacing w:after="100"/>
+    </w:pPr>
+  </w:style>
+  <w:style w:type="paragraph" w:styleId="TOC2">
+    <w:name w:val="toc 2"/>
+    <w:basedOn w:val="Normal"/>
+    <w:next w:val="Normal"/>
+    <w:autoRedefine/>
+    <w:uiPriority w:val="39"/>
+    <w:unhideWhenUsed/>
+    <w:rsid w:val="004D19D1"/>
+    <w:pPr>
+      <w:spacing w:after="100"/>
+      <w:ind w:left="220"/>
+    </w:pPr>
+  </w:style>
+  <w:style w:type="character" w:customStyle="1" w:styleId="Heading3Char">
+    <w:name w:val="Heading 3 Char"/>
+    <w:basedOn w:val="DefaultParagraphFont"/>
+    <w:link w:val="Heading3"/>
+    <w:uiPriority w:val="9"/>
+    <w:rsid w:val="004D19D1"/>
+    <w:rPr>
+      <w:rFonts w:asciiTheme="majorHAnsi" w:eastAsiaTheme="majorEastAsia" w:hAnsiTheme="majorHAnsi" w:cstheme="majorBidi"/>
+      <w:color w:val="1F4D78" w:themeColor="accent1" w:themeShade="7F"/>
+      <w:sz w:val="24"/>
+      <w:szCs w:val="24"/>
+    </w:rPr>
+  </w:style>
+  <w:style w:type="character" w:customStyle="1" w:styleId="Heading4Char">
+    <w:name w:val="Heading 4 Char"/>
+    <w:basedOn w:val="DefaultParagraphFont"/>
+    <w:link w:val="Heading4"/>
+    <w:uiPriority w:val="9"/>
+    <w:rsid w:val="004D19D1"/>
+    <w:rPr>
+      <w:rFonts w:asciiTheme="majorHAnsi" w:eastAsiaTheme="majorEastAsia" w:hAnsiTheme="majorHAnsi" w:cstheme="majorBidi"/>
+      <w:i/>
+      <w:iCs/>
+      <w:color w:val="2E74B5" w:themeColor="accent1" w:themeShade="BF"/>
+    </w:rPr>
+  </w:style>
+  <w:style w:type="character" w:customStyle="1" w:styleId="Heading5Char">
+    <w:name w:val="Heading 5 Char"/>
+    <w:basedOn w:val="DefaultParagraphFont"/>
+    <w:link w:val="Heading5"/>
+    <w:uiPriority w:val="9"/>
+    <w:rsid w:val="004547E7"/>
+    <w:rPr>
+      <w:rFonts w:asciiTheme="majorHAnsi" w:eastAsiaTheme="majorEastAsia" w:hAnsiTheme="majorHAnsi" w:cstheme="majorBidi"/>
+      <w:color w:val="2E74B5" w:themeColor="accent1" w:themeShade="BF"/>
+    </w:rPr>
+  </w:style>
+  <w:style w:type="paragraph" w:styleId="Caption">
+    <w:name w:val="caption"/>
+    <w:basedOn w:val="Normal"/>
+    <w:next w:val="Normal"/>
+    <w:uiPriority w:val="35"/>
+    <w:unhideWhenUsed/>
+    <w:qFormat/>
+    <w:rsid w:val="004547E7"/>
+    <w:pPr>
+      <w:spacing w:after="200" w:line="240" w:lineRule="auto"/>
+    </w:pPr>
+    <w:rPr>
+      <w:i/>
+      <w:iCs/>
+      <w:color w:val="44546A" w:themeColor="text2"/>
+      <w:sz w:val="18"/>
+      <w:szCs w:val="18"/>
+    </w:rPr>
+  </w:style>
+  <w:style w:type="paragraph" w:styleId="TOC3">
+    <w:name w:val="toc 3"/>
+    <w:basedOn w:val="Normal"/>
+    <w:next w:val="Normal"/>
+    <w:autoRedefine/>
+    <w:uiPriority w:val="39"/>
+    <w:unhideWhenUsed/>
+    <w:rsid w:val="004547E7"/>
+    <w:pPr>
+      <w:spacing w:after="100"/>
+      <w:ind w:left="440"/>
+    </w:pPr>
+  </w:style>
+  <w:style w:type="character" w:styleId="CommentReference">
+    <w:name w:val="annotation reference"/>
+    <w:basedOn w:val="DefaultParagraphFont"/>
+    <w:uiPriority w:val="99"/>
+    <w:semiHidden/>
+    <w:unhideWhenUsed/>
+    <w:rsid w:val="004547E7"/>
+    <w:rPr>
+      <w:sz w:val="16"/>
+      <w:szCs w:val="16"/>
+    </w:rPr>
+  </w:style>
+  <w:style w:type="paragraph" w:styleId="CommentText">
+    <w:name w:val="annotation text"/>
+    <w:basedOn w:val="Normal"/>
+    <w:link w:val="CommentTextChar"/>
+    <w:uiPriority w:val="99"/>
+    <w:semiHidden/>
+    <w:unhideWhenUsed/>
+    <w:rsid w:val="004547E7"/>
+    <w:pPr>
+      <w:spacing w:line="240" w:lineRule="auto"/>
+    </w:pPr>
+    <w:rPr>
+      <w:sz w:val="20"/>
+      <w:szCs w:val="20"/>
+    </w:rPr>
+  </w:style>
+  <w:style w:type="character" w:customStyle="1" w:styleId="CommentTextChar">
+    <w:name w:val="Comment Text Char"/>
+    <w:basedOn w:val="DefaultParagraphFont"/>
+    <w:link w:val="CommentText"/>
+    <w:uiPriority w:val="99"/>
+    <w:semiHidden/>
+    <w:rsid w:val="004547E7"/>
+    <w:rPr>
+      <w:sz w:val="20"/>
+      <w:szCs w:val="20"/>
+    </w:rPr>
+  </w:style>
+  <w:style w:type="paragraph" w:styleId="CommentSubject">
+    <w:name w:val="annotation subject"/>
+    <w:basedOn w:val="CommentText"/>
+    <w:next w:val="CommentText"/>
+    <w:link w:val="CommentSubjectChar"/>
+    <w:uiPriority w:val="99"/>
+    <w:semiHidden/>
+    <w:unhideWhenUsed/>
+    <w:rsid w:val="004547E7"/>
+    <w:rPr>
+      <w:b/>
+      <w:bCs/>
+    </w:rPr>
+  </w:style>
+  <w:style w:type="character" w:customStyle="1" w:styleId="CommentSubjectChar">
+    <w:name w:val="Comment Subject Char"/>
+    <w:basedOn w:val="CommentTextChar"/>
+    <w:link w:val="CommentSubject"/>
+    <w:uiPriority w:val="99"/>
+    <w:semiHidden/>
+    <w:rsid w:val="004547E7"/>
+    <w:rPr>
+      <w:b/>
+      <w:bCs/>
+      <w:sz w:val="20"/>
+      <w:szCs w:val="20"/>
     </w:rPr>
   </w:style>
 </w:styles>
@@ -3154,4 +4523,16 @@
     </a:ext>
   </a:extLst>
 </a:theme>
+</file>
+
+<file path=customXml/item1.xml><?xml version="1.0" encoding="utf-8"?>
+<b:Sources xmlns:b="http://schemas.openxmlformats.org/officeDocument/2006/bibliography" xmlns="http://schemas.openxmlformats.org/officeDocument/2006/bibliography" SelectedStyle="\APASixthEditionOfficeOnline.xsl" StyleName="APA" Version="6"/>
+</file>
+
+<file path=customXml/itemProps1.xml><?xml version="1.0" encoding="utf-8"?>
+<ds:datastoreItem xmlns:ds="http://schemas.openxmlformats.org/officeDocument/2006/customXml" ds:itemID="{940D0ADD-A771-45AA-A6D1-B881284CFC88}">
+  <ds:schemaRefs>
+    <ds:schemaRef ds:uri="http://schemas.openxmlformats.org/officeDocument/2006/bibliography"/>
+  </ds:schemaRefs>
+</ds:datastoreItem>
 </file>
</xml_diff>

<commit_message>
Updates to readme and userguide
</commit_message>
<xml_diff>
--- a/MAMBA2 User Guide.docx
+++ b/MAMBA2 User Guide.docx
@@ -9,6 +9,12 @@
     </w:p>
     <w:sdt>
       <w:sdtPr>
+        <w:rPr>
+          <w:rFonts w:asciiTheme="minorHAnsi" w:eastAsiaTheme="minorHAnsi" w:hAnsiTheme="minorHAnsi" w:cstheme="minorBidi"/>
+          <w:color w:val="auto"/>
+          <w:sz w:val="22"/>
+          <w:szCs w:val="22"/>
+        </w:rPr>
         <w:id w:val="-1576888414"/>
         <w:docPartObj>
           <w:docPartGallery w:val="Table of Contents"/>
@@ -17,13 +23,9 @@
       </w:sdtPr>
       <w:sdtEndPr>
         <w:rPr>
-          <w:rFonts w:asciiTheme="minorHAnsi" w:eastAsiaTheme="minorHAnsi" w:hAnsiTheme="minorHAnsi" w:cstheme="minorBidi"/>
           <w:b/>
           <w:bCs/>
           <w:noProof/>
-          <w:color w:val="auto"/>
-          <w:sz w:val="22"/>
-          <w:szCs w:val="22"/>
         </w:rPr>
       </w:sdtEndPr>
       <w:sdtContent>
@@ -780,12 +782,22 @@
         <w:t xml:space="preserve">MAMBA is going to match two datafiles.  You can call them whatever you want, and save the names of the .csv files (without the .csv ending) in the </w:t>
       </w:r>
       <w:proofErr w:type="spellStart"/>
-      <w:r>
-        <w:t>run_Match.bash</w:t>
-      </w:r>
-      <w:proofErr w:type="spellEnd"/>
-      <w:r>
-        <w:t xml:space="preserve"> file as data1_name and data2_name respectively.  This .bash file will then feed these names through all of the subsequent programs.</w:t>
+      <w:proofErr w:type="gramStart"/>
+      <w:r>
+        <w:t>mamba.properties</w:t>
+      </w:r>
+      <w:proofErr w:type="spellEnd"/>
+      <w:proofErr w:type="gramEnd"/>
+      <w:r>
+        <w:t xml:space="preserve"> file as data1_name and data2_name respectively.  This .bash file will then feed these names through </w:t>
+      </w:r>
+      <w:proofErr w:type="gramStart"/>
+      <w:r>
+        <w:t>all of</w:t>
+      </w:r>
+      <w:proofErr w:type="gramEnd"/>
+      <w:r>
+        <w:t xml:space="preserve"> the subsequent programs.</w:t>
       </w:r>
     </w:p>
     <w:p>
@@ -819,52 +831,31 @@
         <w:t>The name of the first dataset you want to match.  Must contain a unique column ‘id’ to server as your unique identifier for that record.</w:t>
       </w:r>
       <w:r>
+        <w:t xml:space="preserve"> Whenever you see *data1_name* in this guide, substitute this for the name of the dataset in your code/.bash file.</w:t>
+      </w:r>
+    </w:p>
+    <w:p>
+      <w:pPr>
+        <w:pStyle w:val="Heading3"/>
+      </w:pPr>
+      <w:bookmarkStart w:id="7" w:name="_Toc77843892"/>
+      <w:r>
+        <w:t>/data/*data2_name*.csv</w:t>
+      </w:r>
+      <w:bookmarkEnd w:id="7"/>
+    </w:p>
+    <w:p>
+      <w:pPr>
+        <w:pStyle w:val="ListParagraph"/>
+      </w:pPr>
+      <w:r>
+        <w:t>The name of the second dataset you want to match.  Must contain a unique column ‘id’ to server as your unique identifier for that record.</w:t>
+      </w:r>
+      <w:r>
         <w:t xml:space="preserve"> </w:t>
       </w:r>
       <w:r>
-        <w:t>Whenever you see *data1_name* in this guide, substitute this for the name of the dataset in your code/.bash file.</w:t>
-      </w:r>
-    </w:p>
-    <w:p>
-      <w:pPr>
-        <w:pStyle w:val="Heading3"/>
-      </w:pPr>
-      <w:bookmarkStart w:id="7" w:name="_Toc77843892"/>
-      <w:r>
-        <w:t>/data/*data2_name*.csv</w:t>
-      </w:r>
-      <w:bookmarkEnd w:id="7"/>
-    </w:p>
-    <w:p>
-      <w:pPr>
-        <w:pStyle w:val="ListParagraph"/>
-      </w:pPr>
-      <w:r>
-        <w:t>The name of the second dataset you want to match.  Must contain a unique column ‘id’ to server as your unique identifier for that record.</w:t>
-      </w:r>
-      <w:r>
-        <w:t xml:space="preserve"> </w:t>
-      </w:r>
-      <w:r>
-        <w:t>Whenever you see</w:t>
-      </w:r>
-      <w:r>
-        <w:t xml:space="preserve"> *data</w:t>
-      </w:r>
-      <w:r>
-        <w:t>2</w:t>
-      </w:r>
-      <w:r>
-        <w:t>_name*</w:t>
-      </w:r>
-      <w:r>
-        <w:t xml:space="preserve"> in this guide, substitute this</w:t>
-      </w:r>
-      <w:r>
-        <w:t xml:space="preserve"> for the name of the dataset</w:t>
-      </w:r>
-      <w:r>
-        <w:t xml:space="preserve"> in your code/.bash file.</w:t>
+        <w:t>Whenever you see *data2_name* in this guide, substitute this for the name of the dataset in your code/.bash file.</w:t>
       </w:r>
     </w:p>
     <w:p>
@@ -900,7 +891,15 @@
         <w:t>blocks</w:t>
       </w:r>
       <w:r>
-        <w:t xml:space="preserve">’.  A block is a set of records (e.g. all records in a zip code, a state </w:t>
+        <w:t>’.  A block is a set of records (</w:t>
+      </w:r>
+      <w:proofErr w:type="gramStart"/>
+      <w:r>
+        <w:t>e.g.</w:t>
+      </w:r>
+      <w:proofErr w:type="gramEnd"/>
+      <w:r>
+        <w:t xml:space="preserve"> all records in a zip code, a state </w:t>
       </w:r>
       <w:proofErr w:type="spellStart"/>
       <w:r>
@@ -988,7 +987,7 @@
       </w:r>
       <w:proofErr w:type="spellStart"/>
       <w:r>
-        <w:t>run_match.bash</w:t>
+        <w:t>mamba.properties</w:t>
       </w:r>
       <w:proofErr w:type="spellEnd"/>
       <w:r>
@@ -1008,7 +1007,7 @@
       </w:r>
       <w:proofErr w:type="spellStart"/>
       <w:r>
-        <w:t>run_match.bash</w:t>
+        <w:t>mamba.properties</w:t>
       </w:r>
       <w:proofErr w:type="spellEnd"/>
       <w:r>
@@ -1077,10 +1076,7 @@
         <w:t xml:space="preserve"> </w:t>
       </w:r>
       <w:r>
-        <w:t xml:space="preserve">file </w:t>
-      </w:r>
-      <w:r>
-        <w:t xml:space="preserve">or the </w:t>
+        <w:t xml:space="preserve">file or the </w:t>
       </w:r>
       <w:hyperlink r:id="rId7" w:history="1">
         <w:proofErr w:type="spellStart"/>
@@ -1224,7 +1220,15 @@
         <w:t>This file tells MAMBA what kind of analysis to do on different kinds of variables</w:t>
       </w:r>
       <w:r>
-        <w:t xml:space="preserve"> you are using for matching.  All of these models will be used to generate the matching models.</w:t>
+        <w:t xml:space="preserve"> you are using for matching.  </w:t>
+      </w:r>
+      <w:proofErr w:type="gramStart"/>
+      <w:r>
+        <w:t>All of</w:t>
+      </w:r>
+      <w:proofErr w:type="gramEnd"/>
+      <w:r>
+        <w:t xml:space="preserve"> these models will be used to generate the matching models.</w:t>
       </w:r>
     </w:p>
     <w:p>
@@ -1268,10 +1272,12 @@
         <w:t xml:space="preserve">*data1_name*: This column header should be your data1_name in your </w:t>
       </w:r>
       <w:proofErr w:type="spellStart"/>
-      <w:r>
-        <w:t>run_match.bash</w:t>
-      </w:r>
-      <w:proofErr w:type="spellEnd"/>
+      <w:proofErr w:type="gramStart"/>
+      <w:r>
+        <w:t>mamba.properties</w:t>
+      </w:r>
+      <w:proofErr w:type="spellEnd"/>
+      <w:proofErr w:type="gramEnd"/>
       <w:r>
         <w:t xml:space="preserve"> file.  This is the name of the variable that corresponds to the variable in the first dataset you wish to match</w:t>
       </w:r>
@@ -1288,10 +1294,12 @@
         <w:t xml:space="preserve">*data2_name*: This column header should be your data1_name in your </w:t>
       </w:r>
       <w:proofErr w:type="spellStart"/>
-      <w:r>
-        <w:t>run_match.bash</w:t>
-      </w:r>
-      <w:proofErr w:type="spellEnd"/>
+      <w:proofErr w:type="gramStart"/>
+      <w:r>
+        <w:t>mamba.properties</w:t>
+      </w:r>
+      <w:proofErr w:type="spellEnd"/>
+      <w:proofErr w:type="gramEnd"/>
       <w:r>
         <w:t xml:space="preserve"> file.  This is the name of the variable that corresponds to the variable in the second dataset you wish to match.</w:t>
       </w:r>
@@ -1354,7 +1362,15 @@
         </w:numPr>
       </w:pPr>
       <w:r>
-        <w:t>exact: If the two values match, scored as a 1, otherwise scored as a 0.</w:t>
+        <w:t xml:space="preserve">exact: If the two values </w:t>
+      </w:r>
+      <w:proofErr w:type="gramStart"/>
+      <w:r>
+        <w:t>match</w:t>
+      </w:r>
+      <w:proofErr w:type="gramEnd"/>
+      <w:r>
+        <w:t>, scored as a 1, otherwise scored as a 0.</w:t>
       </w:r>
     </w:p>
     <w:p>
@@ -1375,7 +1391,15 @@
         <w:t xml:space="preserve">: Distance between two points (in kilometers) based on Haversine formula.  Using this type requires that each dataset has a latitude and longitude </w:t>
       </w:r>
       <w:r>
-        <w:t>variable, and this column is completely filled for all observations</w:t>
+        <w:t xml:space="preserve">variable, and this column is </w:t>
+      </w:r>
+      <w:proofErr w:type="gramStart"/>
+      <w:r>
+        <w:t>completely filled</w:t>
+      </w:r>
+      <w:proofErr w:type="gramEnd"/>
+      <w:r>
+        <w:t xml:space="preserve"> for all observations</w:t>
       </w:r>
       <w:r>
         <w:t>.</w:t>
@@ -1417,9 +1441,11 @@
       <w:r>
         <w:t xml:space="preserve">  We just use the edit distance here because it provides an informative view of the number of edits and substitutions required to make the strings match.  This is preferred over a strict subtraction of dates.  For example, 1/1/2021 and 1/1/1011 is most likely a clerical error and requires only one substitution would match, but a simple distance calculation would give these two dates as a </w:t>
       </w:r>
+      <w:proofErr w:type="gramStart"/>
       <w:r>
         <w:t>millennia</w:t>
       </w:r>
+      <w:proofErr w:type="gramEnd"/>
       <w:r>
         <w:t xml:space="preserve"> apart.</w:t>
       </w:r>
@@ -1570,14 +1596,7 @@
           <w:i/>
           <w:iCs/>
         </w:rPr>
-        <w:t>address_component_matching.csv</w:t>
-      </w:r>
-      <w:r>
-        <w:rPr>
-          <w:i/>
-          <w:iCs/>
-        </w:rPr>
-        <w:t xml:space="preserve"> </w:t>
+        <w:t xml:space="preserve">address_component_matching.csv </w:t>
       </w:r>
       <w:r>
         <w:t xml:space="preserve">or the </w:t>
@@ -1621,7 +1640,15 @@
         </w:numPr>
       </w:pPr>
       <w:r>
-        <w:t>This is the data that will tell MAMBA what you believe is a match and which is not.  Currently, MAMBA requires a truth deck of matches in order to build off of.  This file only contains three columns.</w:t>
+        <w:t xml:space="preserve">This is the data that will tell MAMBA what you believe is a match and which is not.  Currently, MAMBA requires a truth deck of matches </w:t>
+      </w:r>
+      <w:proofErr w:type="gramStart"/>
+      <w:r>
+        <w:t>in order to</w:t>
+      </w:r>
+      <w:proofErr w:type="gramEnd"/>
+      <w:r>
+        <w:t xml:space="preserve"> build off of.  This file only contains three columns.</w:t>
       </w:r>
     </w:p>
     <w:p>
@@ -1666,7 +1693,7 @@
       </w:pPr>
       <w:proofErr w:type="spellStart"/>
       <w:r>
-        <w:t>Run_match.bash</w:t>
+        <w:t>MAMBA.properties</w:t>
       </w:r>
       <w:proofErr w:type="spellEnd"/>
     </w:p>
@@ -1675,10 +1702,10 @@
         <w:ind w:left="720"/>
       </w:pPr>
       <w:r>
-        <w:t xml:space="preserve">This is the actual .bash file you need to edit to run MAMBA.  </w:t>
-      </w:r>
-      <w:r>
-        <w:t>Edit the following environment variables, which are picked up by Python</w:t>
+        <w:t>This</w:t>
+      </w:r>
+      <w:r>
+        <w:t xml:space="preserve"> file is the set of configurable settings you need to feed to MAMBA before running ‘run_match.py’</w:t>
       </w:r>
     </w:p>
     <w:p>
@@ -1830,7 +1857,15 @@
         <w:ind w:left="2520"/>
       </w:pPr>
       <w:r>
-        <w:t>True/False that skips the majority of matches if used.  Set to False</w:t>
+        <w:t xml:space="preserve">True/False that skips </w:t>
+      </w:r>
+      <w:proofErr w:type="gramStart"/>
+      <w:r>
+        <w:t>the majority of</w:t>
+      </w:r>
+      <w:proofErr w:type="gramEnd"/>
+      <w:r>
+        <w:t xml:space="preserve"> matches if used.  Set to False</w:t>
       </w:r>
     </w:p>
     <w:p>
@@ -2086,8 +2121,13 @@
         <w:ind w:left="2520"/>
       </w:pPr>
       <w:r>
-        <w:t>what is the threshold you want to consider a ‘match’.</w:t>
-      </w:r>
+        <w:t>what is the threshold you want to consider a ‘match</w:t>
+      </w:r>
+      <w:proofErr w:type="gramStart"/>
+      <w:r>
+        <w:t>’.</w:t>
+      </w:r>
+      <w:proofErr w:type="gramEnd"/>
     </w:p>
     <w:p>
       <w:pPr>
@@ -2216,7 +2256,15 @@
         <w:t>Do you want MAMBA to predict</w:t>
       </w:r>
       <w:r>
-        <w:t xml:space="preserve"> matches.  If set to False, then you can generate clerical review candidates only (if </w:t>
+        <w:t xml:space="preserve"> </w:t>
+      </w:r>
+      <w:proofErr w:type="gramStart"/>
+      <w:r>
+        <w:t>matches.</w:t>
+      </w:r>
+      <w:proofErr w:type="gramEnd"/>
+      <w:r>
+        <w:t xml:space="preserve">  If set to False, then you can generate clerical review candidates only (if </w:t>
       </w:r>
       <w:proofErr w:type="spellStart"/>
       <w:r>
@@ -2255,7 +2303,15 @@
         <w:ind w:left="2520"/>
       </w:pPr>
       <w:r>
-        <w:t>A scoring criteria selected from scikit-</w:t>
+        <w:t xml:space="preserve">A </w:t>
+      </w:r>
+      <w:proofErr w:type="gramStart"/>
+      <w:r>
+        <w:t>scoring criteria</w:t>
+      </w:r>
+      <w:proofErr w:type="gramEnd"/>
+      <w:r>
+        <w:t xml:space="preserve"> selected from scikit-</w:t>
       </w:r>
       <w:proofErr w:type="spellStart"/>
       <w:r>
@@ -2385,11 +2441,16 @@
         <w:t xml:space="preserve">The format of the date columns in your .csv files.  For example, </w:t>
       </w:r>
       <w:r>
-        <w:t>’09-01-2020’ would be</w:t>
+        <w:t xml:space="preserve">’09-01-2020’ would </w:t>
+      </w:r>
+      <w:proofErr w:type="gramStart"/>
+      <w:r>
+        <w:t>be</w:t>
       </w:r>
       <w:r>
         <w:t xml:space="preserve"> ’</w:t>
       </w:r>
+      <w:proofErr w:type="gramEnd"/>
       <w:r>
         <w:t>%m</w:t>
       </w:r>
@@ -2568,7 +2629,15 @@
         <w:ind w:left="2520"/>
       </w:pPr>
       <w:r>
-        <w:t xml:space="preserve">Boolean.  Do you want to use any remaining address information beyond what is specified as a variable or a block.  </w:t>
+        <w:t xml:space="preserve">Boolean.  Do you want to use any remaining address information beyond what is specified as a variable or a </w:t>
+      </w:r>
+      <w:proofErr w:type="gramStart"/>
+      <w:r>
+        <w:t>block.</w:t>
+      </w:r>
+      <w:proofErr w:type="gramEnd"/>
+      <w:r>
+        <w:t xml:space="preserve">  </w:t>
       </w:r>
     </w:p>
     <w:p>
@@ -2619,7 +2688,15 @@
       </w:r>
       <w:proofErr w:type="spellEnd"/>
       <w:r>
-        <w:t xml:space="preserve"> library is able to identify the street number (123), the street name (Main), the street name type (Street), the </w:t>
+        <w:t xml:space="preserve"> library </w:t>
+      </w:r>
+      <w:proofErr w:type="gramStart"/>
+      <w:r>
+        <w:t>is able to</w:t>
+      </w:r>
+      <w:proofErr w:type="gramEnd"/>
+      <w:r>
+        <w:t xml:space="preserve"> identify the street number (123), the street name (Main), the street name type (Street), the </w:t>
       </w:r>
       <w:r>
         <w:t>occupancy type (Apartment) and the occupancy type number (1), as well as the city, state, and zip code.  This presents a massive amount of data for MAMBA to use to match.</w:t>
@@ -2859,7 +2936,15 @@
       </w:r>
       <w:proofErr w:type="spellEnd"/>
       <w:r>
-        <w:t xml:space="preserve"> feature as ‘True’ tells MAMBA to create a new fuzzy variable to use in the model based on all of the address components </w:t>
+        <w:t xml:space="preserve"> feature as ‘True’ tells MAMBA to create a new fuzzy variable to use in the model based on </w:t>
+      </w:r>
+      <w:proofErr w:type="gramStart"/>
+      <w:r>
+        <w:t>all of</w:t>
+      </w:r>
+      <w:proofErr w:type="gramEnd"/>
+      <w:r>
+        <w:t xml:space="preserve"> the address components </w:t>
       </w:r>
       <w:r>
         <w:rPr>

</xml_diff>